<commit_message>
updated; next add data
</commit_message>
<xml_diff>
--- a/Proposal for a bilateral mentoring group.docx
+++ b/Proposal for a bilateral mentoring group.docx
@@ -4,63 +4,206 @@
   <w:body>
     <w:p>
       <w:r>
-        <w:t>Proposal for a bilateral mentoring group</w:t>
-      </w:r>
-    </w:p>
-    <w:p>
-      <w:r>
-        <w:t>Idea outline:</w:t>
-      </w:r>
-    </w:p>
-    <w:p>
-      <w:pPr>
-        <w:pStyle w:val="ListParagraph"/>
-        <w:numPr>
-          <w:ilvl w:val="0"/>
-          <w:numId w:val="1"/>
-        </w:numPr>
-      </w:pPr>
-      <w:r>
-        <w:t>1-2 students from each cohort</w:t>
-      </w:r>
-    </w:p>
-    <w:p>
-      <w:pPr>
-        <w:pStyle w:val="ListParagraph"/>
-        <w:numPr>
-          <w:ilvl w:val="0"/>
-          <w:numId w:val="1"/>
-        </w:numPr>
-      </w:pPr>
-      <w:r>
-        <w:t>1-2 faculty</w:t>
-      </w:r>
-      <w:r>
-        <w:t xml:space="preserve"> members</w:t>
-      </w:r>
-    </w:p>
-    <w:p>
-      <w:pPr>
-        <w:pStyle w:val="ListParagraph"/>
-        <w:numPr>
-          <w:ilvl w:val="0"/>
-          <w:numId w:val="1"/>
-        </w:numPr>
-      </w:pPr>
-      <w:r>
-        <w:t>Meetings 3-4 times a year</w:t>
-      </w:r>
-    </w:p>
-    <w:p>
-      <w:pPr>
-        <w:pStyle w:val="ListParagraph"/>
-        <w:numPr>
-          <w:ilvl w:val="0"/>
-          <w:numId w:val="1"/>
-        </w:numPr>
-      </w:pPr>
-      <w:r>
-        <w:t>Create a small group of students/curricula for each meeting</w:t>
+        <w:t xml:space="preserve">Proposal for a </w:t>
+      </w:r>
+      <w:r>
+        <w:t>longitudinal coaching/</w:t>
+      </w:r>
+      <w:r>
+        <w:t>mentoring group</w:t>
+      </w:r>
+    </w:p>
+    <w:p>
+      <w:r>
+        <w:t>“</w:t>
+      </w:r>
+      <w:r>
+        <w:t>Coaching allows for a consistent, longitudinal, and open relationship that is neither supervisory nor evaluative, but offers structured opportunities for students to discuss personalized, actionable goals and action plans as they progress through different phases of medical school.</w:t>
+      </w:r>
+      <w:r>
+        <w:t>”</w:t>
+      </w:r>
+    </w:p>
+    <w:p>
+      <w:r>
+        <w:t xml:space="preserve">Within the current </w:t>
+      </w:r>
+      <w:proofErr w:type="spellStart"/>
+      <w:r>
+        <w:t>IPiB</w:t>
+      </w:r>
+      <w:proofErr w:type="spellEnd"/>
+      <w:r>
+        <w:t xml:space="preserve"> curriculum, students develop relationships with professors primarily through the formation of an academic committee made up of mentors meant to support a student’s professional </w:t>
+      </w:r>
+      <w:r>
+        <w:t>well-being</w:t>
+      </w:r>
+      <w:r>
+        <w:t>. However, each of these mentoring moments are behind closed doors and part of an evaluation process that determines a student’s progress towards their degree. Simultaneously, many students feel unsupported by faculty (</w:t>
+      </w:r>
+      <w:r>
+        <w:t>add data here</w:t>
+      </w:r>
+      <w:r>
+        <w:t xml:space="preserve">) and the </w:t>
+      </w:r>
+      <w:proofErr w:type="spellStart"/>
+      <w:r>
+        <w:t>IPiB</w:t>
+      </w:r>
+      <w:proofErr w:type="spellEnd"/>
+      <w:r>
+        <w:t xml:space="preserve"> community is </w:t>
+      </w:r>
+      <w:r>
+        <w:t>(add data here)</w:t>
+      </w:r>
+      <w:r>
+        <w:t xml:space="preserve">. </w:t>
+      </w:r>
+      <w:r>
+        <w:t>To address this issue within our community, I am proposing a group that includes a space for students and faculty to interact and build relationships. This mentoring space brings students from each part of the community together to share experiences and tackle issues within their graduate lives.</w:t>
+      </w:r>
+    </w:p>
+    <w:p>
+      <w:r>
+        <w:t xml:space="preserve">Medical schools around the United States have begun implementing a voluntary Coaching group for </w:t>
+      </w:r>
+      <w:proofErr w:type="spellStart"/>
+      <w:proofErr w:type="gramStart"/>
+      <w:r>
+        <w:t>it’s</w:t>
+      </w:r>
+      <w:proofErr w:type="spellEnd"/>
+      <w:proofErr w:type="gramEnd"/>
+      <w:r>
+        <w:t xml:space="preserve"> students</w:t>
+      </w:r>
+      <w:r>
+        <w:t xml:space="preserve">. The goal for these groups is to </w:t>
+      </w:r>
+      <w:proofErr w:type="gramStart"/>
+      <w:r>
+        <w:t>facilitate</w:t>
+      </w:r>
+      <w:proofErr w:type="gramEnd"/>
+      <w:r>
+        <w:t xml:space="preserve"> a safe and supportive environment for students to reflect on both academic and personal goals. These groups are</w:t>
+      </w:r>
+      <w:r>
+        <w:t xml:space="preserve"> structured opportunities that allow students </w:t>
+      </w:r>
+      <w:r>
+        <w:t xml:space="preserve">to </w:t>
+      </w:r>
+      <w:r>
+        <w:t>d</w:t>
+      </w:r>
+      <w:r>
+        <w:t>iscuss personal and actionable goals</w:t>
+      </w:r>
+      <w:r>
+        <w:t xml:space="preserve"> </w:t>
+      </w:r>
+      <w:r>
+        <w:t xml:space="preserve">at different points in graduate learning. </w:t>
+      </w:r>
+      <w:r>
+        <w:t xml:space="preserve">Each medical school tailors their coaching </w:t>
+      </w:r>
+      <w:r>
+        <w:t>curricula</w:t>
+      </w:r>
+      <w:r>
+        <w:t xml:space="preserve"> with program focused goals in mind, and the data from the </w:t>
+      </w:r>
+      <w:proofErr w:type="spellStart"/>
+      <w:r>
+        <w:t>IPiB</w:t>
+      </w:r>
+      <w:proofErr w:type="spellEnd"/>
+      <w:r>
+        <w:t xml:space="preserve"> Climate Survey</w:t>
+      </w:r>
+      <w:r>
+        <w:t xml:space="preserve"> suggests that the </w:t>
+      </w:r>
+      <w:proofErr w:type="spellStart"/>
+      <w:r>
+        <w:t>IPiB</w:t>
+      </w:r>
+      <w:proofErr w:type="spellEnd"/>
+      <w:r>
+        <w:t xml:space="preserve"> program is lacking in the following:</w:t>
+      </w:r>
+    </w:p>
+    <w:p/>
+    <w:p/>
+    <w:p>
+      <w:r>
+        <w:t>T</w:t>
+      </w:r>
+      <w:r>
+        <w:t>he similarities between medical and graduate schools should allow for a development of curricula to accomplish similar goa</w:t>
+      </w:r>
+      <w:r>
+        <w:t>ls.</w:t>
+      </w:r>
+      <w:r>
+        <w:t xml:space="preserve"> </w:t>
+      </w:r>
+      <w:r>
+        <w:t xml:space="preserve">A specific example coaching example that may fit the needs of the </w:t>
+      </w:r>
+      <w:proofErr w:type="spellStart"/>
+      <w:r>
+        <w:t>IPiB</w:t>
+      </w:r>
+      <w:proofErr w:type="spellEnd"/>
+      <w:r>
+        <w:t xml:space="preserve"> program is already implemented at </w:t>
+      </w:r>
+      <w:r>
+        <w:t>the Medical College of Wisconsin</w:t>
+      </w:r>
+      <w:r>
+        <w:t>. They have</w:t>
+      </w:r>
+      <w:r>
+        <w:t xml:space="preserve"> </w:t>
+      </w:r>
+      <w:r>
+        <w:t>i</w:t>
+      </w:r>
+      <w:r>
+        <w:t>mplemented a longitudinal coaching program, where t</w:t>
+      </w:r>
+      <w:r>
+        <w:t>hese groups are comprised of 1-2 students from each</w:t>
+      </w:r>
+      <w:r>
+        <w:t xml:space="preserve"> medical</w:t>
+      </w:r>
+      <w:r>
+        <w:t xml:space="preserve"> cohort and a faculty member that meets 3-4 times a year to discuss </w:t>
+      </w:r>
+      <w:r>
+        <w:t>goal setting and reflect on topics such as medical school rotations and residency</w:t>
+      </w:r>
+      <w:r>
+        <w:t xml:space="preserve">. </w:t>
+      </w:r>
+      <w:r>
+        <w:t xml:space="preserve">By developing a space like this, …increase the camaraderie in the </w:t>
+      </w:r>
+      <w:proofErr w:type="spellStart"/>
+      <w:r>
+        <w:t>IPiB</w:t>
+      </w:r>
+      <w:proofErr w:type="spellEnd"/>
+      <w:r>
+        <w:t xml:space="preserve"> community (and address x concerns). </w:t>
       </w:r>
     </w:p>
     <w:p>
@@ -86,7 +229,7 @@
     </w:p>
     <w:p>
       <w:r>
-        <w:t>To address this issue within our community, I am proposing a group that includes a space for students and faculty to interact and build relationships. This mentoring space brings students from each part of the community together to share experiences and tackle issues within their graduate lives.</w:t>
+        <w:t>…lack of faculty support answers…</w:t>
       </w:r>
     </w:p>
     <w:p>
@@ -95,34 +238,110 @@
       </w:r>
     </w:p>
     <w:p>
-      <w:r>
-        <w:t>Medical schools around the United States have begun implementing a voluntary Coaching group for it’s students. These groups are comprised of 1-2 students from each cohort and a faculty member that meets 3-4 times a year to discuss medical school (?). Additionally, these groups give students a space to discuss their personal and professional goals within medicine, receiving feedback and support from fellow students and the accompanying faculty member.</w:t>
-      </w:r>
-    </w:p>
-    <w:p>
-      <w:r>
-        <w:t>Goal:</w:t>
-      </w:r>
-      <w:r>
-        <w:t xml:space="preserve"> Create a space for student/faculty supported goal setting and</w:t>
-      </w:r>
+      <w:hyperlink r:id="rId6" w:anchor=":~:text=An%20academic%20coach%20is%20a%20person%20assigned%20to,achieve%20these%2C%20and%20helping%20the%20student%20be%20accountable." w:history="1">
+        <w:r>
+          <w:rPr>
+            <w:rStyle w:val="Hyperlink"/>
+          </w:rPr>
+          <w:t>American Medical Association Coaching Overview</w:t>
+        </w:r>
+      </w:hyperlink>
       <w:r>
         <w:t xml:space="preserve"> </w:t>
       </w:r>
-      <w:r>
-        <w:t>b</w:t>
-      </w:r>
-      <w:r>
-        <w:t>uild camaraderie between students</w:t>
-      </w:r>
-      <w:r>
-        <w:t xml:space="preserve"> and faculty</w:t>
+    </w:p>
+    <w:p>
+      <w:pPr>
+        <w:rPr>
+          <w:rStyle w:val="Hyperlink"/>
+        </w:rPr>
+      </w:pPr>
+      <w:r>
+        <w:fldChar w:fldCharType="begin"/>
+      </w:r>
+      <w:r>
+        <w:instrText xml:space="preserve"> HYPERLINK "https://www.bing.com/ck/a?!&amp;&amp;p=aeea5cc15498e371JmltdHM9MTY4NTQwNDgwMCZpZ3VpZD0xNjJkODkwMC1iZmFjLTYzZDMtMTQyMy05YjhlYmUwNDYyMTQmaW5zaWQ9NTE3NA&amp;ptn=3&amp;hsh=3&amp;fclid=162d8900-bfac-63d3-1423-9b8ebe046214&amp;u=a1aHR0cHM6Ly93d3cuYW1hLWFzc24ub3JnL3N5c3RlbS9maWxlcy8yMDE5LTA5L2NvYWNoaW5nLW1lZGljYWwtZWR1Y2F0aW9uLWZhY3VsdHktaGFuZGJvb2sucGRm&amp;ntb=1" </w:instrText>
+      </w:r>
+      <w:r>
+        <w:fldChar w:fldCharType="separate"/>
+      </w:r>
+      <w:r>
+        <w:rPr>
+          <w:rStyle w:val="Hyperlink"/>
+        </w:rPr>
+        <w:t>American Medical Association Handbook</w:t>
+      </w:r>
+    </w:p>
+    <w:p>
+      <w:r>
+        <w:fldChar w:fldCharType="end"/>
+      </w:r>
+    </w:p>
+    <w:p>
+      <w:r>
+        <w:t>Goal</w:t>
+      </w:r>
+      <w:r>
+        <w:t>s</w:t>
+      </w:r>
+      <w:r>
+        <w:t>:</w:t>
       </w:r>
       <w:r>
         <w:t xml:space="preserve"> </w:t>
       </w:r>
-      <w:r>
-        <w:t xml:space="preserve">within the </w:t>
+    </w:p>
+    <w:p>
+      <w:pPr>
+        <w:pStyle w:val="ListParagraph"/>
+        <w:numPr>
+          <w:ilvl w:val="0"/>
+          <w:numId w:val="2"/>
+        </w:numPr>
+      </w:pPr>
+      <w:r>
+        <w:lastRenderedPageBreak/>
+        <w:t>Provide a safe</w:t>
+      </w:r>
+      <w:r>
+        <w:t xml:space="preserve"> space for student/faculty supported</w:t>
+      </w:r>
+      <w:r>
+        <w:t xml:space="preserve"> reflection on academic, personal, and professional </w:t>
+      </w:r>
+      <w:proofErr w:type="gramStart"/>
+      <w:r>
+        <w:t>goals</w:t>
+      </w:r>
+      <w:proofErr w:type="gramEnd"/>
+    </w:p>
+    <w:p>
+      <w:pPr>
+        <w:pStyle w:val="ListParagraph"/>
+        <w:numPr>
+          <w:ilvl w:val="0"/>
+          <w:numId w:val="2"/>
+        </w:numPr>
+      </w:pPr>
+      <w:r>
+        <w:t xml:space="preserve">Assist students in developing goals for their personal satisfaction and professional </w:t>
+      </w:r>
+      <w:proofErr w:type="gramStart"/>
+      <w:r>
+        <w:t>future</w:t>
+      </w:r>
+      <w:proofErr w:type="gramEnd"/>
+    </w:p>
+    <w:p>
+      <w:pPr>
+        <w:pStyle w:val="ListParagraph"/>
+        <w:numPr>
+          <w:ilvl w:val="0"/>
+          <w:numId w:val="2"/>
+        </w:numPr>
+      </w:pPr>
+      <w:r>
+        <w:t xml:space="preserve">Encourage reflection and shared perspectives between students and faculty within </w:t>
       </w:r>
       <w:proofErr w:type="spellStart"/>
       <w:r>
@@ -130,35 +349,195 @@
       </w:r>
       <w:proofErr w:type="spellEnd"/>
       <w:r>
+        <w:t xml:space="preserve"> to enhance the camaraderie within our “tight and inclusive multinational </w:t>
+      </w:r>
+      <w:proofErr w:type="gramStart"/>
+      <w:r>
+        <w:t>community”</w:t>
+      </w:r>
+      <w:proofErr w:type="gramEnd"/>
+      <w:r>
+        <w:t xml:space="preserve"> </w:t>
+      </w:r>
+    </w:p>
+    <w:p>
+      <w:r>
+        <w:t>Plan: Create a curriculum</w:t>
+      </w:r>
+      <w:r>
+        <w:t xml:space="preserve"> based on </w:t>
+      </w:r>
+      <w:proofErr w:type="gramStart"/>
+      <w:r>
+        <w:t>goal oriented</w:t>
+      </w:r>
+      <w:proofErr w:type="gramEnd"/>
+      <w:r>
+        <w:t xml:space="preserve"> discussion, similar to medical coaching examples. </w:t>
+      </w:r>
+      <w:r>
+        <w:t xml:space="preserve">Implement a </w:t>
+      </w:r>
+      <w:proofErr w:type="gramStart"/>
+      <w:r>
+        <w:t>1 year</w:t>
+      </w:r>
+      <w:proofErr w:type="gramEnd"/>
+      <w:r>
+        <w:t xml:space="preserve"> trial run with any students and faculty interested. </w:t>
+      </w:r>
+      <w:r>
+        <w:t xml:space="preserve">Take feedback to determine if this was helpful for the people involved in terms of personal and professional development, and with strengthening the </w:t>
+      </w:r>
+      <w:proofErr w:type="spellStart"/>
+      <w:r>
+        <w:t>IPiB</w:t>
+      </w:r>
+      <w:proofErr w:type="spellEnd"/>
+      <w:r>
         <w:t xml:space="preserve"> community.</w:t>
       </w:r>
     </w:p>
     <w:p>
       <w:r>
-        <w:t>Plan: Create a curriculum</w:t>
-      </w:r>
-      <w:r>
-        <w:t xml:space="preserve"> based on goal oriented discussion, similar to medical coaching examples. </w:t>
-      </w:r>
-      <w:r>
-        <w:t xml:space="preserve">Implement a 1 year trial run with any students and faculty interested. </w:t>
-      </w:r>
-      <w:r>
-        <w:t xml:space="preserve">Take feedback to determine if this was helpful for the people involved in terms of personal and professional development, and with strengthening the </w:t>
-      </w:r>
-      <w:proofErr w:type="spellStart"/>
-      <w:r>
-        <w:t>IPiB</w:t>
-      </w:r>
-      <w:proofErr w:type="spellEnd"/>
-      <w:r>
-        <w:t xml:space="preserve"> community.</w:t>
+        <w:t>Idea outline:</w:t>
+      </w:r>
+    </w:p>
+    <w:p>
+      <w:pPr>
+        <w:pStyle w:val="ListParagraph"/>
+        <w:numPr>
+          <w:ilvl w:val="0"/>
+          <w:numId w:val="1"/>
+        </w:numPr>
+      </w:pPr>
+      <w:r>
+        <w:t>Poll students for a voluntary trial run for coaching</w:t>
+      </w:r>
+    </w:p>
+    <w:p>
+      <w:pPr>
+        <w:pStyle w:val="ListParagraph"/>
+        <w:numPr>
+          <w:ilvl w:val="0"/>
+          <w:numId w:val="1"/>
+        </w:numPr>
+      </w:pPr>
+      <w:r>
+        <w:t xml:space="preserve">Determine </w:t>
+      </w:r>
+      <w:r>
+        <w:t>curricula for each meeting</w:t>
+      </w:r>
+      <w:r>
+        <w:t xml:space="preserve">, modified from the AMA coaching handbook and other medical coaching </w:t>
+      </w:r>
+      <w:proofErr w:type="gramStart"/>
+      <w:r>
+        <w:t>resources</w:t>
+      </w:r>
+      <w:proofErr w:type="gramEnd"/>
+    </w:p>
+    <w:p>
+      <w:pPr>
+        <w:pStyle w:val="ListParagraph"/>
+        <w:numPr>
+          <w:ilvl w:val="0"/>
+          <w:numId w:val="1"/>
+        </w:numPr>
+      </w:pPr>
+      <w:r>
+        <w:t xml:space="preserve">Create small groups of </w:t>
+      </w:r>
+      <w:r>
+        <w:t>1</w:t>
+      </w:r>
+      <w:r>
+        <w:t>-2</w:t>
+      </w:r>
+      <w:r>
+        <w:t xml:space="preserve"> students from each </w:t>
+      </w:r>
+      <w:proofErr w:type="gramStart"/>
+      <w:r>
+        <w:t>cohort</w:t>
+      </w:r>
+      <w:proofErr w:type="gramEnd"/>
+    </w:p>
+    <w:p>
+      <w:pPr>
+        <w:pStyle w:val="ListParagraph"/>
+        <w:numPr>
+          <w:ilvl w:val="0"/>
+          <w:numId w:val="1"/>
+        </w:numPr>
+      </w:pPr>
+      <w:r>
+        <w:t xml:space="preserve">Find </w:t>
+      </w:r>
+      <w:r>
+        <w:t>1-2 faculty members</w:t>
+      </w:r>
+      <w:r>
+        <w:t xml:space="preserve"> to facilitate and lead each coaching </w:t>
+      </w:r>
+      <w:proofErr w:type="gramStart"/>
+      <w:r>
+        <w:t>group</w:t>
+      </w:r>
+      <w:proofErr w:type="gramEnd"/>
+    </w:p>
+    <w:p>
+      <w:pPr>
+        <w:pStyle w:val="ListParagraph"/>
+        <w:numPr>
+          <w:ilvl w:val="0"/>
+          <w:numId w:val="1"/>
+        </w:numPr>
+      </w:pPr>
+      <w:r>
+        <w:t xml:space="preserve">Meet 3-4 times a </w:t>
+      </w:r>
+      <w:proofErr w:type="gramStart"/>
+      <w:r>
+        <w:t>year</w:t>
+      </w:r>
+      <w:proofErr w:type="gramEnd"/>
+    </w:p>
+    <w:p>
+      <w:pPr>
+        <w:pStyle w:val="ListParagraph"/>
+        <w:numPr>
+          <w:ilvl w:val="0"/>
+          <w:numId w:val="1"/>
+        </w:numPr>
+      </w:pPr>
+      <w:r>
+        <w:t>Evaluate the coaching experience (</w:t>
+      </w:r>
+      <w:proofErr w:type="gramStart"/>
+      <w:r>
+        <w:t>similar to</w:t>
+      </w:r>
+      <w:proofErr w:type="gramEnd"/>
+      <w:r>
+        <w:t xml:space="preserve"> x paper)</w:t>
       </w:r>
     </w:p>
     <w:p>
       <w:r>
         <w:t>Citations</w:t>
       </w:r>
+    </w:p>
+    <w:p>
+      <w:hyperlink r:id="rId7" w:history="1">
+        <w:r>
+          <w:rPr>
+            <w:rStyle w:val="Hyperlink"/>
+          </w:rPr>
+          <w:t>https://www.tandfonline.com/doi/abs/10.1080/0142159X.2019.1670341?journalCode=imte20</w:t>
+        </w:r>
+      </w:hyperlink>
     </w:p>
     <w:p/>
     <w:sectPr>
@@ -174,6 +553,119 @@
 <file path=word/numbering.xml><?xml version="1.0" encoding="utf-8"?>
 <w:numbering xmlns:wpc="http://schemas.microsoft.com/office/word/2010/wordprocessingCanvas" xmlns:cx="http://schemas.microsoft.com/office/drawing/2014/chartex" xmlns:cx1="http://schemas.microsoft.com/office/drawing/2015/9/8/chartex" xmlns:cx2="http://schemas.microsoft.com/office/drawing/2015/10/21/chartex" xmlns:cx3="http://schemas.microsoft.com/office/drawing/2016/5/9/chartex" xmlns:cx4="http://schemas.microsoft.com/office/drawing/2016/5/10/chartex" xmlns:cx5="http://schemas.microsoft.com/office/drawing/2016/5/11/chartex" xmlns:cx6="http://schemas.microsoft.com/office/drawing/2016/5/12/chartex" xmlns:cx7="http://schemas.microsoft.com/office/drawing/2016/5/13/chartex" xmlns:cx8="http://schemas.microsoft.com/office/drawing/2016/5/14/chartex" xmlns:mc="http://schemas.openxmlformats.org/markup-compatibility/2006" xmlns:aink="http://schemas.microsoft.com/office/drawing/2016/ink" xmlns:am3d="http://schemas.microsoft.com/office/drawing/2017/model3d" xmlns:o="urn:schemas-microsoft-com:office:office" xmlns:oel="http://schemas.microsoft.com/office/2019/extlst" xmlns:r="http://schemas.openxmlformats.org/officeDocument/2006/relationships" xmlns:m="http://schemas.openxmlformats.org/officeDocument/2006/math" xmlns:v="urn:schemas-microsoft-com:vml" xmlns:wp14="http://schemas.microsoft.com/office/word/2010/wordprocessingDrawing" xmlns:wp="http://schemas.openxmlformats.org/drawingml/2006/wordprocessingDrawing" xmlns:w10="urn:schemas-microsoft-com:office:word" xmlns:w="http://schemas.openxmlformats.org/wordprocessingml/2006/main" xmlns:w14="http://schemas.microsoft.com/office/word/2010/wordml" xmlns:w15="http://schemas.microsoft.com/office/word/2012/wordml" xmlns:w16cex="http://schemas.microsoft.com/office/word/2018/wordml/cex" xmlns:w16cid="http://schemas.microsoft.com/office/word/2016/wordml/cid" xmlns:w16="http://schemas.microsoft.com/office/word/2018/wordml" xmlns:w16du="http://schemas.microsoft.com/office/word/2023/wordml/word16du" xmlns:w16sdtdh="http://schemas.microsoft.com/office/word/2020/wordml/sdtdatahash" xmlns:w16se="http://schemas.microsoft.com/office/word/2015/wordml/symex" xmlns:wpg="http://schemas.microsoft.com/office/word/2010/wordprocessingGroup" xmlns:wpi="http://schemas.microsoft.com/office/word/2010/wordprocessingInk" xmlns:wne="http://schemas.microsoft.com/office/word/2006/wordml" xmlns:wps="http://schemas.microsoft.com/office/word/2010/wordprocessingShape" mc:Ignorable="w14 w15 w16se w16cid w16 w16cex w16sdtdh wp14">
   <w:abstractNum w:abstractNumId="0" w15:restartNumberingAfterBreak="0">
+    <w:nsid w:val="075E6329"/>
+    <w:multiLevelType w:val="hybridMultilevel"/>
+    <w:tmpl w:val="BF60450C"/>
+    <w:lvl w:ilvl="0" w:tplc="04090001">
+      <w:start w:val="1"/>
+      <w:numFmt w:val="bullet"/>
+      <w:lvlText w:val=""/>
+      <w:lvlJc w:val="left"/>
+      <w:pPr>
+        <w:ind w:left="720" w:hanging="360"/>
+      </w:pPr>
+      <w:rPr>
+        <w:rFonts w:ascii="Symbol" w:hAnsi="Symbol" w:hint="default"/>
+      </w:rPr>
+    </w:lvl>
+    <w:lvl w:ilvl="1" w:tplc="04090003" w:tentative="1">
+      <w:start w:val="1"/>
+      <w:numFmt w:val="bullet"/>
+      <w:lvlText w:val="o"/>
+      <w:lvlJc w:val="left"/>
+      <w:pPr>
+        <w:ind w:left="1440" w:hanging="360"/>
+      </w:pPr>
+      <w:rPr>
+        <w:rFonts w:ascii="Courier New" w:hAnsi="Courier New" w:cs="Courier New" w:hint="default"/>
+      </w:rPr>
+    </w:lvl>
+    <w:lvl w:ilvl="2" w:tplc="04090005" w:tentative="1">
+      <w:start w:val="1"/>
+      <w:numFmt w:val="bullet"/>
+      <w:lvlText w:val=""/>
+      <w:lvlJc w:val="left"/>
+      <w:pPr>
+        <w:ind w:left="2160" w:hanging="360"/>
+      </w:pPr>
+      <w:rPr>
+        <w:rFonts w:ascii="Wingdings" w:hAnsi="Wingdings" w:hint="default"/>
+      </w:rPr>
+    </w:lvl>
+    <w:lvl w:ilvl="3" w:tplc="04090001" w:tentative="1">
+      <w:start w:val="1"/>
+      <w:numFmt w:val="bullet"/>
+      <w:lvlText w:val=""/>
+      <w:lvlJc w:val="left"/>
+      <w:pPr>
+        <w:ind w:left="2880" w:hanging="360"/>
+      </w:pPr>
+      <w:rPr>
+        <w:rFonts w:ascii="Symbol" w:hAnsi="Symbol" w:hint="default"/>
+      </w:rPr>
+    </w:lvl>
+    <w:lvl w:ilvl="4" w:tplc="04090003" w:tentative="1">
+      <w:start w:val="1"/>
+      <w:numFmt w:val="bullet"/>
+      <w:lvlText w:val="o"/>
+      <w:lvlJc w:val="left"/>
+      <w:pPr>
+        <w:ind w:left="3600" w:hanging="360"/>
+      </w:pPr>
+      <w:rPr>
+        <w:rFonts w:ascii="Courier New" w:hAnsi="Courier New" w:cs="Courier New" w:hint="default"/>
+      </w:rPr>
+    </w:lvl>
+    <w:lvl w:ilvl="5" w:tplc="04090005" w:tentative="1">
+      <w:start w:val="1"/>
+      <w:numFmt w:val="bullet"/>
+      <w:lvlText w:val=""/>
+      <w:lvlJc w:val="left"/>
+      <w:pPr>
+        <w:ind w:left="4320" w:hanging="360"/>
+      </w:pPr>
+      <w:rPr>
+        <w:rFonts w:ascii="Wingdings" w:hAnsi="Wingdings" w:hint="default"/>
+      </w:rPr>
+    </w:lvl>
+    <w:lvl w:ilvl="6" w:tplc="04090001" w:tentative="1">
+      <w:start w:val="1"/>
+      <w:numFmt w:val="bullet"/>
+      <w:lvlText w:val=""/>
+      <w:lvlJc w:val="left"/>
+      <w:pPr>
+        <w:ind w:left="5040" w:hanging="360"/>
+      </w:pPr>
+      <w:rPr>
+        <w:rFonts w:ascii="Symbol" w:hAnsi="Symbol" w:hint="default"/>
+      </w:rPr>
+    </w:lvl>
+    <w:lvl w:ilvl="7" w:tplc="04090003" w:tentative="1">
+      <w:start w:val="1"/>
+      <w:numFmt w:val="bullet"/>
+      <w:lvlText w:val="o"/>
+      <w:lvlJc w:val="left"/>
+      <w:pPr>
+        <w:ind w:left="5760" w:hanging="360"/>
+      </w:pPr>
+      <w:rPr>
+        <w:rFonts w:ascii="Courier New" w:hAnsi="Courier New" w:cs="Courier New" w:hint="default"/>
+      </w:rPr>
+    </w:lvl>
+    <w:lvl w:ilvl="8" w:tplc="04090005" w:tentative="1">
+      <w:start w:val="1"/>
+      <w:numFmt w:val="bullet"/>
+      <w:lvlText w:val=""/>
+      <w:lvlJc w:val="left"/>
+      <w:pPr>
+        <w:ind w:left="6480" w:hanging="360"/>
+      </w:pPr>
+      <w:rPr>
+        <w:rFonts w:ascii="Wingdings" w:hAnsi="Wingdings" w:hint="default"/>
+      </w:rPr>
+    </w:lvl>
+  </w:abstractNum>
+  <w:abstractNum w:abstractNumId="1" w15:restartNumberingAfterBreak="0">
     <w:nsid w:val="74181265"/>
     <w:multiLevelType w:val="hybridMultilevel"/>
     <w:tmpl w:val="46ACACCA"/>
@@ -263,6 +755,9 @@
     </w:lvl>
   </w:abstractNum>
   <w:num w:numId="1" w16cid:durableId="1825972109">
+    <w:abstractNumId w:val="1"/>
+  </w:num>
+  <w:num w:numId="2" w16cid:durableId="217787711">
     <w:abstractNumId w:val="0"/>
   </w:num>
 </w:numbering>

</xml_diff>

<commit_message>
updated; need to add climate survey data
</commit_message>
<xml_diff>
--- a/Proposal for a bilateral mentoring group.docx
+++ b/Proposal for a bilateral mentoring group.docx
@@ -1,6 +1,6 @@
 
 <file path=word/document.xml><?xml version="1.0" encoding="utf-8"?>
-<w:document xmlns:wpc="http://schemas.microsoft.com/office/word/2010/wordprocessingCanvas" xmlns:cx="http://schemas.microsoft.com/office/drawing/2014/chartex" xmlns:cx1="http://schemas.microsoft.com/office/drawing/2015/9/8/chartex" xmlns:cx2="http://schemas.microsoft.com/office/drawing/2015/10/21/chartex" xmlns:cx3="http://schemas.microsoft.com/office/drawing/2016/5/9/chartex" xmlns:cx4="http://schemas.microsoft.com/office/drawing/2016/5/10/chartex" xmlns:cx5="http://schemas.microsoft.com/office/drawing/2016/5/11/chartex" xmlns:cx6="http://schemas.microsoft.com/office/drawing/2016/5/12/chartex" xmlns:cx7="http://schemas.microsoft.com/office/drawing/2016/5/13/chartex" xmlns:cx8="http://schemas.microsoft.com/office/drawing/2016/5/14/chartex" xmlns:mc="http://schemas.openxmlformats.org/markup-compatibility/2006" xmlns:aink="http://schemas.microsoft.com/office/drawing/2016/ink" xmlns:am3d="http://schemas.microsoft.com/office/drawing/2017/model3d" xmlns:o="urn:schemas-microsoft-com:office:office" xmlns:oel="http://schemas.microsoft.com/office/2019/extlst" xmlns:r="http://schemas.openxmlformats.org/officeDocument/2006/relationships" xmlns:m="http://schemas.openxmlformats.org/officeDocument/2006/math" xmlns:v="urn:schemas-microsoft-com:vml" xmlns:wp14="http://schemas.microsoft.com/office/word/2010/wordprocessingDrawing" xmlns:wp="http://schemas.openxmlformats.org/drawingml/2006/wordprocessingDrawing" xmlns:w10="urn:schemas-microsoft-com:office:word" xmlns:w="http://schemas.openxmlformats.org/wordprocessingml/2006/main" xmlns:w14="http://schemas.microsoft.com/office/word/2010/wordml" xmlns:w15="http://schemas.microsoft.com/office/word/2012/wordml" xmlns:w16cex="http://schemas.microsoft.com/office/word/2018/wordml/cex" xmlns:w16cid="http://schemas.microsoft.com/office/word/2016/wordml/cid" xmlns:w16="http://schemas.microsoft.com/office/word/2018/wordml" xmlns:w16du="http://schemas.microsoft.com/office/word/2023/wordml/word16du" xmlns:w16sdtdh="http://schemas.microsoft.com/office/word/2020/wordml/sdtdatahash" xmlns:w16se="http://schemas.microsoft.com/office/word/2015/wordml/symex" xmlns:wpg="http://schemas.microsoft.com/office/word/2010/wordprocessingGroup" xmlns:wpi="http://schemas.microsoft.com/office/word/2010/wordprocessingInk" xmlns:wne="http://schemas.microsoft.com/office/word/2006/wordml" xmlns:wps="http://schemas.microsoft.com/office/word/2010/wordprocessingShape" mc:Ignorable="w14 w15 w16se w16cid w16 w16cex w16sdtdh wp14">
+<w:document xmlns:wpc="http://schemas.microsoft.com/office/word/2010/wordprocessingCanvas" xmlns:cx="http://schemas.microsoft.com/office/drawing/2014/chartex" xmlns:cx1="http://schemas.microsoft.com/office/drawing/2015/9/8/chartex" xmlns:cx2="http://schemas.microsoft.com/office/drawing/2015/10/21/chartex" xmlns:cx3="http://schemas.microsoft.com/office/drawing/2016/5/9/chartex" xmlns:cx4="http://schemas.microsoft.com/office/drawing/2016/5/10/chartex" xmlns:cx5="http://schemas.microsoft.com/office/drawing/2016/5/11/chartex" xmlns:cx6="http://schemas.microsoft.com/office/drawing/2016/5/12/chartex" xmlns:cx7="http://schemas.microsoft.com/office/drawing/2016/5/13/chartex" xmlns:cx8="http://schemas.microsoft.com/office/drawing/2016/5/14/chartex" xmlns:mc="http://schemas.openxmlformats.org/markup-compatibility/2006" xmlns:aink="http://schemas.microsoft.com/office/drawing/2016/ink" xmlns:am3d="http://schemas.microsoft.com/office/drawing/2017/model3d" xmlns:o="urn:schemas-microsoft-com:office:office" xmlns:oel="http://schemas.microsoft.com/office/2019/extlst" xmlns:r="http://schemas.openxmlformats.org/officeDocument/2006/relationships" xmlns:m="http://schemas.openxmlformats.org/officeDocument/2006/math" xmlns:v="urn:schemas-microsoft-com:vml" xmlns:wp14="http://schemas.microsoft.com/office/word/2010/wordprocessingDrawing" xmlns:wp="http://schemas.openxmlformats.org/drawingml/2006/wordprocessingDrawing" xmlns:w10="urn:schemas-microsoft-com:office:word" xmlns:w="http://schemas.openxmlformats.org/wordprocessingml/2006/main" xmlns:w14="http://schemas.microsoft.com/office/word/2010/wordml" xmlns:w15="http://schemas.microsoft.com/office/word/2012/wordml" xmlns:w16cex="http://schemas.microsoft.com/office/word/2018/wordml/cex" xmlns:w16cid="http://schemas.microsoft.com/office/word/2016/wordml/cid" xmlns:w16="http://schemas.microsoft.com/office/word/2018/wordml" xmlns:w16sdtdh="http://schemas.microsoft.com/office/word/2020/wordml/sdtdatahash" xmlns:w16se="http://schemas.microsoft.com/office/word/2015/wordml/symex" xmlns:wpg="http://schemas.microsoft.com/office/word/2010/wordprocessingGroup" xmlns:wpi="http://schemas.microsoft.com/office/word/2010/wordprocessingInk" xmlns:wne="http://schemas.microsoft.com/office/word/2006/wordml" xmlns:wps="http://schemas.microsoft.com/office/word/2010/wordprocessingShape" mc:Ignorable="w14 w15 w16se w16cid w16 w16cex w16sdtdh wp14">
   <w:body>
     <w:p>
       <w:r>
@@ -11,199 +11,6 @@
       </w:r>
       <w:r>
         <w:t>mentoring group</w:t>
-      </w:r>
-    </w:p>
-    <w:p>
-      <w:r>
-        <w:t>“</w:t>
-      </w:r>
-      <w:r>
-        <w:t>Coaching allows for a consistent, longitudinal, and open relationship that is neither supervisory nor evaluative, but offers structured opportunities for students to discuss personalized, actionable goals and action plans as they progress through different phases of medical school.</w:t>
-      </w:r>
-      <w:r>
-        <w:t>”</w:t>
-      </w:r>
-    </w:p>
-    <w:p>
-      <w:r>
-        <w:t xml:space="preserve">Within the current </w:t>
-      </w:r>
-      <w:proofErr w:type="spellStart"/>
-      <w:r>
-        <w:t>IPiB</w:t>
-      </w:r>
-      <w:proofErr w:type="spellEnd"/>
-      <w:r>
-        <w:t xml:space="preserve"> curriculum, students develop relationships with professors primarily through the formation of an academic committee made up of mentors meant to support a student’s professional </w:t>
-      </w:r>
-      <w:r>
-        <w:t>well-being</w:t>
-      </w:r>
-      <w:r>
-        <w:t>. However, each of these mentoring moments are behind closed doors and part of an evaluation process that determines a student’s progress towards their degree. Simultaneously, many students feel unsupported by faculty (</w:t>
-      </w:r>
-      <w:r>
-        <w:t>add data here</w:t>
-      </w:r>
-      <w:r>
-        <w:t xml:space="preserve">) and the </w:t>
-      </w:r>
-      <w:proofErr w:type="spellStart"/>
-      <w:r>
-        <w:t>IPiB</w:t>
-      </w:r>
-      <w:proofErr w:type="spellEnd"/>
-      <w:r>
-        <w:t xml:space="preserve"> community is </w:t>
-      </w:r>
-      <w:r>
-        <w:t>(add data here)</w:t>
-      </w:r>
-      <w:r>
-        <w:t xml:space="preserve">. </w:t>
-      </w:r>
-      <w:r>
-        <w:t>To address this issue within our community, I am proposing a group that includes a space for students and faculty to interact and build relationships. This mentoring space brings students from each part of the community together to share experiences and tackle issues within their graduate lives.</w:t>
-      </w:r>
-    </w:p>
-    <w:p>
-      <w:r>
-        <w:t xml:space="preserve">Medical schools around the United States have begun implementing a voluntary Coaching group for </w:t>
-      </w:r>
-      <w:proofErr w:type="spellStart"/>
-      <w:proofErr w:type="gramStart"/>
-      <w:r>
-        <w:t>it’s</w:t>
-      </w:r>
-      <w:proofErr w:type="spellEnd"/>
-      <w:proofErr w:type="gramEnd"/>
-      <w:r>
-        <w:t xml:space="preserve"> students</w:t>
-      </w:r>
-      <w:r>
-        <w:t xml:space="preserve">. The goal for these groups is to </w:t>
-      </w:r>
-      <w:proofErr w:type="gramStart"/>
-      <w:r>
-        <w:t>facilitate</w:t>
-      </w:r>
-      <w:proofErr w:type="gramEnd"/>
-      <w:r>
-        <w:t xml:space="preserve"> a safe and supportive environment for students to reflect on both academic and personal goals. These groups are</w:t>
-      </w:r>
-      <w:r>
-        <w:t xml:space="preserve"> structured opportunities that allow students </w:t>
-      </w:r>
-      <w:r>
-        <w:t xml:space="preserve">to </w:t>
-      </w:r>
-      <w:r>
-        <w:t>d</w:t>
-      </w:r>
-      <w:r>
-        <w:t>iscuss personal and actionable goals</w:t>
-      </w:r>
-      <w:r>
-        <w:t xml:space="preserve"> </w:t>
-      </w:r>
-      <w:r>
-        <w:t xml:space="preserve">at different points in graduate learning. </w:t>
-      </w:r>
-      <w:r>
-        <w:t xml:space="preserve">Each medical school tailors their coaching </w:t>
-      </w:r>
-      <w:r>
-        <w:t>curricula</w:t>
-      </w:r>
-      <w:r>
-        <w:t xml:space="preserve"> with program focused goals in mind, and the data from the </w:t>
-      </w:r>
-      <w:proofErr w:type="spellStart"/>
-      <w:r>
-        <w:t>IPiB</w:t>
-      </w:r>
-      <w:proofErr w:type="spellEnd"/>
-      <w:r>
-        <w:t xml:space="preserve"> Climate Survey</w:t>
-      </w:r>
-      <w:r>
-        <w:t xml:space="preserve"> suggests that the </w:t>
-      </w:r>
-      <w:proofErr w:type="spellStart"/>
-      <w:r>
-        <w:t>IPiB</w:t>
-      </w:r>
-      <w:proofErr w:type="spellEnd"/>
-      <w:r>
-        <w:t xml:space="preserve"> program is lacking in the following:</w:t>
-      </w:r>
-    </w:p>
-    <w:p/>
-    <w:p/>
-    <w:p>
-      <w:r>
-        <w:t>T</w:t>
-      </w:r>
-      <w:r>
-        <w:t>he similarities between medical and graduate schools should allow for a development of curricula to accomplish similar goa</w:t>
-      </w:r>
-      <w:r>
-        <w:t>ls.</w:t>
-      </w:r>
-      <w:r>
-        <w:t xml:space="preserve"> </w:t>
-      </w:r>
-      <w:r>
-        <w:t xml:space="preserve">A specific example coaching example that may fit the needs of the </w:t>
-      </w:r>
-      <w:proofErr w:type="spellStart"/>
-      <w:r>
-        <w:t>IPiB</w:t>
-      </w:r>
-      <w:proofErr w:type="spellEnd"/>
-      <w:r>
-        <w:t xml:space="preserve"> program is already implemented at </w:t>
-      </w:r>
-      <w:r>
-        <w:t>the Medical College of Wisconsin</w:t>
-      </w:r>
-      <w:r>
-        <w:t>. They have</w:t>
-      </w:r>
-      <w:r>
-        <w:t xml:space="preserve"> </w:t>
-      </w:r>
-      <w:r>
-        <w:t>i</w:t>
-      </w:r>
-      <w:r>
-        <w:t>mplemented a longitudinal coaching program, where t</w:t>
-      </w:r>
-      <w:r>
-        <w:t>hese groups are comprised of 1-2 students from each</w:t>
-      </w:r>
-      <w:r>
-        <w:t xml:space="preserve"> medical</w:t>
-      </w:r>
-      <w:r>
-        <w:t xml:space="preserve"> cohort and a faculty member that meets 3-4 times a year to discuss </w:t>
-      </w:r>
-      <w:r>
-        <w:t>goal setting and reflect on topics such as medical school rotations and residency</w:t>
-      </w:r>
-      <w:r>
-        <w:t xml:space="preserve">. </w:t>
-      </w:r>
-      <w:r>
-        <w:t xml:space="preserve">By developing a space like this, …increase the camaraderie in the </w:t>
-      </w:r>
-      <w:proofErr w:type="spellStart"/>
-      <w:r>
-        <w:t>IPiB</w:t>
-      </w:r>
-      <w:proofErr w:type="spellEnd"/>
-      <w:r>
-        <w:t xml:space="preserve"> community (and address x concerns). </w:t>
       </w:r>
     </w:p>
     <w:p>
@@ -215,7 +22,21 @@
           <w:rPr>
             <w:rStyle w:val="Hyperlink"/>
           </w:rPr>
-          <w:t>Our students, faculty, and staff form a tight and inclusive multinational community.</w:t>
+          <w:t xml:space="preserve">Our students, faculty, and staff form a </w:t>
+        </w:r>
+        <w:r>
+          <w:rPr>
+            <w:rStyle w:val="Hyperlink"/>
+            <w:b/>
+            <w:bCs/>
+          </w:rPr>
+          <w:t>tight and inclusive</w:t>
+        </w:r>
+        <w:r>
+          <w:rPr>
+            <w:rStyle w:val="Hyperlink"/>
+          </w:rPr>
+          <w:t xml:space="preserve"> multinational community.</w:t>
         </w:r>
       </w:hyperlink>
       <w:r>
@@ -224,6 +45,355 @@
     </w:p>
     <w:p>
       <w:r>
+        <w:t xml:space="preserve">Within the current </w:t>
+      </w:r>
+      <w:proofErr w:type="spellStart"/>
+      <w:r>
+        <w:t>IPiB</w:t>
+      </w:r>
+      <w:proofErr w:type="spellEnd"/>
+      <w:r>
+        <w:t xml:space="preserve"> curriculum, students develop relationships with professors primarily through the formation of an academic committee made up of mentors meant to support a student’s professional </w:t>
+      </w:r>
+      <w:r>
+        <w:t>well-being</w:t>
+      </w:r>
+      <w:r>
+        <w:t xml:space="preserve">. However, each of these mentoring moments are behind closed doors and part of an evaluation process that determines a student’s progress towards their degree. Simultaneously, </w:t>
+      </w:r>
+      <w:r>
+        <w:t xml:space="preserve">the 2023 </w:t>
+      </w:r>
+      <w:proofErr w:type="spellStart"/>
+      <w:r>
+        <w:t>IPiB</w:t>
+      </w:r>
+      <w:proofErr w:type="spellEnd"/>
+      <w:r>
+        <w:t xml:space="preserve"> DEI Climate Survey</w:t>
+      </w:r>
+      <w:r>
+        <w:t xml:space="preserve"> </w:t>
+      </w:r>
+      <w:r>
+        <w:t>has shown data that suggests that there is a gap between students and others within the community, usually feeling less supported than the other groups thing</w:t>
+      </w:r>
+      <w:r>
+        <w:t xml:space="preserve">. To address this issue within our community, </w:t>
+      </w:r>
+      <w:r>
+        <w:rPr>
+          <w:b/>
+          <w:bCs/>
+        </w:rPr>
+        <w:t>(describe coaching here in broad terms)</w:t>
+      </w:r>
+      <w:r>
+        <w:rPr>
+          <w:b/>
+          <w:bCs/>
+        </w:rPr>
+        <w:t>.</w:t>
+      </w:r>
+      <w:r>
+        <w:rPr>
+          <w:b/>
+          <w:bCs/>
+        </w:rPr>
+        <w:t xml:space="preserve"> Define coaching here and how it has been shown to help in other programs…</w:t>
+      </w:r>
+    </w:p>
+    <w:p>
+      <w:r>
+        <w:t xml:space="preserve">Medical schools around the United States have begun implementing a voluntary Coaching group for </w:t>
+      </w:r>
+      <w:proofErr w:type="spellStart"/>
+      <w:proofErr w:type="gramStart"/>
+      <w:r>
+        <w:t>it’s</w:t>
+      </w:r>
+      <w:proofErr w:type="spellEnd"/>
+      <w:proofErr w:type="gramEnd"/>
+      <w:r>
+        <w:t xml:space="preserve"> students. The goal for these groups is to </w:t>
+      </w:r>
+      <w:proofErr w:type="gramStart"/>
+      <w:r>
+        <w:t>facilitate</w:t>
+      </w:r>
+      <w:proofErr w:type="gramEnd"/>
+      <w:r>
+        <w:t xml:space="preserve"> a safe and supportive environment for students to reflect on both academic and personal goals. </w:t>
+      </w:r>
+      <w:r>
+        <w:rPr>
+          <w:b/>
+          <w:bCs/>
+        </w:rPr>
+        <w:t>“Coaching allows for a consistent, longitudinal, and open relationship that is neither supervisory nor evaluative, but offers structured opportunities for students to discuss personalized, actionable goals and action plans as they progress through different phases of medical school</w:t>
+      </w:r>
+      <w:r>
+        <w:rPr>
+          <w:b/>
+          <w:bCs/>
+        </w:rPr>
+        <w:t xml:space="preserve"> (rewrite, maybe don’t quote?).”  </w:t>
+      </w:r>
+    </w:p>
+    <w:p>
+      <w:r>
+        <w:t xml:space="preserve"> T</w:t>
+      </w:r>
+      <w:r>
+        <w:t xml:space="preserve">he data from the </w:t>
+      </w:r>
+      <w:proofErr w:type="spellStart"/>
+      <w:r>
+        <w:t>IPiB</w:t>
+      </w:r>
+      <w:proofErr w:type="spellEnd"/>
+      <w:r>
+        <w:t xml:space="preserve"> Climate Survey</w:t>
+      </w:r>
+      <w:r>
+        <w:t xml:space="preserve"> suggests that the </w:t>
+      </w:r>
+      <w:proofErr w:type="spellStart"/>
+      <w:r>
+        <w:t>IPiB</w:t>
+      </w:r>
+      <w:proofErr w:type="spellEnd"/>
+      <w:r>
+        <w:t xml:space="preserve"> program is lacking in the following:</w:t>
+      </w:r>
+    </w:p>
+    <w:p>
+      <w:pPr>
+        <w:pStyle w:val="ListParagraph"/>
+        <w:widowControl w:val="0"/>
+        <w:numPr>
+          <w:ilvl w:val="0"/>
+          <w:numId w:val="3"/>
+        </w:numPr>
+        <w:spacing w:after="0" w:line="240" w:lineRule="auto"/>
+        <w:ind w:right="-360"/>
+        <w:jc w:val="both"/>
+      </w:pPr>
+      <w:r>
+        <w:t xml:space="preserve">If graduate students are reported as a group, their responses with respect to race are closer to the responses of marginalized students than people in other categories (undergrad, postdoc, staff). </w:t>
+      </w:r>
+    </w:p>
+    <w:p>
+      <w:pPr>
+        <w:pStyle w:val="ListParagraph"/>
+        <w:widowControl w:val="0"/>
+        <w:numPr>
+          <w:ilvl w:val="0"/>
+          <w:numId w:val="3"/>
+        </w:numPr>
+        <w:spacing w:after="0" w:line="240" w:lineRule="auto"/>
+        <w:ind w:right="-360"/>
+        <w:jc w:val="both"/>
+      </w:pPr>
+      <w:r>
+        <w:t>If graduate students are reported as a group, their responses with respect to LGBTQ+ are further from the responses of marginalized students than people in other categories (undergrad, postdoc, staff).</w:t>
+      </w:r>
+    </w:p>
+    <w:p>
+      <w:pPr>
+        <w:pStyle w:val="ListParagraph"/>
+        <w:widowControl w:val="0"/>
+        <w:numPr>
+          <w:ilvl w:val="0"/>
+          <w:numId w:val="3"/>
+        </w:numPr>
+        <w:spacing w:after="0" w:line="240" w:lineRule="auto"/>
+        <w:ind w:right="-360"/>
+        <w:jc w:val="both"/>
+      </w:pPr>
+      <w:r>
+        <w:t>T</w:t>
+      </w:r>
+      <w:r>
+        <w:t>he DEI community building events are appreciated, but people want more faculty engagement. </w:t>
+      </w:r>
+    </w:p>
+    <w:p>
+      <w:pPr>
+        <w:pStyle w:val="ListParagraph"/>
+        <w:widowControl w:val="0"/>
+        <w:numPr>
+          <w:ilvl w:val="0"/>
+          <w:numId w:val="3"/>
+        </w:numPr>
+        <w:spacing w:after="0" w:line="240" w:lineRule="auto"/>
+        <w:ind w:right="-360"/>
+        <w:jc w:val="both"/>
+      </w:pPr>
+      <w:r>
+        <w:t>There is a desire to</w:t>
+      </w:r>
+      <w:r>
+        <w:t xml:space="preserve"> focus on also welcoming groups with invisible diversities (LGBTQIA+, neurodivergent groups, etc.). </w:t>
+      </w:r>
+    </w:p>
+    <w:p>
+      <w:pPr>
+        <w:widowControl w:val="0"/>
+        <w:spacing w:after="0" w:line="240" w:lineRule="auto"/>
+        <w:ind w:right="-360"/>
+        <w:jc w:val="both"/>
+      </w:pPr>
+    </w:p>
+    <w:p>
+      <w:pPr>
+        <w:widowControl w:val="0"/>
+        <w:spacing w:after="0" w:line="240" w:lineRule="auto"/>
+        <w:ind w:right="-360"/>
+        <w:jc w:val="both"/>
+      </w:pPr>
+      <w:proofErr w:type="spellStart"/>
+      <w:proofErr w:type="gramStart"/>
+      <w:r>
+        <w:t>Tl;dr</w:t>
+      </w:r>
+      <w:proofErr w:type="spellEnd"/>
+      <w:proofErr w:type="gramEnd"/>
+      <w:r>
+        <w:t xml:space="preserve">: Staff feel that the community is much more supportive </w:t>
+      </w:r>
+      <w:proofErr w:type="gramStart"/>
+      <w:r>
+        <w:t>to</w:t>
+      </w:r>
+      <w:proofErr w:type="gramEnd"/>
+      <w:r>
+        <w:t xml:space="preserve"> students than students themselves feel. </w:t>
+      </w:r>
+    </w:p>
+    <w:p>
+      <w:pPr>
+        <w:widowControl w:val="0"/>
+        <w:spacing w:after="0" w:line="240" w:lineRule="auto"/>
+        <w:ind w:right="-360"/>
+        <w:jc w:val="both"/>
+      </w:pPr>
+    </w:p>
+    <w:p>
+      <w:pPr>
+        <w:widowControl w:val="0"/>
+        <w:spacing w:after="0" w:line="240" w:lineRule="auto"/>
+        <w:ind w:right="-360"/>
+        <w:jc w:val="both"/>
+      </w:pPr>
+    </w:p>
+    <w:p>
+      <w:pPr>
+        <w:widowControl w:val="0"/>
+        <w:spacing w:after="0" w:line="240" w:lineRule="auto"/>
+        <w:ind w:right="-360"/>
+        <w:jc w:val="both"/>
+      </w:pPr>
+      <w:r>
+        <w:t>The thought is that the community doesn’t interact enough as a whole in a safe and open environment to know and understand each other’s perspectives. By creating these coaching groups, students and faculty will have an additional opportunity to</w:t>
+      </w:r>
+      <w:r>
+        <w:t xml:space="preserve"> </w:t>
+      </w:r>
+      <w:r>
+        <w:rPr>
+          <w:b/>
+          <w:bCs/>
+        </w:rPr>
+        <w:t>(…bridge the gap…)</w:t>
+      </w:r>
+      <w:r>
+        <w:t xml:space="preserve"> </w:t>
+      </w:r>
+      <w:r>
+        <w:t xml:space="preserve">on questions such as: </w:t>
+      </w:r>
+    </w:p>
+    <w:p>
+      <w:pPr>
+        <w:widowControl w:val="0"/>
+        <w:spacing w:after="0" w:line="240" w:lineRule="auto"/>
+        <w:ind w:right="-360"/>
+        <w:jc w:val="both"/>
+      </w:pPr>
+    </w:p>
+    <w:p>
+      <w:pPr>
+        <w:pStyle w:val="ListParagraph"/>
+        <w:widowControl w:val="0"/>
+        <w:numPr>
+          <w:ilvl w:val="0"/>
+          <w:numId w:val="5"/>
+        </w:numPr>
+        <w:spacing w:after="0" w:line="240" w:lineRule="auto"/>
+        <w:ind w:right="-360"/>
+        <w:jc w:val="both"/>
+        <w:rPr>
+          <w:b/>
+          <w:bCs/>
+        </w:rPr>
+      </w:pPr>
+      <w:r>
+        <w:rPr>
+          <w:b/>
+          <w:bCs/>
+        </w:rPr>
+        <w:t>Bring up some coaching question examples here:</w:t>
+      </w:r>
+    </w:p>
+    <w:p>
+      <w:pPr>
+        <w:pStyle w:val="ListParagraph"/>
+        <w:widowControl w:val="0"/>
+        <w:numPr>
+          <w:ilvl w:val="1"/>
+          <w:numId w:val="5"/>
+        </w:numPr>
+        <w:spacing w:after="0" w:line="240" w:lineRule="auto"/>
+        <w:ind w:right="-360"/>
+        <w:jc w:val="both"/>
+      </w:pPr>
+    </w:p>
+    <w:p>
+      <w:pPr>
+        <w:widowControl w:val="0"/>
+        <w:spacing w:after="0" w:line="240" w:lineRule="auto"/>
+        <w:ind w:right="-360"/>
+        <w:jc w:val="both"/>
+      </w:pPr>
+      <w:r>
+        <w:t>by creating a safe and open space for more formalized mentoring in the following areas:</w:t>
+      </w:r>
+    </w:p>
+    <w:p>
+      <w:pPr>
+        <w:widowControl w:val="0"/>
+        <w:spacing w:after="0" w:line="240" w:lineRule="auto"/>
+        <w:ind w:right="-360"/>
+        <w:jc w:val="both"/>
+      </w:pPr>
+    </w:p>
+    <w:p>
+      <w:r>
+        <w:t>T</w:t>
+      </w:r>
+      <w:r>
+        <w:t>he similarities between medical and graduate schools should allow for a development of curricula to accomplish similar goa</w:t>
+      </w:r>
+      <w:r>
+        <w:t>ls.</w:t>
+      </w:r>
+      <w:r>
+        <w:t xml:space="preserve"> </w:t>
+      </w:r>
+    </w:p>
+    <w:p>
+      <w:r>
         <w:t>… if there’s any interesting data against this, add it here…</w:t>
       </w:r>
     </w:p>
@@ -232,13 +402,295 @@
         <w:t>…lack of faculty support answers…</w:t>
       </w:r>
     </w:p>
+    <w:p/>
+    <w:p>
+      <w:r>
+        <w:t>Goal</w:t>
+      </w:r>
+      <w:r>
+        <w:t>s</w:t>
+      </w:r>
+      <w:r>
+        <w:t>:</w:t>
+      </w:r>
+      <w:r>
+        <w:t xml:space="preserve"> </w:t>
+      </w:r>
+    </w:p>
+    <w:p>
+      <w:pPr>
+        <w:pStyle w:val="ListParagraph"/>
+        <w:numPr>
+          <w:ilvl w:val="0"/>
+          <w:numId w:val="2"/>
+        </w:numPr>
+      </w:pPr>
+      <w:r>
+        <w:t>Provide a safe</w:t>
+      </w:r>
+      <w:r>
+        <w:t xml:space="preserve"> space for student/faculty supported</w:t>
+      </w:r>
+      <w:r>
+        <w:t xml:space="preserve"> reflection on academic, personal, and professional </w:t>
+      </w:r>
+      <w:proofErr w:type="gramStart"/>
+      <w:r>
+        <w:t>goals</w:t>
+      </w:r>
+      <w:proofErr w:type="gramEnd"/>
+    </w:p>
+    <w:p>
+      <w:pPr>
+        <w:pStyle w:val="ListParagraph"/>
+        <w:numPr>
+          <w:ilvl w:val="0"/>
+          <w:numId w:val="2"/>
+        </w:numPr>
+      </w:pPr>
+      <w:r>
+        <w:t xml:space="preserve">Assist students in developing goals for their personal satisfaction and professional </w:t>
+      </w:r>
+      <w:proofErr w:type="gramStart"/>
+      <w:r>
+        <w:t>future</w:t>
+      </w:r>
+      <w:proofErr w:type="gramEnd"/>
+    </w:p>
+    <w:p>
+      <w:pPr>
+        <w:pStyle w:val="ListParagraph"/>
+        <w:numPr>
+          <w:ilvl w:val="0"/>
+          <w:numId w:val="2"/>
+        </w:numPr>
+      </w:pPr>
+      <w:r>
+        <w:t xml:space="preserve">Encourage reflection and shared perspectives between students and faculty within </w:t>
+      </w:r>
+      <w:proofErr w:type="spellStart"/>
+      <w:r>
+        <w:t>IPiB</w:t>
+      </w:r>
+      <w:proofErr w:type="spellEnd"/>
+      <w:r>
+        <w:t xml:space="preserve"> to enhance the camaraderie within our “tight and inclusive multinational </w:t>
+      </w:r>
+      <w:proofErr w:type="gramStart"/>
+      <w:r>
+        <w:t>community”</w:t>
+      </w:r>
+      <w:proofErr w:type="gramEnd"/>
+      <w:r>
+        <w:t xml:space="preserve"> </w:t>
+      </w:r>
+    </w:p>
+    <w:p>
+      <w:r>
+        <w:t>Plan: Create a curriculum</w:t>
+      </w:r>
+      <w:r>
+        <w:t xml:space="preserve"> based on </w:t>
+      </w:r>
+      <w:proofErr w:type="gramStart"/>
+      <w:r>
+        <w:t>goal oriented</w:t>
+      </w:r>
+      <w:proofErr w:type="gramEnd"/>
+      <w:r>
+        <w:t xml:space="preserve"> discussion, similar to medical coaching examples. </w:t>
+      </w:r>
+      <w:r>
+        <w:t xml:space="preserve">Implement a </w:t>
+      </w:r>
+      <w:proofErr w:type="gramStart"/>
+      <w:r>
+        <w:t>1 year</w:t>
+      </w:r>
+      <w:proofErr w:type="gramEnd"/>
+      <w:r>
+        <w:t xml:space="preserve"> trial run with any students and faculty interested. </w:t>
+      </w:r>
+      <w:r>
+        <w:t xml:space="preserve">Take feedback to determine if this was helpful for the people involved in terms of personal and professional development, and with strengthening the </w:t>
+      </w:r>
+      <w:proofErr w:type="spellStart"/>
+      <w:r>
+        <w:t>IPiB</w:t>
+      </w:r>
+      <w:proofErr w:type="spellEnd"/>
+      <w:r>
+        <w:t xml:space="preserve"> community.</w:t>
+      </w:r>
+    </w:p>
+    <w:p>
+      <w:r>
+        <w:t>Idea outline:</w:t>
+      </w:r>
+    </w:p>
+    <w:p>
+      <w:pPr>
+        <w:pStyle w:val="ListParagraph"/>
+        <w:numPr>
+          <w:ilvl w:val="0"/>
+          <w:numId w:val="1"/>
+        </w:numPr>
+      </w:pPr>
+      <w:r>
+        <w:t>Poll students for a voluntary trial run for coaching</w:t>
+      </w:r>
+    </w:p>
+    <w:p>
+      <w:pPr>
+        <w:pStyle w:val="ListParagraph"/>
+        <w:numPr>
+          <w:ilvl w:val="0"/>
+          <w:numId w:val="1"/>
+        </w:numPr>
+      </w:pPr>
+      <w:r>
+        <w:t xml:space="preserve">Determine </w:t>
+      </w:r>
+      <w:r>
+        <w:t>curricula for each meeting</w:t>
+      </w:r>
+      <w:r>
+        <w:t xml:space="preserve">, modified from the AMA coaching handbook and other medical coaching </w:t>
+      </w:r>
+      <w:proofErr w:type="gramStart"/>
+      <w:r>
+        <w:t>resources</w:t>
+      </w:r>
+      <w:proofErr w:type="gramEnd"/>
+    </w:p>
+    <w:p>
+      <w:pPr>
+        <w:pStyle w:val="ListParagraph"/>
+        <w:numPr>
+          <w:ilvl w:val="0"/>
+          <w:numId w:val="1"/>
+        </w:numPr>
+      </w:pPr>
+      <w:r>
+        <w:t xml:space="preserve">Create small groups of </w:t>
+      </w:r>
+      <w:r>
+        <w:t xml:space="preserve">1-2 students from each </w:t>
+      </w:r>
+      <w:proofErr w:type="gramStart"/>
+      <w:r>
+        <w:t>cohort</w:t>
+      </w:r>
+      <w:proofErr w:type="gramEnd"/>
+    </w:p>
+    <w:p>
+      <w:pPr>
+        <w:pStyle w:val="ListParagraph"/>
+        <w:numPr>
+          <w:ilvl w:val="0"/>
+          <w:numId w:val="1"/>
+        </w:numPr>
+      </w:pPr>
+      <w:r>
+        <w:t xml:space="preserve">Find </w:t>
+      </w:r>
+      <w:r>
+        <w:t>1-2 faculty members</w:t>
+      </w:r>
+      <w:r>
+        <w:t xml:space="preserve"> to facilitate and lead each coaching </w:t>
+      </w:r>
+      <w:proofErr w:type="gramStart"/>
+      <w:r>
+        <w:t>group</w:t>
+      </w:r>
+      <w:proofErr w:type="gramEnd"/>
+    </w:p>
+    <w:p>
+      <w:pPr>
+        <w:pStyle w:val="ListParagraph"/>
+        <w:numPr>
+          <w:ilvl w:val="0"/>
+          <w:numId w:val="1"/>
+        </w:numPr>
+      </w:pPr>
+      <w:r>
+        <w:t xml:space="preserve">Meet 3-4 times a </w:t>
+      </w:r>
+      <w:proofErr w:type="gramStart"/>
+      <w:r>
+        <w:t>year</w:t>
+      </w:r>
+      <w:proofErr w:type="gramEnd"/>
+    </w:p>
+    <w:p>
+      <w:pPr>
+        <w:pStyle w:val="ListParagraph"/>
+        <w:numPr>
+          <w:ilvl w:val="0"/>
+          <w:numId w:val="1"/>
+        </w:numPr>
+      </w:pPr>
+      <w:r>
+        <w:t>Evaluate the coaching experience (</w:t>
+      </w:r>
+      <w:proofErr w:type="gramStart"/>
+      <w:r>
+        <w:t>similar to</w:t>
+      </w:r>
+      <w:proofErr w:type="gramEnd"/>
+      <w:r>
+        <w:t xml:space="preserve"> x paper)</w:t>
+      </w:r>
+    </w:p>
+    <w:p>
+      <w:r>
+        <w:t xml:space="preserve">A specific example coaching example that may fit the needs of the </w:t>
+      </w:r>
+      <w:proofErr w:type="spellStart"/>
+      <w:r>
+        <w:t>IPiB</w:t>
+      </w:r>
+      <w:proofErr w:type="spellEnd"/>
+      <w:r>
+        <w:t xml:space="preserve"> program is already implemented at the Medical College of Wisconsin. They have implemented a longitudinal coaching program, where these groups are comprised of 1-2 students from each medical cohort and a faculty member that meets 3-4 times a year to discuss goal setting and reflect on topics such as medical school rotations and residency. By developing a space like this, …increase the camaraderie in the </w:t>
+      </w:r>
+      <w:proofErr w:type="spellStart"/>
+      <w:r>
+        <w:t>IPiB</w:t>
+      </w:r>
+      <w:proofErr w:type="spellEnd"/>
+      <w:r>
+        <w:t xml:space="preserve"> community (and address x concerns).</w:t>
+      </w:r>
+    </w:p>
+    <w:p>
+      <w:r>
+        <w:t>Citations</w:t>
+      </w:r>
+    </w:p>
+    <w:p>
+      <w:pPr>
+        <w:rPr>
+          <w:rStyle w:val="Hyperlink"/>
+        </w:rPr>
+      </w:pPr>
+      <w:hyperlink r:id="rId6" w:history="1">
+        <w:r>
+          <w:rPr>
+            <w:rStyle w:val="Hyperlink"/>
+          </w:rPr>
+          <w:t>https://www.tandfonline.com/doi/abs/10.1080/0142159X.2019.1670341?journalCode=imte20</w:t>
+        </w:r>
+      </w:hyperlink>
+    </w:p>
     <w:p>
       <w:r>
         <w:t>Inspiration: Medical Coaching links</w:t>
       </w:r>
     </w:p>
     <w:p>
-      <w:hyperlink r:id="rId6" w:anchor=":~:text=An%20academic%20coach%20is%20a%20person%20assigned%20to,achieve%20these%2C%20and%20helping%20the%20student%20be%20accountable." w:history="1">
+      <w:hyperlink r:id="rId7" w:anchor=":~:text=An%20academic%20coach%20is%20a%20person%20assigned%20to,achieve%20these%2C%20and%20helping%20the%20student%20be%20accountable." w:history="1">
         <w:r>
           <w:rPr>
             <w:rStyle w:val="Hyperlink"/>
@@ -276,268 +728,6 @@
       <w:r>
         <w:fldChar w:fldCharType="end"/>
       </w:r>
-    </w:p>
-    <w:p>
-      <w:r>
-        <w:t>Goal</w:t>
-      </w:r>
-      <w:r>
-        <w:t>s</w:t>
-      </w:r>
-      <w:r>
-        <w:t>:</w:t>
-      </w:r>
-      <w:r>
-        <w:t xml:space="preserve"> </w:t>
-      </w:r>
-    </w:p>
-    <w:p>
-      <w:pPr>
-        <w:pStyle w:val="ListParagraph"/>
-        <w:numPr>
-          <w:ilvl w:val="0"/>
-          <w:numId w:val="2"/>
-        </w:numPr>
-      </w:pPr>
-      <w:r>
-        <w:lastRenderedPageBreak/>
-        <w:t>Provide a safe</w:t>
-      </w:r>
-      <w:r>
-        <w:t xml:space="preserve"> space for student/faculty supported</w:t>
-      </w:r>
-      <w:r>
-        <w:t xml:space="preserve"> reflection on academic, personal, and professional </w:t>
-      </w:r>
-      <w:proofErr w:type="gramStart"/>
-      <w:r>
-        <w:t>goals</w:t>
-      </w:r>
-      <w:proofErr w:type="gramEnd"/>
-    </w:p>
-    <w:p>
-      <w:pPr>
-        <w:pStyle w:val="ListParagraph"/>
-        <w:numPr>
-          <w:ilvl w:val="0"/>
-          <w:numId w:val="2"/>
-        </w:numPr>
-      </w:pPr>
-      <w:r>
-        <w:t xml:space="preserve">Assist students in developing goals for their personal satisfaction and professional </w:t>
-      </w:r>
-      <w:proofErr w:type="gramStart"/>
-      <w:r>
-        <w:t>future</w:t>
-      </w:r>
-      <w:proofErr w:type="gramEnd"/>
-    </w:p>
-    <w:p>
-      <w:pPr>
-        <w:pStyle w:val="ListParagraph"/>
-        <w:numPr>
-          <w:ilvl w:val="0"/>
-          <w:numId w:val="2"/>
-        </w:numPr>
-      </w:pPr>
-      <w:r>
-        <w:t xml:space="preserve">Encourage reflection and shared perspectives between students and faculty within </w:t>
-      </w:r>
-      <w:proofErr w:type="spellStart"/>
-      <w:r>
-        <w:t>IPiB</w:t>
-      </w:r>
-      <w:proofErr w:type="spellEnd"/>
-      <w:r>
-        <w:t xml:space="preserve"> to enhance the camaraderie within our “tight and inclusive multinational </w:t>
-      </w:r>
-      <w:proofErr w:type="gramStart"/>
-      <w:r>
-        <w:t>community”</w:t>
-      </w:r>
-      <w:proofErr w:type="gramEnd"/>
-      <w:r>
-        <w:t xml:space="preserve"> </w:t>
-      </w:r>
-    </w:p>
-    <w:p>
-      <w:r>
-        <w:t>Plan: Create a curriculum</w:t>
-      </w:r>
-      <w:r>
-        <w:t xml:space="preserve"> based on </w:t>
-      </w:r>
-      <w:proofErr w:type="gramStart"/>
-      <w:r>
-        <w:t>goal oriented</w:t>
-      </w:r>
-      <w:proofErr w:type="gramEnd"/>
-      <w:r>
-        <w:t xml:space="preserve"> discussion, similar to medical coaching examples. </w:t>
-      </w:r>
-      <w:r>
-        <w:t xml:space="preserve">Implement a </w:t>
-      </w:r>
-      <w:proofErr w:type="gramStart"/>
-      <w:r>
-        <w:t>1 year</w:t>
-      </w:r>
-      <w:proofErr w:type="gramEnd"/>
-      <w:r>
-        <w:t xml:space="preserve"> trial run with any students and faculty interested. </w:t>
-      </w:r>
-      <w:r>
-        <w:t xml:space="preserve">Take feedback to determine if this was helpful for the people involved in terms of personal and professional development, and with strengthening the </w:t>
-      </w:r>
-      <w:proofErr w:type="spellStart"/>
-      <w:r>
-        <w:t>IPiB</w:t>
-      </w:r>
-      <w:proofErr w:type="spellEnd"/>
-      <w:r>
-        <w:t xml:space="preserve"> community.</w:t>
-      </w:r>
-    </w:p>
-    <w:p>
-      <w:r>
-        <w:t>Idea outline:</w:t>
-      </w:r>
-    </w:p>
-    <w:p>
-      <w:pPr>
-        <w:pStyle w:val="ListParagraph"/>
-        <w:numPr>
-          <w:ilvl w:val="0"/>
-          <w:numId w:val="1"/>
-        </w:numPr>
-      </w:pPr>
-      <w:r>
-        <w:t>Poll students for a voluntary trial run for coaching</w:t>
-      </w:r>
-    </w:p>
-    <w:p>
-      <w:pPr>
-        <w:pStyle w:val="ListParagraph"/>
-        <w:numPr>
-          <w:ilvl w:val="0"/>
-          <w:numId w:val="1"/>
-        </w:numPr>
-      </w:pPr>
-      <w:r>
-        <w:t xml:space="preserve">Determine </w:t>
-      </w:r>
-      <w:r>
-        <w:t>curricula for each meeting</w:t>
-      </w:r>
-      <w:r>
-        <w:t xml:space="preserve">, modified from the AMA coaching handbook and other medical coaching </w:t>
-      </w:r>
-      <w:proofErr w:type="gramStart"/>
-      <w:r>
-        <w:t>resources</w:t>
-      </w:r>
-      <w:proofErr w:type="gramEnd"/>
-    </w:p>
-    <w:p>
-      <w:pPr>
-        <w:pStyle w:val="ListParagraph"/>
-        <w:numPr>
-          <w:ilvl w:val="0"/>
-          <w:numId w:val="1"/>
-        </w:numPr>
-      </w:pPr>
-      <w:r>
-        <w:t xml:space="preserve">Create small groups of </w:t>
-      </w:r>
-      <w:r>
-        <w:t>1</w:t>
-      </w:r>
-      <w:r>
-        <w:t>-2</w:t>
-      </w:r>
-      <w:r>
-        <w:t xml:space="preserve"> students from each </w:t>
-      </w:r>
-      <w:proofErr w:type="gramStart"/>
-      <w:r>
-        <w:t>cohort</w:t>
-      </w:r>
-      <w:proofErr w:type="gramEnd"/>
-    </w:p>
-    <w:p>
-      <w:pPr>
-        <w:pStyle w:val="ListParagraph"/>
-        <w:numPr>
-          <w:ilvl w:val="0"/>
-          <w:numId w:val="1"/>
-        </w:numPr>
-      </w:pPr>
-      <w:r>
-        <w:t xml:space="preserve">Find </w:t>
-      </w:r>
-      <w:r>
-        <w:t>1-2 faculty members</w:t>
-      </w:r>
-      <w:r>
-        <w:t xml:space="preserve"> to facilitate and lead each coaching </w:t>
-      </w:r>
-      <w:proofErr w:type="gramStart"/>
-      <w:r>
-        <w:t>group</w:t>
-      </w:r>
-      <w:proofErr w:type="gramEnd"/>
-    </w:p>
-    <w:p>
-      <w:pPr>
-        <w:pStyle w:val="ListParagraph"/>
-        <w:numPr>
-          <w:ilvl w:val="0"/>
-          <w:numId w:val="1"/>
-        </w:numPr>
-      </w:pPr>
-      <w:r>
-        <w:t xml:space="preserve">Meet 3-4 times a </w:t>
-      </w:r>
-      <w:proofErr w:type="gramStart"/>
-      <w:r>
-        <w:t>year</w:t>
-      </w:r>
-      <w:proofErr w:type="gramEnd"/>
-    </w:p>
-    <w:p>
-      <w:pPr>
-        <w:pStyle w:val="ListParagraph"/>
-        <w:numPr>
-          <w:ilvl w:val="0"/>
-          <w:numId w:val="1"/>
-        </w:numPr>
-      </w:pPr>
-      <w:r>
-        <w:t>Evaluate the coaching experience (</w:t>
-      </w:r>
-      <w:proofErr w:type="gramStart"/>
-      <w:r>
-        <w:t>similar to</w:t>
-      </w:r>
-      <w:proofErr w:type="gramEnd"/>
-      <w:r>
-        <w:t xml:space="preserve"> x paper)</w:t>
-      </w:r>
-    </w:p>
-    <w:p>
-      <w:r>
-        <w:t>Citations</w:t>
-      </w:r>
-    </w:p>
-    <w:p>
-      <w:hyperlink r:id="rId7" w:history="1">
-        <w:r>
-          <w:rPr>
-            <w:rStyle w:val="Hyperlink"/>
-          </w:rPr>
-          <w:t>https://www.tandfonline.com/doi/abs/10.1080/0142159X.2019.1670341?journalCode=imte20</w:t>
-        </w:r>
-      </w:hyperlink>
     </w:p>
     <w:p/>
     <w:sectPr>
@@ -551,7 +741,7 @@
 </file>
 
 <file path=word/numbering.xml><?xml version="1.0" encoding="utf-8"?>
-<w:numbering xmlns:wpc="http://schemas.microsoft.com/office/word/2010/wordprocessingCanvas" xmlns:cx="http://schemas.microsoft.com/office/drawing/2014/chartex" xmlns:cx1="http://schemas.microsoft.com/office/drawing/2015/9/8/chartex" xmlns:cx2="http://schemas.microsoft.com/office/drawing/2015/10/21/chartex" xmlns:cx3="http://schemas.microsoft.com/office/drawing/2016/5/9/chartex" xmlns:cx4="http://schemas.microsoft.com/office/drawing/2016/5/10/chartex" xmlns:cx5="http://schemas.microsoft.com/office/drawing/2016/5/11/chartex" xmlns:cx6="http://schemas.microsoft.com/office/drawing/2016/5/12/chartex" xmlns:cx7="http://schemas.microsoft.com/office/drawing/2016/5/13/chartex" xmlns:cx8="http://schemas.microsoft.com/office/drawing/2016/5/14/chartex" xmlns:mc="http://schemas.openxmlformats.org/markup-compatibility/2006" xmlns:aink="http://schemas.microsoft.com/office/drawing/2016/ink" xmlns:am3d="http://schemas.microsoft.com/office/drawing/2017/model3d" xmlns:o="urn:schemas-microsoft-com:office:office" xmlns:oel="http://schemas.microsoft.com/office/2019/extlst" xmlns:r="http://schemas.openxmlformats.org/officeDocument/2006/relationships" xmlns:m="http://schemas.openxmlformats.org/officeDocument/2006/math" xmlns:v="urn:schemas-microsoft-com:vml" xmlns:wp14="http://schemas.microsoft.com/office/word/2010/wordprocessingDrawing" xmlns:wp="http://schemas.openxmlformats.org/drawingml/2006/wordprocessingDrawing" xmlns:w10="urn:schemas-microsoft-com:office:word" xmlns:w="http://schemas.openxmlformats.org/wordprocessingml/2006/main" xmlns:w14="http://schemas.microsoft.com/office/word/2010/wordml" xmlns:w15="http://schemas.microsoft.com/office/word/2012/wordml" xmlns:w16cex="http://schemas.microsoft.com/office/word/2018/wordml/cex" xmlns:w16cid="http://schemas.microsoft.com/office/word/2016/wordml/cid" xmlns:w16="http://schemas.microsoft.com/office/word/2018/wordml" xmlns:w16du="http://schemas.microsoft.com/office/word/2023/wordml/word16du" xmlns:w16sdtdh="http://schemas.microsoft.com/office/word/2020/wordml/sdtdatahash" xmlns:w16se="http://schemas.microsoft.com/office/word/2015/wordml/symex" xmlns:wpg="http://schemas.microsoft.com/office/word/2010/wordprocessingGroup" xmlns:wpi="http://schemas.microsoft.com/office/word/2010/wordprocessingInk" xmlns:wne="http://schemas.microsoft.com/office/word/2006/wordml" xmlns:wps="http://schemas.microsoft.com/office/word/2010/wordprocessingShape" mc:Ignorable="w14 w15 w16se w16cid w16 w16cex w16sdtdh wp14">
+<w:numbering xmlns:wpc="http://schemas.microsoft.com/office/word/2010/wordprocessingCanvas" xmlns:cx="http://schemas.microsoft.com/office/drawing/2014/chartex" xmlns:cx1="http://schemas.microsoft.com/office/drawing/2015/9/8/chartex" xmlns:cx2="http://schemas.microsoft.com/office/drawing/2015/10/21/chartex" xmlns:cx3="http://schemas.microsoft.com/office/drawing/2016/5/9/chartex" xmlns:cx4="http://schemas.microsoft.com/office/drawing/2016/5/10/chartex" xmlns:cx5="http://schemas.microsoft.com/office/drawing/2016/5/11/chartex" xmlns:cx6="http://schemas.microsoft.com/office/drawing/2016/5/12/chartex" xmlns:cx7="http://schemas.microsoft.com/office/drawing/2016/5/13/chartex" xmlns:cx8="http://schemas.microsoft.com/office/drawing/2016/5/14/chartex" xmlns:mc="http://schemas.openxmlformats.org/markup-compatibility/2006" xmlns:aink="http://schemas.microsoft.com/office/drawing/2016/ink" xmlns:am3d="http://schemas.microsoft.com/office/drawing/2017/model3d" xmlns:o="urn:schemas-microsoft-com:office:office" xmlns:oel="http://schemas.microsoft.com/office/2019/extlst" xmlns:r="http://schemas.openxmlformats.org/officeDocument/2006/relationships" xmlns:m="http://schemas.openxmlformats.org/officeDocument/2006/math" xmlns:v="urn:schemas-microsoft-com:vml" xmlns:wp14="http://schemas.microsoft.com/office/word/2010/wordprocessingDrawing" xmlns:wp="http://schemas.openxmlformats.org/drawingml/2006/wordprocessingDrawing" xmlns:w10="urn:schemas-microsoft-com:office:word" xmlns:w="http://schemas.openxmlformats.org/wordprocessingml/2006/main" xmlns:w14="http://schemas.microsoft.com/office/word/2010/wordml" xmlns:w15="http://schemas.microsoft.com/office/word/2012/wordml" xmlns:w16cex="http://schemas.microsoft.com/office/word/2018/wordml/cex" xmlns:w16cid="http://schemas.microsoft.com/office/word/2016/wordml/cid" xmlns:w16="http://schemas.microsoft.com/office/word/2018/wordml" xmlns:w16sdtdh="http://schemas.microsoft.com/office/word/2020/wordml/sdtdatahash" xmlns:w16se="http://schemas.microsoft.com/office/word/2015/wordml/symex" xmlns:wpg="http://schemas.microsoft.com/office/word/2010/wordprocessingGroup" xmlns:wpi="http://schemas.microsoft.com/office/word/2010/wordprocessingInk" xmlns:wne="http://schemas.microsoft.com/office/word/2006/wordml" xmlns:wps="http://schemas.microsoft.com/office/word/2010/wordprocessingShape" mc:Ignorable="w14 w15 w16se w16cid w16 w16cex w16sdtdh wp14">
   <w:abstractNum w:abstractNumId="0" w15:restartNumberingAfterBreak="0">
     <w:nsid w:val="075E6329"/>
     <w:multiLevelType w:val="hybridMultilevel"/>
@@ -666,6 +856,345 @@
     </w:lvl>
   </w:abstractNum>
   <w:abstractNum w:abstractNumId="1" w15:restartNumberingAfterBreak="0">
+    <w:nsid w:val="327C7DEA"/>
+    <w:multiLevelType w:val="hybridMultilevel"/>
+    <w:tmpl w:val="77E658D0"/>
+    <w:lvl w:ilvl="0" w:tplc="04090001">
+      <w:start w:val="1"/>
+      <w:numFmt w:val="bullet"/>
+      <w:lvlText w:val=""/>
+      <w:lvlJc w:val="left"/>
+      <w:pPr>
+        <w:ind w:left="720" w:hanging="360"/>
+      </w:pPr>
+      <w:rPr>
+        <w:rFonts w:ascii="Symbol" w:hAnsi="Symbol" w:hint="default"/>
+      </w:rPr>
+    </w:lvl>
+    <w:lvl w:ilvl="1" w:tplc="04090003" w:tentative="1">
+      <w:start w:val="1"/>
+      <w:numFmt w:val="bullet"/>
+      <w:lvlText w:val="o"/>
+      <w:lvlJc w:val="left"/>
+      <w:pPr>
+        <w:ind w:left="1440" w:hanging="360"/>
+      </w:pPr>
+      <w:rPr>
+        <w:rFonts w:ascii="Courier New" w:hAnsi="Courier New" w:cs="Courier New" w:hint="default"/>
+      </w:rPr>
+    </w:lvl>
+    <w:lvl w:ilvl="2" w:tplc="04090005" w:tentative="1">
+      <w:start w:val="1"/>
+      <w:numFmt w:val="bullet"/>
+      <w:lvlText w:val=""/>
+      <w:lvlJc w:val="left"/>
+      <w:pPr>
+        <w:ind w:left="2160" w:hanging="360"/>
+      </w:pPr>
+      <w:rPr>
+        <w:rFonts w:ascii="Wingdings" w:hAnsi="Wingdings" w:hint="default"/>
+      </w:rPr>
+    </w:lvl>
+    <w:lvl w:ilvl="3" w:tplc="04090001" w:tentative="1">
+      <w:start w:val="1"/>
+      <w:numFmt w:val="bullet"/>
+      <w:lvlText w:val=""/>
+      <w:lvlJc w:val="left"/>
+      <w:pPr>
+        <w:ind w:left="2880" w:hanging="360"/>
+      </w:pPr>
+      <w:rPr>
+        <w:rFonts w:ascii="Symbol" w:hAnsi="Symbol" w:hint="default"/>
+      </w:rPr>
+    </w:lvl>
+    <w:lvl w:ilvl="4" w:tplc="04090003" w:tentative="1">
+      <w:start w:val="1"/>
+      <w:numFmt w:val="bullet"/>
+      <w:lvlText w:val="o"/>
+      <w:lvlJc w:val="left"/>
+      <w:pPr>
+        <w:ind w:left="3600" w:hanging="360"/>
+      </w:pPr>
+      <w:rPr>
+        <w:rFonts w:ascii="Courier New" w:hAnsi="Courier New" w:cs="Courier New" w:hint="default"/>
+      </w:rPr>
+    </w:lvl>
+    <w:lvl w:ilvl="5" w:tplc="04090005" w:tentative="1">
+      <w:start w:val="1"/>
+      <w:numFmt w:val="bullet"/>
+      <w:lvlText w:val=""/>
+      <w:lvlJc w:val="left"/>
+      <w:pPr>
+        <w:ind w:left="4320" w:hanging="360"/>
+      </w:pPr>
+      <w:rPr>
+        <w:rFonts w:ascii="Wingdings" w:hAnsi="Wingdings" w:hint="default"/>
+      </w:rPr>
+    </w:lvl>
+    <w:lvl w:ilvl="6" w:tplc="04090001" w:tentative="1">
+      <w:start w:val="1"/>
+      <w:numFmt w:val="bullet"/>
+      <w:lvlText w:val=""/>
+      <w:lvlJc w:val="left"/>
+      <w:pPr>
+        <w:ind w:left="5040" w:hanging="360"/>
+      </w:pPr>
+      <w:rPr>
+        <w:rFonts w:ascii="Symbol" w:hAnsi="Symbol" w:hint="default"/>
+      </w:rPr>
+    </w:lvl>
+    <w:lvl w:ilvl="7" w:tplc="04090003" w:tentative="1">
+      <w:start w:val="1"/>
+      <w:numFmt w:val="bullet"/>
+      <w:lvlText w:val="o"/>
+      <w:lvlJc w:val="left"/>
+      <w:pPr>
+        <w:ind w:left="5760" w:hanging="360"/>
+      </w:pPr>
+      <w:rPr>
+        <w:rFonts w:ascii="Courier New" w:hAnsi="Courier New" w:cs="Courier New" w:hint="default"/>
+      </w:rPr>
+    </w:lvl>
+    <w:lvl w:ilvl="8" w:tplc="04090005" w:tentative="1">
+      <w:start w:val="1"/>
+      <w:numFmt w:val="bullet"/>
+      <w:lvlText w:val=""/>
+      <w:lvlJc w:val="left"/>
+      <w:pPr>
+        <w:ind w:left="6480" w:hanging="360"/>
+      </w:pPr>
+      <w:rPr>
+        <w:rFonts w:ascii="Wingdings" w:hAnsi="Wingdings" w:hint="default"/>
+      </w:rPr>
+    </w:lvl>
+  </w:abstractNum>
+  <w:abstractNum w:abstractNumId="2" w15:restartNumberingAfterBreak="0">
+    <w:nsid w:val="4A863AC4"/>
+    <w:multiLevelType w:val="hybridMultilevel"/>
+    <w:tmpl w:val="67443A42"/>
+    <w:lvl w:ilvl="0" w:tplc="1BEA553C">
+      <w:start w:val="1"/>
+      <w:numFmt w:val="bullet"/>
+      <w:lvlText w:val="="/>
+      <w:lvlJc w:val="left"/>
+      <w:pPr>
+        <w:ind w:left="144" w:hanging="72"/>
+      </w:pPr>
+      <w:rPr>
+        <w:rFonts w:ascii="Webdings" w:hAnsi="Webdings" w:hint="default"/>
+      </w:rPr>
+    </w:lvl>
+    <w:lvl w:ilvl="1" w:tplc="FFFFFFFF" w:tentative="1">
+      <w:start w:val="1"/>
+      <w:numFmt w:val="bullet"/>
+      <w:lvlText w:val="o"/>
+      <w:lvlJc w:val="left"/>
+      <w:pPr>
+        <w:ind w:left="1080" w:hanging="360"/>
+      </w:pPr>
+      <w:rPr>
+        <w:rFonts w:ascii="Courier New" w:hAnsi="Courier New" w:cs="Courier New" w:hint="default"/>
+      </w:rPr>
+    </w:lvl>
+    <w:lvl w:ilvl="2" w:tplc="FFFFFFFF" w:tentative="1">
+      <w:start w:val="1"/>
+      <w:numFmt w:val="bullet"/>
+      <w:lvlText w:val=""/>
+      <w:lvlJc w:val="left"/>
+      <w:pPr>
+        <w:ind w:left="1800" w:hanging="360"/>
+      </w:pPr>
+      <w:rPr>
+        <w:rFonts w:ascii="Wingdings" w:hAnsi="Wingdings" w:hint="default"/>
+      </w:rPr>
+    </w:lvl>
+    <w:lvl w:ilvl="3" w:tplc="FFFFFFFF" w:tentative="1">
+      <w:start w:val="1"/>
+      <w:numFmt w:val="bullet"/>
+      <w:lvlText w:val=""/>
+      <w:lvlJc w:val="left"/>
+      <w:pPr>
+        <w:ind w:left="2520" w:hanging="360"/>
+      </w:pPr>
+      <w:rPr>
+        <w:rFonts w:ascii="Symbol" w:hAnsi="Symbol" w:hint="default"/>
+      </w:rPr>
+    </w:lvl>
+    <w:lvl w:ilvl="4" w:tplc="FFFFFFFF" w:tentative="1">
+      <w:start w:val="1"/>
+      <w:numFmt w:val="bullet"/>
+      <w:lvlText w:val="o"/>
+      <w:lvlJc w:val="left"/>
+      <w:pPr>
+        <w:ind w:left="3240" w:hanging="360"/>
+      </w:pPr>
+      <w:rPr>
+        <w:rFonts w:ascii="Courier New" w:hAnsi="Courier New" w:cs="Courier New" w:hint="default"/>
+      </w:rPr>
+    </w:lvl>
+    <w:lvl w:ilvl="5" w:tplc="FFFFFFFF" w:tentative="1">
+      <w:start w:val="1"/>
+      <w:numFmt w:val="bullet"/>
+      <w:lvlText w:val=""/>
+      <w:lvlJc w:val="left"/>
+      <w:pPr>
+        <w:ind w:left="3960" w:hanging="360"/>
+      </w:pPr>
+      <w:rPr>
+        <w:rFonts w:ascii="Wingdings" w:hAnsi="Wingdings" w:hint="default"/>
+      </w:rPr>
+    </w:lvl>
+    <w:lvl w:ilvl="6" w:tplc="FFFFFFFF" w:tentative="1">
+      <w:start w:val="1"/>
+      <w:numFmt w:val="bullet"/>
+      <w:lvlText w:val=""/>
+      <w:lvlJc w:val="left"/>
+      <w:pPr>
+        <w:ind w:left="4680" w:hanging="360"/>
+      </w:pPr>
+      <w:rPr>
+        <w:rFonts w:ascii="Symbol" w:hAnsi="Symbol" w:hint="default"/>
+      </w:rPr>
+    </w:lvl>
+    <w:lvl w:ilvl="7" w:tplc="FFFFFFFF" w:tentative="1">
+      <w:start w:val="1"/>
+      <w:numFmt w:val="bullet"/>
+      <w:lvlText w:val="o"/>
+      <w:lvlJc w:val="left"/>
+      <w:pPr>
+        <w:ind w:left="5400" w:hanging="360"/>
+      </w:pPr>
+      <w:rPr>
+        <w:rFonts w:ascii="Courier New" w:hAnsi="Courier New" w:cs="Courier New" w:hint="default"/>
+      </w:rPr>
+    </w:lvl>
+    <w:lvl w:ilvl="8" w:tplc="FFFFFFFF" w:tentative="1">
+      <w:start w:val="1"/>
+      <w:numFmt w:val="bullet"/>
+      <w:lvlText w:val=""/>
+      <w:lvlJc w:val="left"/>
+      <w:pPr>
+        <w:ind w:left="6120" w:hanging="360"/>
+      </w:pPr>
+      <w:rPr>
+        <w:rFonts w:ascii="Wingdings" w:hAnsi="Wingdings" w:hint="default"/>
+      </w:rPr>
+    </w:lvl>
+  </w:abstractNum>
+  <w:abstractNum w:abstractNumId="3" w15:restartNumberingAfterBreak="0">
+    <w:nsid w:val="57290934"/>
+    <w:multiLevelType w:val="hybridMultilevel"/>
+    <w:tmpl w:val="610C6F6A"/>
+    <w:lvl w:ilvl="0" w:tplc="04090001">
+      <w:start w:val="1"/>
+      <w:numFmt w:val="bullet"/>
+      <w:lvlText w:val=""/>
+      <w:lvlJc w:val="left"/>
+      <w:pPr>
+        <w:ind w:left="720" w:hanging="360"/>
+      </w:pPr>
+      <w:rPr>
+        <w:rFonts w:ascii="Symbol" w:hAnsi="Symbol" w:hint="default"/>
+      </w:rPr>
+    </w:lvl>
+    <w:lvl w:ilvl="1" w:tplc="04090003">
+      <w:start w:val="1"/>
+      <w:numFmt w:val="bullet"/>
+      <w:lvlText w:val="o"/>
+      <w:lvlJc w:val="left"/>
+      <w:pPr>
+        <w:ind w:left="1440" w:hanging="360"/>
+      </w:pPr>
+      <w:rPr>
+        <w:rFonts w:ascii="Courier New" w:hAnsi="Courier New" w:cs="Courier New" w:hint="default"/>
+      </w:rPr>
+    </w:lvl>
+    <w:lvl w:ilvl="2" w:tplc="04090005" w:tentative="1">
+      <w:start w:val="1"/>
+      <w:numFmt w:val="bullet"/>
+      <w:lvlText w:val=""/>
+      <w:lvlJc w:val="left"/>
+      <w:pPr>
+        <w:ind w:left="2160" w:hanging="360"/>
+      </w:pPr>
+      <w:rPr>
+        <w:rFonts w:ascii="Wingdings" w:hAnsi="Wingdings" w:hint="default"/>
+      </w:rPr>
+    </w:lvl>
+    <w:lvl w:ilvl="3" w:tplc="04090001" w:tentative="1">
+      <w:start w:val="1"/>
+      <w:numFmt w:val="bullet"/>
+      <w:lvlText w:val=""/>
+      <w:lvlJc w:val="left"/>
+      <w:pPr>
+        <w:ind w:left="2880" w:hanging="360"/>
+      </w:pPr>
+      <w:rPr>
+        <w:rFonts w:ascii="Symbol" w:hAnsi="Symbol" w:hint="default"/>
+      </w:rPr>
+    </w:lvl>
+    <w:lvl w:ilvl="4" w:tplc="04090003" w:tentative="1">
+      <w:start w:val="1"/>
+      <w:numFmt w:val="bullet"/>
+      <w:lvlText w:val="o"/>
+      <w:lvlJc w:val="left"/>
+      <w:pPr>
+        <w:ind w:left="3600" w:hanging="360"/>
+      </w:pPr>
+      <w:rPr>
+        <w:rFonts w:ascii="Courier New" w:hAnsi="Courier New" w:cs="Courier New" w:hint="default"/>
+      </w:rPr>
+    </w:lvl>
+    <w:lvl w:ilvl="5" w:tplc="04090005" w:tentative="1">
+      <w:start w:val="1"/>
+      <w:numFmt w:val="bullet"/>
+      <w:lvlText w:val=""/>
+      <w:lvlJc w:val="left"/>
+      <w:pPr>
+        <w:ind w:left="4320" w:hanging="360"/>
+      </w:pPr>
+      <w:rPr>
+        <w:rFonts w:ascii="Wingdings" w:hAnsi="Wingdings" w:hint="default"/>
+      </w:rPr>
+    </w:lvl>
+    <w:lvl w:ilvl="6" w:tplc="04090001" w:tentative="1">
+      <w:start w:val="1"/>
+      <w:numFmt w:val="bullet"/>
+      <w:lvlText w:val=""/>
+      <w:lvlJc w:val="left"/>
+      <w:pPr>
+        <w:ind w:left="5040" w:hanging="360"/>
+      </w:pPr>
+      <w:rPr>
+        <w:rFonts w:ascii="Symbol" w:hAnsi="Symbol" w:hint="default"/>
+      </w:rPr>
+    </w:lvl>
+    <w:lvl w:ilvl="7" w:tplc="04090003" w:tentative="1">
+      <w:start w:val="1"/>
+      <w:numFmt w:val="bullet"/>
+      <w:lvlText w:val="o"/>
+      <w:lvlJc w:val="left"/>
+      <w:pPr>
+        <w:ind w:left="5760" w:hanging="360"/>
+      </w:pPr>
+      <w:rPr>
+        <w:rFonts w:ascii="Courier New" w:hAnsi="Courier New" w:cs="Courier New" w:hint="default"/>
+      </w:rPr>
+    </w:lvl>
+    <w:lvl w:ilvl="8" w:tplc="04090005" w:tentative="1">
+      <w:start w:val="1"/>
+      <w:numFmt w:val="bullet"/>
+      <w:lvlText w:val=""/>
+      <w:lvlJc w:val="left"/>
+      <w:pPr>
+        <w:ind w:left="6480" w:hanging="360"/>
+      </w:pPr>
+      <w:rPr>
+        <w:rFonts w:ascii="Wingdings" w:hAnsi="Wingdings" w:hint="default"/>
+      </w:rPr>
+    </w:lvl>
+  </w:abstractNum>
+  <w:abstractNum w:abstractNumId="4" w15:restartNumberingAfterBreak="0">
     <w:nsid w:val="74181265"/>
     <w:multiLevelType w:val="hybridMultilevel"/>
     <w:tmpl w:val="46ACACCA"/>
@@ -755,10 +1284,19 @@
     </w:lvl>
   </w:abstractNum>
   <w:num w:numId="1" w16cid:durableId="1825972109">
-    <w:abstractNumId w:val="1"/>
+    <w:abstractNumId w:val="4"/>
   </w:num>
   <w:num w:numId="2" w16cid:durableId="217787711">
     <w:abstractNumId w:val="0"/>
+  </w:num>
+  <w:num w:numId="3" w16cid:durableId="1682658507">
+    <w:abstractNumId w:val="1"/>
+  </w:num>
+  <w:num w:numId="4" w16cid:durableId="584269300">
+    <w:abstractNumId w:val="2"/>
+  </w:num>
+  <w:num w:numId="5" w16cid:durableId="511264891">
+    <w:abstractNumId w:val="3"/>
   </w:num>
 </w:numbering>
 </file>

</xml_diff>

<commit_message>
updated text; basically done, just need cites
</commit_message>
<xml_diff>
--- a/Proposal for a bilateral mentoring group.docx
+++ b/Proposal for a bilateral mentoring group.docx
@@ -3,13 +3,31 @@
 <w:document xmlns:wpc="http://schemas.microsoft.com/office/word/2010/wordprocessingCanvas" xmlns:cx="http://schemas.microsoft.com/office/drawing/2014/chartex" xmlns:cx1="http://schemas.microsoft.com/office/drawing/2015/9/8/chartex" xmlns:cx2="http://schemas.microsoft.com/office/drawing/2015/10/21/chartex" xmlns:cx3="http://schemas.microsoft.com/office/drawing/2016/5/9/chartex" xmlns:cx4="http://schemas.microsoft.com/office/drawing/2016/5/10/chartex" xmlns:cx5="http://schemas.microsoft.com/office/drawing/2016/5/11/chartex" xmlns:cx6="http://schemas.microsoft.com/office/drawing/2016/5/12/chartex" xmlns:cx7="http://schemas.microsoft.com/office/drawing/2016/5/13/chartex" xmlns:cx8="http://schemas.microsoft.com/office/drawing/2016/5/14/chartex" xmlns:mc="http://schemas.openxmlformats.org/markup-compatibility/2006" xmlns:aink="http://schemas.microsoft.com/office/drawing/2016/ink" xmlns:am3d="http://schemas.microsoft.com/office/drawing/2017/model3d" xmlns:o="urn:schemas-microsoft-com:office:office" xmlns:oel="http://schemas.microsoft.com/office/2019/extlst" xmlns:r="http://schemas.openxmlformats.org/officeDocument/2006/relationships" xmlns:m="http://schemas.openxmlformats.org/officeDocument/2006/math" xmlns:v="urn:schemas-microsoft-com:vml" xmlns:wp14="http://schemas.microsoft.com/office/word/2010/wordprocessingDrawing" xmlns:wp="http://schemas.openxmlformats.org/drawingml/2006/wordprocessingDrawing" xmlns:w10="urn:schemas-microsoft-com:office:word" xmlns:w="http://schemas.openxmlformats.org/wordprocessingml/2006/main" xmlns:w14="http://schemas.microsoft.com/office/word/2010/wordml" xmlns:w15="http://schemas.microsoft.com/office/word/2012/wordml" xmlns:w16cex="http://schemas.microsoft.com/office/word/2018/wordml/cex" xmlns:w16cid="http://schemas.microsoft.com/office/word/2016/wordml/cid" xmlns:w16="http://schemas.microsoft.com/office/word/2018/wordml" xmlns:w16sdtdh="http://schemas.microsoft.com/office/word/2020/wordml/sdtdatahash" xmlns:w16se="http://schemas.microsoft.com/office/word/2015/wordml/symex" xmlns:wpg="http://schemas.microsoft.com/office/word/2010/wordprocessingGroup" xmlns:wpi="http://schemas.microsoft.com/office/word/2010/wordprocessingInk" xmlns:wne="http://schemas.microsoft.com/office/word/2006/wordml" xmlns:wps="http://schemas.microsoft.com/office/word/2010/wordprocessingShape" mc:Ignorable="w14 w15 w16se w16cid w16 w16cex w16sdtdh wp14">
   <w:body>
     <w:p>
-      <w:r>
+      <w:pPr>
+        <w:rPr>
+          <w:b/>
+          <w:bCs/>
+        </w:rPr>
+      </w:pPr>
+      <w:r>
+        <w:rPr>
+          <w:b/>
+          <w:bCs/>
+        </w:rPr>
         <w:t xml:space="preserve">Proposal for a </w:t>
       </w:r>
       <w:r>
+        <w:rPr>
+          <w:b/>
+          <w:bCs/>
+        </w:rPr>
         <w:t>longitudinal coaching/</w:t>
       </w:r>
       <w:r>
+        <w:rPr>
+          <w:b/>
+          <w:bCs/>
+        </w:rPr>
         <w:t>mentoring group</w:t>
       </w:r>
     </w:p>
@@ -40,10 +58,13 @@
         </w:r>
       </w:hyperlink>
       <w:r>
-        <w:t xml:space="preserve">” </w:t>
-      </w:r>
-    </w:p>
-    <w:p>
+        <w:t>”</w:t>
+      </w:r>
+    </w:p>
+    <w:p>
+      <w:pPr>
+        <w:ind w:firstLine="720"/>
+      </w:pPr>
       <w:r>
         <w:t xml:space="preserve">Within the current </w:t>
       </w:r>
@@ -79,65 +100,162 @@
         <w:t>has shown data that suggests that there is a gap between students and others within the community, usually feeling less supported than the other groups thing</w:t>
       </w:r>
       <w:r>
-        <w:t xml:space="preserve">. To address this issue within our community, </w:t>
-      </w:r>
-      <w:r>
-        <w:rPr>
-          <w:b/>
-          <w:bCs/>
-        </w:rPr>
-        <w:t>(describe coaching here in broad terms)</w:t>
-      </w:r>
-      <w:r>
-        <w:rPr>
-          <w:b/>
-          <w:bCs/>
-        </w:rPr>
+        <w:t>. To address this issue within our community,</w:t>
+      </w:r>
+      <w:r>
+        <w:t xml:space="preserve"> I am proposing that we implement academic coaching within </w:t>
+      </w:r>
+      <w:proofErr w:type="spellStart"/>
+      <w:r>
+        <w:t>IPiB</w:t>
+      </w:r>
+      <w:proofErr w:type="spellEnd"/>
+      <w:r>
         <w:t>.</w:t>
       </w:r>
-      <w:r>
-        <w:rPr>
-          <w:b/>
-          <w:bCs/>
-        </w:rPr>
-        <w:t xml:space="preserve"> Define coaching here and how it has been shown to help in other programs…</w:t>
-      </w:r>
-    </w:p>
-    <w:p>
-      <w:r>
-        <w:t xml:space="preserve">Medical schools around the United States have begun implementing a voluntary Coaching group for </w:t>
+    </w:p>
+    <w:p>
+      <w:pPr>
+        <w:ind w:firstLine="720"/>
+      </w:pPr>
+      <w:r>
+        <w:t>Academic coaching allows students to reflect on successes and challenges alongside a faculty coach, who aids students with their experience to help create goals and develop plans</w:t>
+      </w:r>
+      <w:r>
+        <w:rPr>
+          <w:vertAlign w:val="superscript"/>
+        </w:rPr>
+        <w:t>1</w:t>
+      </w:r>
+      <w:r>
+        <w:t xml:space="preserve">. </w:t>
+      </w:r>
+      <w:r>
+        <w:t xml:space="preserve">Medical schools around the United States have begun implementing a voluntary </w:t>
+      </w:r>
+      <w:r>
+        <w:t>c</w:t>
+      </w:r>
+      <w:r>
+        <w:t xml:space="preserve">oaching group for </w:t>
+      </w:r>
+      <w:r>
+        <w:t xml:space="preserve">their </w:t>
+      </w:r>
+      <w:r>
+        <w:t>students</w:t>
+      </w:r>
+      <w:r>
+        <w:rPr>
+          <w:vertAlign w:val="superscript"/>
+        </w:rPr>
+        <w:t>2</w:t>
+      </w:r>
+      <w:r>
+        <w:t xml:space="preserve">. The goal for these groups is to </w:t>
+      </w:r>
+      <w:r>
+        <w:t>create</w:t>
+      </w:r>
+      <w:r>
+        <w:t xml:space="preserve"> a safe and supportive environment for students to reflect on both academic and personal goals. </w:t>
+      </w:r>
+      <w:r>
+        <w:rPr>
+          <w:b/>
+          <w:bCs/>
+        </w:rPr>
+        <w:t>“Coaching allows for a consistent, longitudinal, and open relationship that is neither supervisory nor evaluative, but offers structured opportunities for students to discuss personalized, actionable goals and action plans as they progress through different phases of medical school</w:t>
+      </w:r>
+      <w:r>
+        <w:rPr>
+          <w:b/>
+          <w:bCs/>
+        </w:rPr>
+        <w:t>.</w:t>
+      </w:r>
+      <w:r>
+        <w:rPr>
+          <w:b/>
+          <w:bCs/>
+          <w:vertAlign w:val="superscript"/>
+        </w:rPr>
+        <w:t>2</w:t>
+      </w:r>
+      <w:r>
+        <w:rPr>
+          <w:b/>
+          <w:bCs/>
+        </w:rPr>
+        <w:t>”</w:t>
+      </w:r>
+      <w:r>
+        <w:t xml:space="preserve"> </w:t>
+      </w:r>
+      <w:hyperlink r:id="rId6" w:history="1">
+        <w:r>
+          <w:rPr>
+            <w:rStyle w:val="Hyperlink"/>
+          </w:rPr>
+          <w:t>More recently, a coaching program at UW-Madison is being started by</w:t>
+        </w:r>
+        <w:r>
+          <w:rPr>
+            <w:rStyle w:val="Hyperlink"/>
+          </w:rPr>
+          <w:t xml:space="preserve"> the</w:t>
+        </w:r>
+        <w:r>
+          <w:rPr>
+            <w:rStyle w:val="Hyperlink"/>
+          </w:rPr>
+          <w:t xml:space="preserve"> Office of Human Resources.</w:t>
+        </w:r>
+      </w:hyperlink>
+      <w:r>
+        <w:rPr>
+          <w:vertAlign w:val="superscript"/>
+        </w:rPr>
+        <w:t>3</w:t>
+      </w:r>
+      <w:r>
+        <w:t xml:space="preserve"> Through the help of people on campus as well as the attached resources, </w:t>
       </w:r>
       <w:proofErr w:type="spellStart"/>
-      <w:proofErr w:type="gramStart"/>
-      <w:r>
-        <w:t>it’s</w:t>
+      <w:r>
+        <w:t>IPiB</w:t>
       </w:r>
       <w:proofErr w:type="spellEnd"/>
-      <w:proofErr w:type="gramEnd"/>
-      <w:r>
-        <w:t xml:space="preserve"> students. The goal for these groups is to </w:t>
-      </w:r>
-      <w:proofErr w:type="gramStart"/>
-      <w:r>
-        <w:t>facilitate</w:t>
-      </w:r>
-      <w:proofErr w:type="gramEnd"/>
-      <w:r>
-        <w:t xml:space="preserve"> a safe and supportive environment for students to reflect on both academic and personal goals. </w:t>
-      </w:r>
-      <w:r>
-        <w:rPr>
-          <w:b/>
-          <w:bCs/>
-        </w:rPr>
-        <w:t>“Coaching allows for a consistent, longitudinal, and open relationship that is neither supervisory nor evaluative, but offers structured opportunities for students to discuss personalized, actionable goals and action plans as they progress through different phases of medical school</w:t>
-      </w:r>
-      <w:r>
-        <w:rPr>
-          <w:b/>
-          <w:bCs/>
-        </w:rPr>
-        <w:t xml:space="preserve"> (rewrite, maybe don’t quote?).”  </w:t>
+      <w:r>
+        <w:t xml:space="preserve"> should be able to develop a coaching program that benefits</w:t>
+      </w:r>
+      <w:r>
+        <w:t xml:space="preserve"> and builds relationships within</w:t>
+      </w:r>
+      <w:r>
+        <w:t xml:space="preserve"> our program.</w:t>
+      </w:r>
+    </w:p>
+    <w:p>
+      <w:pPr>
+        <w:rPr>
+          <w:b/>
+          <w:bCs/>
+        </w:rPr>
+      </w:pPr>
+      <w:r>
+        <w:rPr>
+          <w:b/>
+          <w:bCs/>
+        </w:rPr>
+        <w:t>Climate Survey</w:t>
+      </w:r>
+      <w:r>
+        <w:rPr>
+          <w:b/>
+          <w:bCs/>
+        </w:rPr>
+        <w:t xml:space="preserve"> </w:t>
       </w:r>
     </w:p>
     <w:p>
@@ -234,7 +352,7 @@
         <w:t>There is a desire to</w:t>
       </w:r>
       <w:r>
-        <w:t xml:space="preserve"> focus on also welcoming groups with invisible diversities (LGBTQIA+, neurodivergent groups, etc.). </w:t>
+        <w:t xml:space="preserve"> focus on also welcoming groups with invisible diversities (LGBTQIA+, neurodivergent groups, etc.).</w:t>
       </w:r>
     </w:p>
     <w:p>
@@ -249,26 +367,83 @@
       <w:pPr>
         <w:widowControl w:val="0"/>
         <w:spacing w:after="0" w:line="240" w:lineRule="auto"/>
-        <w:ind w:right="-360"/>
+        <w:ind w:right="-360" w:firstLine="360"/>
         <w:jc w:val="both"/>
       </w:pPr>
+      <w:r>
+        <w:t xml:space="preserve">In addition to the above takeaways, the survey also found that there is a clear disconnect between how welcoming the </w:t>
+      </w:r>
       <w:proofErr w:type="spellStart"/>
-      <w:proofErr w:type="gramStart"/>
-      <w:r>
-        <w:t>Tl;dr</w:t>
+      <w:r>
+        <w:t>IPiB</w:t>
       </w:r>
       <w:proofErr w:type="spellEnd"/>
-      <w:proofErr w:type="gramEnd"/>
-      <w:r>
-        <w:t xml:space="preserve">: Staff feel that the community is much more supportive </w:t>
-      </w:r>
-      <w:proofErr w:type="gramStart"/>
-      <w:r>
-        <w:t>to</w:t>
-      </w:r>
-      <w:proofErr w:type="gramEnd"/>
-      <w:r>
-        <w:t xml:space="preserve"> students than students themselves feel. </w:t>
+      <w:r>
+        <w:t xml:space="preserve"> program is between faculty and students. When</w:t>
+      </w:r>
+      <w:r>
+        <w:t xml:space="preserve"> faculty</w:t>
+      </w:r>
+      <w:r>
+        <w:t xml:space="preserve"> responses are dissected as</w:t>
+      </w:r>
+      <w:r>
+        <w:t xml:space="preserve"> a group, their responses with respect to </w:t>
+      </w:r>
+      <w:r>
+        <w:rPr>
+          <w:b/>
+          <w:bCs/>
+        </w:rPr>
+        <w:t>women</w:t>
+      </w:r>
+      <w:r>
+        <w:t xml:space="preserve">, </w:t>
+      </w:r>
+      <w:r>
+        <w:rPr>
+          <w:b/>
+          <w:bCs/>
+        </w:rPr>
+        <w:t>underrepresented</w:t>
+      </w:r>
+      <w:r>
+        <w:t xml:space="preserve"> </w:t>
+      </w:r>
+      <w:r>
+        <w:rPr>
+          <w:b/>
+          <w:bCs/>
+        </w:rPr>
+        <w:t>minorities</w:t>
+      </w:r>
+      <w:r>
+        <w:t xml:space="preserve">, and </w:t>
+      </w:r>
+      <w:r>
+        <w:rPr>
+          <w:b/>
+          <w:bCs/>
+        </w:rPr>
+        <w:t>individuals from financially disadvantaged backgrounds</w:t>
+      </w:r>
+      <w:r>
+        <w:t xml:space="preserve"> are more positive than those found in those groups.</w:t>
+      </w:r>
+      <w:r>
+        <w:t xml:space="preserve"> By further developing relationships between faculty and students within coaching groups, faculty may develop a better understanding of the struggles that groups such as these face within the program. </w:t>
+      </w:r>
+      <w:r>
+        <w:t>By creating these coaching groups, students and faculty will have an additional opportunity to</w:t>
+      </w:r>
+      <w:r>
+        <w:t xml:space="preserve"> bridge the gap</w:t>
+      </w:r>
+      <w:r>
+        <w:t xml:space="preserve"> </w:t>
+      </w:r>
+      <w:r>
+        <w:t xml:space="preserve">and learn to tackle problems together. </w:t>
       </w:r>
     </w:p>
     <w:p>
@@ -294,25 +469,6 @@
         <w:ind w:right="-360"/>
         <w:jc w:val="both"/>
       </w:pPr>
-      <w:r>
-        <w:t>The thought is that the community doesn’t interact enough as a whole in a safe and open environment to know and understand each other’s perspectives. By creating these coaching groups, students and faculty will have an additional opportunity to</w:t>
-      </w:r>
-      <w:r>
-        <w:t xml:space="preserve"> </w:t>
-      </w:r>
-      <w:r>
-        <w:rPr>
-          <w:b/>
-          <w:bCs/>
-        </w:rPr>
-        <w:t>(…bridge the gap…)</w:t>
-      </w:r>
-      <w:r>
-        <w:t xml:space="preserve"> </w:t>
-      </w:r>
-      <w:r>
-        <w:t xml:space="preserve">on questions such as: </w:t>
-      </w:r>
     </w:p>
     <w:p>
       <w:pPr>
@@ -324,40 +480,40 @@
     </w:p>
     <w:p>
       <w:pPr>
-        <w:pStyle w:val="ListParagraph"/>
-        <w:widowControl w:val="0"/>
-        <w:numPr>
-          <w:ilvl w:val="0"/>
-          <w:numId w:val="5"/>
-        </w:numPr>
-        <w:spacing w:after="0" w:line="240" w:lineRule="auto"/>
-        <w:ind w:right="-360"/>
-        <w:jc w:val="both"/>
-        <w:rPr>
-          <w:b/>
-          <w:bCs/>
-        </w:rPr>
-      </w:pPr>
-      <w:r>
-        <w:rPr>
-          <w:b/>
-          <w:bCs/>
-        </w:rPr>
-        <w:t>Bring up some coaching question examples here:</w:t>
-      </w:r>
-    </w:p>
-    <w:p>
-      <w:pPr>
-        <w:pStyle w:val="ListParagraph"/>
-        <w:widowControl w:val="0"/>
-        <w:numPr>
-          <w:ilvl w:val="1"/>
-          <w:numId w:val="5"/>
-        </w:numPr>
-        <w:spacing w:after="0" w:line="240" w:lineRule="auto"/>
-        <w:ind w:right="-360"/>
-        <w:jc w:val="both"/>
-      </w:pPr>
+        <w:rPr>
+          <w:b/>
+          <w:bCs/>
+        </w:rPr>
+      </w:pPr>
+      <w:r>
+        <w:rPr>
+          <w:b/>
+          <w:bCs/>
+        </w:rPr>
+        <w:lastRenderedPageBreak/>
+        <w:t>Plan</w:t>
+      </w:r>
+    </w:p>
+    <w:p>
+      <w:r>
+        <w:t xml:space="preserve">Create a curriculum based on </w:t>
+      </w:r>
+      <w:proofErr w:type="gramStart"/>
+      <w:r>
+        <w:t>goal oriented</w:t>
+      </w:r>
+      <w:proofErr w:type="gramEnd"/>
+      <w:r>
+        <w:t xml:space="preserve"> discussion, similar to medical coaching examples. Implement a 1-year trial run with any students and faculty interested. Take feedback to determine if this was helpful for the people involved in terms of personal and professional development, and with strengthening the </w:t>
+      </w:r>
+      <w:proofErr w:type="spellStart"/>
+      <w:r>
+        <w:t>IPiB</w:t>
+      </w:r>
+      <w:proofErr w:type="spellEnd"/>
+      <w:r>
+        <w:t xml:space="preserve"> community.</w:t>
+      </w:r>
     </w:p>
     <w:p>
       <w:pPr>
@@ -365,9 +521,17 @@
         <w:spacing w:after="0" w:line="240" w:lineRule="auto"/>
         <w:ind w:right="-360"/>
         <w:jc w:val="both"/>
-      </w:pPr>
-      <w:r>
-        <w:t>by creating a safe and open space for more formalized mentoring in the following areas:</w:t>
+        <w:rPr>
+          <w:b/>
+          <w:bCs/>
+        </w:rPr>
+      </w:pPr>
+      <w:r>
+        <w:rPr>
+          <w:b/>
+          <w:bCs/>
+        </w:rPr>
+        <w:t>Session Structure</w:t>
       </w:r>
     </w:p>
     <w:p>
@@ -376,44 +540,117 @@
         <w:spacing w:after="0" w:line="240" w:lineRule="auto"/>
         <w:ind w:right="-360"/>
         <w:jc w:val="both"/>
-      </w:pPr>
-    </w:p>
-    <w:p>
-      <w:r>
-        <w:t>T</w:t>
-      </w:r>
-      <w:r>
-        <w:t>he similarities between medical and graduate schools should allow for a development of curricula to accomplish similar goa</w:t>
-      </w:r>
-      <w:r>
-        <w:t>ls.</w:t>
-      </w:r>
-      <w:r>
-        <w:t xml:space="preserve"> </w:t>
-      </w:r>
-    </w:p>
-    <w:p>
-      <w:r>
-        <w:t>… if there’s any interesting data against this, add it here…</w:t>
-      </w:r>
-    </w:p>
-    <w:p>
-      <w:r>
-        <w:t>…lack of faculty support answers…</w:t>
-      </w:r>
-    </w:p>
-    <w:p/>
-    <w:p>
-      <w:r>
+        <w:rPr>
+          <w:b/>
+          <w:bCs/>
+        </w:rPr>
+      </w:pPr>
+    </w:p>
+    <w:p>
+      <w:pPr>
+        <w:pStyle w:val="ListParagraph"/>
+        <w:numPr>
+          <w:ilvl w:val="0"/>
+          <w:numId w:val="9"/>
+        </w:numPr>
+      </w:pPr>
+      <w:r>
+        <w:t>Check-in: Spend a few minutes just talking about how things are going.</w:t>
+      </w:r>
+    </w:p>
+    <w:p>
+      <w:pPr>
+        <w:pStyle w:val="ListParagraph"/>
+        <w:numPr>
+          <w:ilvl w:val="0"/>
+          <w:numId w:val="9"/>
+        </w:numPr>
+      </w:pPr>
+      <w:r>
+        <w:t>Review goals: Are you making progress? Do your goals need to be revised?</w:t>
+      </w:r>
+    </w:p>
+    <w:p>
+      <w:pPr>
+        <w:pStyle w:val="ListParagraph"/>
+        <w:numPr>
+          <w:ilvl w:val="0"/>
+          <w:numId w:val="9"/>
+        </w:numPr>
+      </w:pPr>
+      <w:r>
+        <w:t>Discuss new goals: What changes would you like to make to feel more successful?</w:t>
+      </w:r>
+    </w:p>
+    <w:p>
+      <w:pPr>
+        <w:pStyle w:val="ListParagraph"/>
+        <w:numPr>
+          <w:ilvl w:val="0"/>
+          <w:numId w:val="9"/>
+        </w:numPr>
+      </w:pPr>
+      <w:r>
+        <w:t>Review frequency of meetings: Be aware of your own needs and seek guidance. Don’t be afraid of speaking up, but then also be sure to follow through.</w:t>
+      </w:r>
+    </w:p>
+    <w:p>
+      <w:pPr>
+        <w:pStyle w:val="ListParagraph"/>
+        <w:numPr>
+          <w:ilvl w:val="0"/>
+          <w:numId w:val="9"/>
+        </w:numPr>
+      </w:pPr>
+      <w:r>
+        <w:t>Wellness: Discuss how you are incorporating personal interests into your life to preserve your well-being. Have a mindful discussion about maintaining balance through transitions.</w:t>
+      </w:r>
+    </w:p>
+    <w:p>
+      <w:pPr>
+        <w:pStyle w:val="ListParagraph"/>
+        <w:numPr>
+          <w:ilvl w:val="0"/>
+          <w:numId w:val="9"/>
+        </w:numPr>
+      </w:pPr>
+      <w:r>
+        <w:t>Follow-up: Close with plans for the next session and record pertinent thoughts and discussions.</w:t>
+      </w:r>
+    </w:p>
+    <w:p>
+      <w:pPr>
+        <w:rPr>
+          <w:b/>
+          <w:bCs/>
+        </w:rPr>
+      </w:pPr>
+      <w:r>
+        <w:rPr>
+          <w:b/>
+          <w:bCs/>
+        </w:rPr>
         <w:t>Goal</w:t>
       </w:r>
       <w:r>
+        <w:rPr>
+          <w:b/>
+          <w:bCs/>
+        </w:rPr>
         <w:t>s</w:t>
       </w:r>
       <w:r>
+        <w:rPr>
+          <w:b/>
+          <w:bCs/>
+        </w:rPr>
         <w:t>:</w:t>
       </w:r>
       <w:r>
+        <w:rPr>
+          <w:b/>
+          <w:bCs/>
+        </w:rPr>
         <w:t xml:space="preserve"> </w:t>
       </w:r>
     </w:p>
@@ -474,57 +711,36 @@
       </w:r>
       <w:proofErr w:type="spellEnd"/>
       <w:r>
-        <w:t xml:space="preserve"> to enhance the camaraderie within our “tight and inclusive multinational </w:t>
+        <w:t xml:space="preserve"> to enhance the camaraderie within our “</w:t>
+      </w:r>
+      <w:r>
+        <w:rPr>
+          <w:b/>
+          <w:bCs/>
+        </w:rPr>
+        <w:t>tight and inclusive</w:t>
+      </w:r>
+      <w:r>
+        <w:t xml:space="preserve"> multinational </w:t>
       </w:r>
       <w:proofErr w:type="gramStart"/>
       <w:r>
         <w:t>community”</w:t>
       </w:r>
       <w:proofErr w:type="gramEnd"/>
-      <w:r>
-        <w:t xml:space="preserve"> </w:t>
-      </w:r>
-    </w:p>
-    <w:p>
-      <w:r>
-        <w:t>Plan: Create a curriculum</w:t>
-      </w:r>
-      <w:r>
-        <w:t xml:space="preserve"> based on </w:t>
-      </w:r>
-      <w:proofErr w:type="gramStart"/>
-      <w:r>
-        <w:t>goal oriented</w:t>
-      </w:r>
-      <w:proofErr w:type="gramEnd"/>
-      <w:r>
-        <w:t xml:space="preserve"> discussion, similar to medical coaching examples. </w:t>
-      </w:r>
-      <w:r>
-        <w:t xml:space="preserve">Implement a </w:t>
-      </w:r>
-      <w:proofErr w:type="gramStart"/>
-      <w:r>
-        <w:t>1 year</w:t>
-      </w:r>
-      <w:proofErr w:type="gramEnd"/>
-      <w:r>
-        <w:t xml:space="preserve"> trial run with any students and faculty interested. </w:t>
-      </w:r>
-      <w:r>
-        <w:t xml:space="preserve">Take feedback to determine if this was helpful for the people involved in terms of personal and professional development, and with strengthening the </w:t>
-      </w:r>
-      <w:proofErr w:type="spellStart"/>
-      <w:r>
-        <w:t>IPiB</w:t>
-      </w:r>
-      <w:proofErr w:type="spellEnd"/>
-      <w:r>
-        <w:t xml:space="preserve"> community.</w:t>
-      </w:r>
-    </w:p>
-    <w:p>
-      <w:r>
+    </w:p>
+    <w:p>
+      <w:pPr>
+        <w:rPr>
+          <w:b/>
+          <w:bCs/>
+        </w:rPr>
+      </w:pPr>
+      <w:r>
+        <w:rPr>
+          <w:b/>
+          <w:bCs/>
+        </w:rPr>
         <w:t>Idea outline:</w:t>
       </w:r>
     </w:p>
@@ -537,8 +753,19 @@
         </w:numPr>
       </w:pPr>
       <w:r>
-        <w:t>Poll students for a voluntary trial run for coaching</w:t>
-      </w:r>
+        <w:t xml:space="preserve">Determine </w:t>
+      </w:r>
+      <w:r>
+        <w:t>curricula for each meeting</w:t>
+      </w:r>
+      <w:r>
+        <w:t xml:space="preserve">, modified from the AMA coaching handbook and other medical coaching </w:t>
+      </w:r>
+      <w:proofErr w:type="gramStart"/>
+      <w:r>
+        <w:t>resources</w:t>
+      </w:r>
+      <w:proofErr w:type="gramEnd"/>
     </w:p>
     <w:p>
       <w:pPr>
@@ -549,17 +776,17 @@
         </w:numPr>
       </w:pPr>
       <w:r>
-        <w:t xml:space="preserve">Determine </w:t>
-      </w:r>
-      <w:r>
-        <w:t>curricula for each meeting</w:t>
-      </w:r>
-      <w:r>
-        <w:t xml:space="preserve">, modified from the AMA coaching handbook and other medical coaching </w:t>
+        <w:t>Create small groups</w:t>
+      </w:r>
+      <w:r>
+        <w:t xml:space="preserve"> of 5-6 from volunteering student, separating between </w:t>
+      </w:r>
+      <w:r>
+        <w:t xml:space="preserve">1-2 students from each </w:t>
       </w:r>
       <w:proofErr w:type="gramStart"/>
       <w:r>
-        <w:t>resources</w:t>
+        <w:t>cohort</w:t>
       </w:r>
       <w:proofErr w:type="gramEnd"/>
     </w:p>
@@ -572,14 +799,17 @@
         </w:numPr>
       </w:pPr>
       <w:r>
-        <w:t xml:space="preserve">Create small groups of </w:t>
-      </w:r>
-      <w:r>
-        <w:t xml:space="preserve">1-2 students from each </w:t>
+        <w:t xml:space="preserve">Find </w:t>
+      </w:r>
+      <w:r>
+        <w:t>1-2 faculty members</w:t>
+      </w:r>
+      <w:r>
+        <w:t xml:space="preserve"> to facilitate and lead each coaching </w:t>
       </w:r>
       <w:proofErr w:type="gramStart"/>
       <w:r>
-        <w:t>cohort</w:t>
+        <w:t>group</w:t>
       </w:r>
       <w:proofErr w:type="gramEnd"/>
     </w:p>
@@ -592,17 +822,11 @@
         </w:numPr>
       </w:pPr>
       <w:r>
-        <w:t xml:space="preserve">Find </w:t>
-      </w:r>
-      <w:r>
-        <w:t>1-2 faculty members</w:t>
-      </w:r>
-      <w:r>
-        <w:t xml:space="preserve"> to facilitate and lead each coaching </w:t>
+        <w:t xml:space="preserve">Meet 3-4 times a </w:t>
       </w:r>
       <w:proofErr w:type="gramStart"/>
       <w:r>
-        <w:t>group</w:t>
+        <w:t>year</w:t>
       </w:r>
       <w:proofErr w:type="gramEnd"/>
     </w:p>
@@ -615,57 +839,38 @@
         </w:numPr>
       </w:pPr>
       <w:r>
-        <w:t xml:space="preserve">Meet 3-4 times a </w:t>
+        <w:t>Evaluate the coaching experience (</w:t>
       </w:r>
       <w:proofErr w:type="gramStart"/>
       <w:r>
-        <w:t>year</w:t>
+        <w:t>similar to</w:t>
       </w:r>
       <w:proofErr w:type="gramEnd"/>
-    </w:p>
-    <w:p>
-      <w:pPr>
-        <w:pStyle w:val="ListParagraph"/>
-        <w:numPr>
-          <w:ilvl w:val="0"/>
-          <w:numId w:val="1"/>
-        </w:numPr>
-      </w:pPr>
-      <w:r>
-        <w:t>Evaluate the coaching experience (</w:t>
-      </w:r>
-      <w:proofErr w:type="gramStart"/>
-      <w:r>
-        <w:t>similar to</w:t>
-      </w:r>
-      <w:proofErr w:type="gramEnd"/>
       <w:r>
         <w:t xml:space="preserve"> x paper)</w:t>
       </w:r>
     </w:p>
-    <w:p>
-      <w:r>
-        <w:t xml:space="preserve">A specific example coaching example that may fit the needs of the </w:t>
-      </w:r>
-      <w:proofErr w:type="spellStart"/>
-      <w:r>
-        <w:t>IPiB</w:t>
-      </w:r>
-      <w:proofErr w:type="spellEnd"/>
-      <w:r>
-        <w:t xml:space="preserve"> program is already implemented at the Medical College of Wisconsin. They have implemented a longitudinal coaching program, where these groups are comprised of 1-2 students from each medical cohort and a faculty member that meets 3-4 times a year to discuss goal setting and reflect on topics such as medical school rotations and residency. By developing a space like this, …increase the camaraderie in the </w:t>
-      </w:r>
-      <w:proofErr w:type="spellStart"/>
-      <w:r>
-        <w:t>IPiB</w:t>
-      </w:r>
-      <w:proofErr w:type="spellEnd"/>
-      <w:r>
-        <w:t xml:space="preserve"> community (and address x concerns).</w:t>
-      </w:r>
-    </w:p>
-    <w:p>
-      <w:r>
+    <w:p/>
+    <w:p/>
+    <w:p/>
+    <w:p/>
+    <w:p/>
+    <w:p/>
+    <w:p/>
+    <w:p/>
+    <w:p>
+      <w:pPr>
+        <w:rPr>
+          <w:b/>
+          <w:bCs/>
+        </w:rPr>
+      </w:pPr>
+      <w:r>
+        <w:rPr>
+          <w:b/>
+          <w:bCs/>
+        </w:rPr>
+        <w:lastRenderedPageBreak/>
         <w:t>Citations</w:t>
       </w:r>
     </w:p>
@@ -675,7 +880,7 @@
           <w:rStyle w:val="Hyperlink"/>
         </w:rPr>
       </w:pPr>
-      <w:hyperlink r:id="rId6" w:history="1">
+      <w:hyperlink r:id="rId7" w:history="1">
         <w:r>
           <w:rPr>
             <w:rStyle w:val="Hyperlink"/>
@@ -686,11 +891,68 @@
     </w:p>
     <w:p>
       <w:r>
-        <w:t>Inspiration: Medical Coaching links</w:t>
-      </w:r>
-    </w:p>
-    <w:p>
-      <w:hyperlink r:id="rId7" w:anchor=":~:text=An%20academic%20coach%20is%20a%20person%20assigned%20to,achieve%20these%2C%20and%20helping%20the%20student%20be%20accountable." w:history="1">
+        <w:t>Medical Coaching links</w:t>
+      </w:r>
+    </w:p>
+    <w:p>
+      <w:pPr>
+        <w:pStyle w:val="ListParagraph"/>
+        <w:numPr>
+          <w:ilvl w:val="0"/>
+          <w:numId w:val="6"/>
+        </w:numPr>
+      </w:pPr>
+      <w:hyperlink r:id="rId8" w:history="1">
+        <w:r>
+          <w:rPr>
+            <w:rStyle w:val="Hyperlink"/>
+          </w:rPr>
+          <w:t>https://www.ama-assn.org/education/changemeded-initiative/academic-coaching-medical-education#:~:text=An%20academic%20coach%20is%20a%20person%20assigned%20to,achieve%20these%2C%20and%20helping%20the%20student%20be%20accountable</w:t>
+        </w:r>
+      </w:hyperlink>
+      <w:r>
+        <w:t>.</w:t>
+      </w:r>
+    </w:p>
+    <w:p>
+      <w:pPr>
+        <w:pStyle w:val="ListParagraph"/>
+        <w:numPr>
+          <w:ilvl w:val="0"/>
+          <w:numId w:val="6"/>
+        </w:numPr>
+      </w:pPr>
+      <w:r>
+        <w:t>American Medical Asso</w:t>
+      </w:r>
+      <w:r>
+        <w:t>c</w:t>
+      </w:r>
+      <w:r>
+        <w:t>iation Handbook</w:t>
+      </w:r>
+    </w:p>
+    <w:p>
+      <w:pPr>
+        <w:pStyle w:val="ListParagraph"/>
+        <w:numPr>
+          <w:ilvl w:val="0"/>
+          <w:numId w:val="6"/>
+        </w:numPr>
+      </w:pPr>
+      <w:r>
+        <w:t>https://hr.wisc.edu/professional-development/programs/coaching-circles/?utm_medium=email&amp;utm_source=wordpress_workingatuw&amp;utm_campaign=facstaff_comms&amp;utm_content=2023_06_07</w:t>
+      </w:r>
+    </w:p>
+    <w:p>
+      <w:pPr>
+        <w:pStyle w:val="ListParagraph"/>
+        <w:numPr>
+          <w:ilvl w:val="0"/>
+          <w:numId w:val="6"/>
+        </w:numPr>
+      </w:pPr>
+      <w:hyperlink r:id="rId9" w:anchor=":~:text=An%20academic%20coach%20is%20a%20person%20assigned%20to,achieve%20these%2C%20and%20helping%20the%20student%20be%20accountable." w:history="1">
         <w:r>
           <w:rPr>
             <w:rStyle w:val="Hyperlink"/>
@@ -704,31 +966,14 @@
     </w:p>
     <w:p>
       <w:pPr>
-        <w:rPr>
-          <w:rStyle w:val="Hyperlink"/>
-        </w:rPr>
-      </w:pPr>
-      <w:r>
-        <w:fldChar w:fldCharType="begin"/>
-      </w:r>
-      <w:r>
-        <w:instrText xml:space="preserve"> HYPERLINK "https://www.bing.com/ck/a?!&amp;&amp;p=aeea5cc15498e371JmltdHM9MTY4NTQwNDgwMCZpZ3VpZD0xNjJkODkwMC1iZmFjLTYzZDMtMTQyMy05YjhlYmUwNDYyMTQmaW5zaWQ9NTE3NA&amp;ptn=3&amp;hsh=3&amp;fclid=162d8900-bfac-63d3-1423-9b8ebe046214&amp;u=a1aHR0cHM6Ly93d3cuYW1hLWFzc24ub3JnL3N5c3RlbS9maWxlcy8yMDE5LTA5L2NvYWNoaW5nLW1lZGljYWwtZWR1Y2F0aW9uLWZhY3VsdHktaGFuZGJvb2sucGRm&amp;ntb=1" </w:instrText>
-      </w:r>
-      <w:r>
-        <w:fldChar w:fldCharType="separate"/>
-      </w:r>
-      <w:r>
-        <w:rPr>
-          <w:rStyle w:val="Hyperlink"/>
-        </w:rPr>
-        <w:t>American Medical Association Handbook</w:t>
-      </w:r>
-    </w:p>
-    <w:p>
-      <w:r>
-        <w:fldChar w:fldCharType="end"/>
-      </w:r>
-    </w:p>
+        <w:pStyle w:val="ListParagraph"/>
+        <w:numPr>
+          <w:ilvl w:val="0"/>
+          <w:numId w:val="6"/>
+        </w:numPr>
+      </w:pPr>
+    </w:p>
+    <w:p/>
     <w:p/>
     <w:sectPr>
       <w:pgSz w:w="12240" w:h="15840"/>
@@ -856,6 +1101,231 @@
     </w:lvl>
   </w:abstractNum>
   <w:abstractNum w:abstractNumId="1" w15:restartNumberingAfterBreak="0">
+    <w:nsid w:val="07C71B83"/>
+    <w:multiLevelType w:val="hybridMultilevel"/>
+    <w:tmpl w:val="431AD1C2"/>
+    <w:lvl w:ilvl="0" w:tplc="04090001">
+      <w:start w:val="1"/>
+      <w:numFmt w:val="bullet"/>
+      <w:lvlText w:val=""/>
+      <w:lvlJc w:val="left"/>
+      <w:pPr>
+        <w:ind w:left="720" w:hanging="360"/>
+      </w:pPr>
+      <w:rPr>
+        <w:rFonts w:ascii="Symbol" w:hAnsi="Symbol" w:hint="default"/>
+      </w:rPr>
+    </w:lvl>
+    <w:lvl w:ilvl="1" w:tplc="04090003" w:tentative="1">
+      <w:start w:val="1"/>
+      <w:numFmt w:val="bullet"/>
+      <w:lvlText w:val="o"/>
+      <w:lvlJc w:val="left"/>
+      <w:pPr>
+        <w:ind w:left="1440" w:hanging="360"/>
+      </w:pPr>
+      <w:rPr>
+        <w:rFonts w:ascii="Courier New" w:hAnsi="Courier New" w:cs="Courier New" w:hint="default"/>
+      </w:rPr>
+    </w:lvl>
+    <w:lvl w:ilvl="2" w:tplc="04090005" w:tentative="1">
+      <w:start w:val="1"/>
+      <w:numFmt w:val="bullet"/>
+      <w:lvlText w:val=""/>
+      <w:lvlJc w:val="left"/>
+      <w:pPr>
+        <w:ind w:left="2160" w:hanging="360"/>
+      </w:pPr>
+      <w:rPr>
+        <w:rFonts w:ascii="Wingdings" w:hAnsi="Wingdings" w:hint="default"/>
+      </w:rPr>
+    </w:lvl>
+    <w:lvl w:ilvl="3" w:tplc="04090001" w:tentative="1">
+      <w:start w:val="1"/>
+      <w:numFmt w:val="bullet"/>
+      <w:lvlText w:val=""/>
+      <w:lvlJc w:val="left"/>
+      <w:pPr>
+        <w:ind w:left="2880" w:hanging="360"/>
+      </w:pPr>
+      <w:rPr>
+        <w:rFonts w:ascii="Symbol" w:hAnsi="Symbol" w:hint="default"/>
+      </w:rPr>
+    </w:lvl>
+    <w:lvl w:ilvl="4" w:tplc="04090003" w:tentative="1">
+      <w:start w:val="1"/>
+      <w:numFmt w:val="bullet"/>
+      <w:lvlText w:val="o"/>
+      <w:lvlJc w:val="left"/>
+      <w:pPr>
+        <w:ind w:left="3600" w:hanging="360"/>
+      </w:pPr>
+      <w:rPr>
+        <w:rFonts w:ascii="Courier New" w:hAnsi="Courier New" w:cs="Courier New" w:hint="default"/>
+      </w:rPr>
+    </w:lvl>
+    <w:lvl w:ilvl="5" w:tplc="04090005" w:tentative="1">
+      <w:start w:val="1"/>
+      <w:numFmt w:val="bullet"/>
+      <w:lvlText w:val=""/>
+      <w:lvlJc w:val="left"/>
+      <w:pPr>
+        <w:ind w:left="4320" w:hanging="360"/>
+      </w:pPr>
+      <w:rPr>
+        <w:rFonts w:ascii="Wingdings" w:hAnsi="Wingdings" w:hint="default"/>
+      </w:rPr>
+    </w:lvl>
+    <w:lvl w:ilvl="6" w:tplc="04090001" w:tentative="1">
+      <w:start w:val="1"/>
+      <w:numFmt w:val="bullet"/>
+      <w:lvlText w:val=""/>
+      <w:lvlJc w:val="left"/>
+      <w:pPr>
+        <w:ind w:left="5040" w:hanging="360"/>
+      </w:pPr>
+      <w:rPr>
+        <w:rFonts w:ascii="Symbol" w:hAnsi="Symbol" w:hint="default"/>
+      </w:rPr>
+    </w:lvl>
+    <w:lvl w:ilvl="7" w:tplc="04090003" w:tentative="1">
+      <w:start w:val="1"/>
+      <w:numFmt w:val="bullet"/>
+      <w:lvlText w:val="o"/>
+      <w:lvlJc w:val="left"/>
+      <w:pPr>
+        <w:ind w:left="5760" w:hanging="360"/>
+      </w:pPr>
+      <w:rPr>
+        <w:rFonts w:ascii="Courier New" w:hAnsi="Courier New" w:cs="Courier New" w:hint="default"/>
+      </w:rPr>
+    </w:lvl>
+    <w:lvl w:ilvl="8" w:tplc="04090005" w:tentative="1">
+      <w:start w:val="1"/>
+      <w:numFmt w:val="bullet"/>
+      <w:lvlText w:val=""/>
+      <w:lvlJc w:val="left"/>
+      <w:pPr>
+        <w:ind w:left="6480" w:hanging="360"/>
+      </w:pPr>
+      <w:rPr>
+        <w:rFonts w:ascii="Wingdings" w:hAnsi="Wingdings" w:hint="default"/>
+      </w:rPr>
+    </w:lvl>
+  </w:abstractNum>
+  <w:abstractNum w:abstractNumId="2" w15:restartNumberingAfterBreak="0">
+    <w:nsid w:val="1069413F"/>
+    <w:multiLevelType w:val="hybridMultilevel"/>
+    <w:tmpl w:val="F708AAD8"/>
+    <w:lvl w:ilvl="0" w:tplc="328EEC68">
+      <w:numFmt w:val="bullet"/>
+      <w:lvlText w:val="•"/>
+      <w:lvlJc w:val="left"/>
+      <w:pPr>
+        <w:ind w:left="720" w:hanging="360"/>
+      </w:pPr>
+      <w:rPr>
+        <w:rFonts w:ascii="Calibri" w:eastAsiaTheme="minorHAnsi" w:hAnsi="Calibri" w:cs="Calibri" w:hint="default"/>
+      </w:rPr>
+    </w:lvl>
+    <w:lvl w:ilvl="1" w:tplc="04090003" w:tentative="1">
+      <w:start w:val="1"/>
+      <w:numFmt w:val="bullet"/>
+      <w:lvlText w:val="o"/>
+      <w:lvlJc w:val="left"/>
+      <w:pPr>
+        <w:ind w:left="1440" w:hanging="360"/>
+      </w:pPr>
+      <w:rPr>
+        <w:rFonts w:ascii="Courier New" w:hAnsi="Courier New" w:cs="Courier New" w:hint="default"/>
+      </w:rPr>
+    </w:lvl>
+    <w:lvl w:ilvl="2" w:tplc="04090005" w:tentative="1">
+      <w:start w:val="1"/>
+      <w:numFmt w:val="bullet"/>
+      <w:lvlText w:val=""/>
+      <w:lvlJc w:val="left"/>
+      <w:pPr>
+        <w:ind w:left="2160" w:hanging="360"/>
+      </w:pPr>
+      <w:rPr>
+        <w:rFonts w:ascii="Wingdings" w:hAnsi="Wingdings" w:hint="default"/>
+      </w:rPr>
+    </w:lvl>
+    <w:lvl w:ilvl="3" w:tplc="04090001" w:tentative="1">
+      <w:start w:val="1"/>
+      <w:numFmt w:val="bullet"/>
+      <w:lvlText w:val=""/>
+      <w:lvlJc w:val="left"/>
+      <w:pPr>
+        <w:ind w:left="2880" w:hanging="360"/>
+      </w:pPr>
+      <w:rPr>
+        <w:rFonts w:ascii="Symbol" w:hAnsi="Symbol" w:hint="default"/>
+      </w:rPr>
+    </w:lvl>
+    <w:lvl w:ilvl="4" w:tplc="04090003" w:tentative="1">
+      <w:start w:val="1"/>
+      <w:numFmt w:val="bullet"/>
+      <w:lvlText w:val="o"/>
+      <w:lvlJc w:val="left"/>
+      <w:pPr>
+        <w:ind w:left="3600" w:hanging="360"/>
+      </w:pPr>
+      <w:rPr>
+        <w:rFonts w:ascii="Courier New" w:hAnsi="Courier New" w:cs="Courier New" w:hint="default"/>
+      </w:rPr>
+    </w:lvl>
+    <w:lvl w:ilvl="5" w:tplc="04090005" w:tentative="1">
+      <w:start w:val="1"/>
+      <w:numFmt w:val="bullet"/>
+      <w:lvlText w:val=""/>
+      <w:lvlJc w:val="left"/>
+      <w:pPr>
+        <w:ind w:left="4320" w:hanging="360"/>
+      </w:pPr>
+      <w:rPr>
+        <w:rFonts w:ascii="Wingdings" w:hAnsi="Wingdings" w:hint="default"/>
+      </w:rPr>
+    </w:lvl>
+    <w:lvl w:ilvl="6" w:tplc="04090001" w:tentative="1">
+      <w:start w:val="1"/>
+      <w:numFmt w:val="bullet"/>
+      <w:lvlText w:val=""/>
+      <w:lvlJc w:val="left"/>
+      <w:pPr>
+        <w:ind w:left="5040" w:hanging="360"/>
+      </w:pPr>
+      <w:rPr>
+        <w:rFonts w:ascii="Symbol" w:hAnsi="Symbol" w:hint="default"/>
+      </w:rPr>
+    </w:lvl>
+    <w:lvl w:ilvl="7" w:tplc="04090003" w:tentative="1">
+      <w:start w:val="1"/>
+      <w:numFmt w:val="bullet"/>
+      <w:lvlText w:val="o"/>
+      <w:lvlJc w:val="left"/>
+      <w:pPr>
+        <w:ind w:left="5760" w:hanging="360"/>
+      </w:pPr>
+      <w:rPr>
+        <w:rFonts w:ascii="Courier New" w:hAnsi="Courier New" w:cs="Courier New" w:hint="default"/>
+      </w:rPr>
+    </w:lvl>
+    <w:lvl w:ilvl="8" w:tplc="04090005" w:tentative="1">
+      <w:start w:val="1"/>
+      <w:numFmt w:val="bullet"/>
+      <w:lvlText w:val=""/>
+      <w:lvlJc w:val="left"/>
+      <w:pPr>
+        <w:ind w:left="6480" w:hanging="360"/>
+      </w:pPr>
+      <w:rPr>
+        <w:rFonts w:ascii="Wingdings" w:hAnsi="Wingdings" w:hint="default"/>
+      </w:rPr>
+    </w:lvl>
+  </w:abstractNum>
+  <w:abstractNum w:abstractNumId="3" w15:restartNumberingAfterBreak="0">
     <w:nsid w:val="327C7DEA"/>
     <w:multiLevelType w:val="hybridMultilevel"/>
     <w:tmpl w:val="77E658D0"/>
@@ -968,7 +1438,120 @@
       </w:rPr>
     </w:lvl>
   </w:abstractNum>
-  <w:abstractNum w:abstractNumId="2" w15:restartNumberingAfterBreak="0">
+  <w:abstractNum w:abstractNumId="4" w15:restartNumberingAfterBreak="0">
+    <w:nsid w:val="37B731E5"/>
+    <w:multiLevelType w:val="hybridMultilevel"/>
+    <w:tmpl w:val="AFC6B1B2"/>
+    <w:lvl w:ilvl="0" w:tplc="04090001">
+      <w:start w:val="1"/>
+      <w:numFmt w:val="bullet"/>
+      <w:lvlText w:val=""/>
+      <w:lvlJc w:val="left"/>
+      <w:pPr>
+        <w:ind w:left="720" w:hanging="360"/>
+      </w:pPr>
+      <w:rPr>
+        <w:rFonts w:ascii="Symbol" w:hAnsi="Symbol" w:hint="default"/>
+      </w:rPr>
+    </w:lvl>
+    <w:lvl w:ilvl="1" w:tplc="04090003" w:tentative="1">
+      <w:start w:val="1"/>
+      <w:numFmt w:val="bullet"/>
+      <w:lvlText w:val="o"/>
+      <w:lvlJc w:val="left"/>
+      <w:pPr>
+        <w:ind w:left="1440" w:hanging="360"/>
+      </w:pPr>
+      <w:rPr>
+        <w:rFonts w:ascii="Courier New" w:hAnsi="Courier New" w:cs="Courier New" w:hint="default"/>
+      </w:rPr>
+    </w:lvl>
+    <w:lvl w:ilvl="2" w:tplc="04090005" w:tentative="1">
+      <w:start w:val="1"/>
+      <w:numFmt w:val="bullet"/>
+      <w:lvlText w:val=""/>
+      <w:lvlJc w:val="left"/>
+      <w:pPr>
+        <w:ind w:left="2160" w:hanging="360"/>
+      </w:pPr>
+      <w:rPr>
+        <w:rFonts w:ascii="Wingdings" w:hAnsi="Wingdings" w:hint="default"/>
+      </w:rPr>
+    </w:lvl>
+    <w:lvl w:ilvl="3" w:tplc="04090001" w:tentative="1">
+      <w:start w:val="1"/>
+      <w:numFmt w:val="bullet"/>
+      <w:lvlText w:val=""/>
+      <w:lvlJc w:val="left"/>
+      <w:pPr>
+        <w:ind w:left="2880" w:hanging="360"/>
+      </w:pPr>
+      <w:rPr>
+        <w:rFonts w:ascii="Symbol" w:hAnsi="Symbol" w:hint="default"/>
+      </w:rPr>
+    </w:lvl>
+    <w:lvl w:ilvl="4" w:tplc="04090003" w:tentative="1">
+      <w:start w:val="1"/>
+      <w:numFmt w:val="bullet"/>
+      <w:lvlText w:val="o"/>
+      <w:lvlJc w:val="left"/>
+      <w:pPr>
+        <w:ind w:left="3600" w:hanging="360"/>
+      </w:pPr>
+      <w:rPr>
+        <w:rFonts w:ascii="Courier New" w:hAnsi="Courier New" w:cs="Courier New" w:hint="default"/>
+      </w:rPr>
+    </w:lvl>
+    <w:lvl w:ilvl="5" w:tplc="04090005" w:tentative="1">
+      <w:start w:val="1"/>
+      <w:numFmt w:val="bullet"/>
+      <w:lvlText w:val=""/>
+      <w:lvlJc w:val="left"/>
+      <w:pPr>
+        <w:ind w:left="4320" w:hanging="360"/>
+      </w:pPr>
+      <w:rPr>
+        <w:rFonts w:ascii="Wingdings" w:hAnsi="Wingdings" w:hint="default"/>
+      </w:rPr>
+    </w:lvl>
+    <w:lvl w:ilvl="6" w:tplc="04090001" w:tentative="1">
+      <w:start w:val="1"/>
+      <w:numFmt w:val="bullet"/>
+      <w:lvlText w:val=""/>
+      <w:lvlJc w:val="left"/>
+      <w:pPr>
+        <w:ind w:left="5040" w:hanging="360"/>
+      </w:pPr>
+      <w:rPr>
+        <w:rFonts w:ascii="Symbol" w:hAnsi="Symbol" w:hint="default"/>
+      </w:rPr>
+    </w:lvl>
+    <w:lvl w:ilvl="7" w:tplc="04090003" w:tentative="1">
+      <w:start w:val="1"/>
+      <w:numFmt w:val="bullet"/>
+      <w:lvlText w:val="o"/>
+      <w:lvlJc w:val="left"/>
+      <w:pPr>
+        <w:ind w:left="5760" w:hanging="360"/>
+      </w:pPr>
+      <w:rPr>
+        <w:rFonts w:ascii="Courier New" w:hAnsi="Courier New" w:cs="Courier New" w:hint="default"/>
+      </w:rPr>
+    </w:lvl>
+    <w:lvl w:ilvl="8" w:tplc="04090005" w:tentative="1">
+      <w:start w:val="1"/>
+      <w:numFmt w:val="bullet"/>
+      <w:lvlText w:val=""/>
+      <w:lvlJc w:val="left"/>
+      <w:pPr>
+        <w:ind w:left="6480" w:hanging="360"/>
+      </w:pPr>
+      <w:rPr>
+        <w:rFonts w:ascii="Wingdings" w:hAnsi="Wingdings" w:hint="default"/>
+      </w:rPr>
+    </w:lvl>
+  </w:abstractNum>
+  <w:abstractNum w:abstractNumId="5" w15:restartNumberingAfterBreak="0">
     <w:nsid w:val="4A863AC4"/>
     <w:multiLevelType w:val="hybridMultilevel"/>
     <w:tmpl w:val="67443A42"/>
@@ -1081,7 +1664,96 @@
       </w:rPr>
     </w:lvl>
   </w:abstractNum>
-  <w:abstractNum w:abstractNumId="3" w15:restartNumberingAfterBreak="0">
+  <w:abstractNum w:abstractNumId="6" w15:restartNumberingAfterBreak="0">
+    <w:nsid w:val="4B3E3BF5"/>
+    <w:multiLevelType w:val="hybridMultilevel"/>
+    <w:tmpl w:val="5A7CE34E"/>
+    <w:lvl w:ilvl="0" w:tplc="0409000F">
+      <w:start w:val="1"/>
+      <w:numFmt w:val="decimal"/>
+      <w:lvlText w:val="%1."/>
+      <w:lvlJc w:val="left"/>
+      <w:pPr>
+        <w:ind w:left="720" w:hanging="360"/>
+      </w:pPr>
+      <w:rPr>
+        <w:rFonts w:hint="default"/>
+      </w:rPr>
+    </w:lvl>
+    <w:lvl w:ilvl="1" w:tplc="04090019" w:tentative="1">
+      <w:start w:val="1"/>
+      <w:numFmt w:val="lowerLetter"/>
+      <w:lvlText w:val="%2."/>
+      <w:lvlJc w:val="left"/>
+      <w:pPr>
+        <w:ind w:left="1440" w:hanging="360"/>
+      </w:pPr>
+    </w:lvl>
+    <w:lvl w:ilvl="2" w:tplc="0409001B" w:tentative="1">
+      <w:start w:val="1"/>
+      <w:numFmt w:val="lowerRoman"/>
+      <w:lvlText w:val="%3."/>
+      <w:lvlJc w:val="right"/>
+      <w:pPr>
+        <w:ind w:left="2160" w:hanging="180"/>
+      </w:pPr>
+    </w:lvl>
+    <w:lvl w:ilvl="3" w:tplc="0409000F" w:tentative="1">
+      <w:start w:val="1"/>
+      <w:numFmt w:val="decimal"/>
+      <w:lvlText w:val="%4."/>
+      <w:lvlJc w:val="left"/>
+      <w:pPr>
+        <w:ind w:left="2880" w:hanging="360"/>
+      </w:pPr>
+    </w:lvl>
+    <w:lvl w:ilvl="4" w:tplc="04090019" w:tentative="1">
+      <w:start w:val="1"/>
+      <w:numFmt w:val="lowerLetter"/>
+      <w:lvlText w:val="%5."/>
+      <w:lvlJc w:val="left"/>
+      <w:pPr>
+        <w:ind w:left="3600" w:hanging="360"/>
+      </w:pPr>
+    </w:lvl>
+    <w:lvl w:ilvl="5" w:tplc="0409001B" w:tentative="1">
+      <w:start w:val="1"/>
+      <w:numFmt w:val="lowerRoman"/>
+      <w:lvlText w:val="%6."/>
+      <w:lvlJc w:val="right"/>
+      <w:pPr>
+        <w:ind w:left="4320" w:hanging="180"/>
+      </w:pPr>
+    </w:lvl>
+    <w:lvl w:ilvl="6" w:tplc="0409000F" w:tentative="1">
+      <w:start w:val="1"/>
+      <w:numFmt w:val="decimal"/>
+      <w:lvlText w:val="%7."/>
+      <w:lvlJc w:val="left"/>
+      <w:pPr>
+        <w:ind w:left="5040" w:hanging="360"/>
+      </w:pPr>
+    </w:lvl>
+    <w:lvl w:ilvl="7" w:tplc="04090019" w:tentative="1">
+      <w:start w:val="1"/>
+      <w:numFmt w:val="lowerLetter"/>
+      <w:lvlText w:val="%8."/>
+      <w:lvlJc w:val="left"/>
+      <w:pPr>
+        <w:ind w:left="5760" w:hanging="360"/>
+      </w:pPr>
+    </w:lvl>
+    <w:lvl w:ilvl="8" w:tplc="0409001B" w:tentative="1">
+      <w:start w:val="1"/>
+      <w:numFmt w:val="lowerRoman"/>
+      <w:lvlText w:val="%9."/>
+      <w:lvlJc w:val="right"/>
+      <w:pPr>
+        <w:ind w:left="6480" w:hanging="180"/>
+      </w:pPr>
+    </w:lvl>
+  </w:abstractNum>
+  <w:abstractNum w:abstractNumId="7" w15:restartNumberingAfterBreak="0">
     <w:nsid w:val="57290934"/>
     <w:multiLevelType w:val="hybridMultilevel"/>
     <w:tmpl w:val="610C6F6A"/>
@@ -1194,7 +1866,7 @@
       </w:rPr>
     </w:lvl>
   </w:abstractNum>
-  <w:abstractNum w:abstractNumId="4" w15:restartNumberingAfterBreak="0">
+  <w:abstractNum w:abstractNumId="8" w15:restartNumberingAfterBreak="0">
     <w:nsid w:val="74181265"/>
     <w:multiLevelType w:val="hybridMultilevel"/>
     <w:tmpl w:val="46ACACCA"/>
@@ -1284,19 +1956,31 @@
     </w:lvl>
   </w:abstractNum>
   <w:num w:numId="1" w16cid:durableId="1825972109">
-    <w:abstractNumId w:val="4"/>
+    <w:abstractNumId w:val="8"/>
   </w:num>
   <w:num w:numId="2" w16cid:durableId="217787711">
     <w:abstractNumId w:val="0"/>
   </w:num>
   <w:num w:numId="3" w16cid:durableId="1682658507">
+    <w:abstractNumId w:val="3"/>
+  </w:num>
+  <w:num w:numId="4" w16cid:durableId="584269300">
+    <w:abstractNumId w:val="5"/>
+  </w:num>
+  <w:num w:numId="5" w16cid:durableId="511264891">
+    <w:abstractNumId w:val="7"/>
+  </w:num>
+  <w:num w:numId="6" w16cid:durableId="1252467436">
+    <w:abstractNumId w:val="6"/>
+  </w:num>
+  <w:num w:numId="7" w16cid:durableId="1111243640">
+    <w:abstractNumId w:val="4"/>
+  </w:num>
+  <w:num w:numId="8" w16cid:durableId="1655452214">
     <w:abstractNumId w:val="1"/>
   </w:num>
-  <w:num w:numId="4" w16cid:durableId="584269300">
+  <w:num w:numId="9" w16cid:durableId="1631285309">
     <w:abstractNumId w:val="2"/>
-  </w:num>
-  <w:num w:numId="5" w16cid:durableId="511264891">
-    <w:abstractNumId w:val="3"/>
   </w:num>
 </w:numbering>
 </file>
@@ -1763,6 +2447,18 @@
       <w:shd w:val="clear" w:color="auto" w:fill="E1DFDD"/>
     </w:rPr>
   </w:style>
+  <w:style w:type="character" w:styleId="FollowedHyperlink">
+    <w:name w:val="FollowedHyperlink"/>
+    <w:basedOn w:val="DefaultParagraphFont"/>
+    <w:uiPriority w:val="99"/>
+    <w:semiHidden/>
+    <w:unhideWhenUsed/>
+    <w:rsid w:val="006320AE"/>
+    <w:rPr>
+      <w:color w:val="954F72" w:themeColor="followedHyperlink"/>
+      <w:u w:val="single"/>
+    </w:rPr>
+  </w:style>
 </w:styles>
 </file>
 

</xml_diff>

<commit_message>
recent ideas and changes
</commit_message>
<xml_diff>
--- a/Proposal for a bilateral mentoring group.docx
+++ b/Proposal for a bilateral mentoring group.docx
@@ -1,12 +1,10 @@
 
 <file path=word/document.xml><?xml version="1.0" encoding="utf-8"?>
-<w:document xmlns:o="urn:schemas-microsoft-com:office:office" xmlns:r="http://schemas.openxmlformats.org/officeDocument/2006/relationships" xmlns:v="urn:schemas-microsoft-com:vml" xmlns:w="http://schemas.openxmlformats.org/wordprocessingml/2006/main" xmlns:w10="urn:schemas-microsoft-com:office:word" xmlns:wp="http://schemas.openxmlformats.org/drawingml/2006/wordprocessingDrawing" xmlns:wps="http://schemas.microsoft.com/office/word/2010/wordprocessingShape" xmlns:wpg="http://schemas.microsoft.com/office/word/2010/wordprocessingGroup" xmlns:mc="http://schemas.openxmlformats.org/markup-compatibility/2006" xmlns:wp14="http://schemas.microsoft.com/office/word/2010/wordprocessingDrawing" xmlns:w14="http://schemas.microsoft.com/office/word/2010/wordml" xmlns:w15="http://schemas.microsoft.com/office/word/2012/wordml" mc:Ignorable="w14 wp14 w15">
+<w:document xmlns:wpc="http://schemas.microsoft.com/office/word/2010/wordprocessingCanvas" xmlns:cx="http://schemas.microsoft.com/office/drawing/2014/chartex" xmlns:cx1="http://schemas.microsoft.com/office/drawing/2015/9/8/chartex" xmlns:cx2="http://schemas.microsoft.com/office/drawing/2015/10/21/chartex" xmlns:cx3="http://schemas.microsoft.com/office/drawing/2016/5/9/chartex" xmlns:cx4="http://schemas.microsoft.com/office/drawing/2016/5/10/chartex" xmlns:cx5="http://schemas.microsoft.com/office/drawing/2016/5/11/chartex" xmlns:cx6="http://schemas.microsoft.com/office/drawing/2016/5/12/chartex" xmlns:cx7="http://schemas.microsoft.com/office/drawing/2016/5/13/chartex" xmlns:cx8="http://schemas.microsoft.com/office/drawing/2016/5/14/chartex" xmlns:mc="http://schemas.openxmlformats.org/markup-compatibility/2006" xmlns:aink="http://schemas.microsoft.com/office/drawing/2016/ink" xmlns:am3d="http://schemas.microsoft.com/office/drawing/2017/model3d" xmlns:o="urn:schemas-microsoft-com:office:office" xmlns:oel="http://schemas.microsoft.com/office/2019/extlst" xmlns:r="http://schemas.openxmlformats.org/officeDocument/2006/relationships" xmlns:m="http://schemas.openxmlformats.org/officeDocument/2006/math" xmlns:v="urn:schemas-microsoft-com:vml" xmlns:wp14="http://schemas.microsoft.com/office/word/2010/wordprocessingDrawing" xmlns:wp="http://schemas.openxmlformats.org/drawingml/2006/wordprocessingDrawing" xmlns:w10="urn:schemas-microsoft-com:office:word" xmlns:w="http://schemas.openxmlformats.org/wordprocessingml/2006/main" xmlns:w14="http://schemas.microsoft.com/office/word/2010/wordml" xmlns:w15="http://schemas.microsoft.com/office/word/2012/wordml" xmlns:w16cex="http://schemas.microsoft.com/office/word/2018/wordml/cex" xmlns:w16cid="http://schemas.microsoft.com/office/word/2016/wordml/cid" xmlns:w16="http://schemas.microsoft.com/office/word/2018/wordml" xmlns:w16sdtdh="http://schemas.microsoft.com/office/word/2020/wordml/sdtdatahash" xmlns:w16se="http://schemas.microsoft.com/office/word/2015/wordml/symex" xmlns:wpg="http://schemas.microsoft.com/office/word/2010/wordprocessingGroup" xmlns:wpi="http://schemas.microsoft.com/office/word/2010/wordprocessingInk" xmlns:wne="http://schemas.microsoft.com/office/word/2006/wordml" xmlns:wps="http://schemas.microsoft.com/office/word/2010/wordprocessingShape" mc:Ignorable="w14 w15 w16se w16cid w16 w16cex w16sdtdh wp14">
   <w:body>
     <w:p>
       <w:pPr>
-        <w:pStyle w:val="Normal"/>
-        <w:rPr>
-          <w:b/>
+        <w:rPr>
           <w:b/>
           <w:bCs/>
         </w:rPr>
@@ -16,28 +14,30 @@
           <w:b/>
           <w:bCs/>
         </w:rPr>
-        <w:t>Proposal for a longitudinal coaching/mentoring group</w:t>
-      </w:r>
-    </w:p>
-    <w:p>
-      <w:pPr>
-        <w:pStyle w:val="Normal"/>
-        <w:rPr/>
-      </w:pPr>
-      <w:r>
-        <w:rPr/>
+        <w:t>Proposal for a</w:t>
+      </w:r>
+      <w:r>
+        <w:rPr>
+          <w:b/>
+          <w:bCs/>
+        </w:rPr>
+        <w:t>n academic coaching group</w:t>
+      </w:r>
+    </w:p>
+    <w:p>
+      <w:r>
         <w:t>Problem: “</w:t>
       </w:r>
-      <w:hyperlink r:id="rId2">
+      <w:hyperlink r:id="rId5">
         <w:r>
           <w:rPr>
-            <w:rStyle w:val="InternetLink"/>
+            <w:rStyle w:val="Hyperlink"/>
           </w:rPr>
           <w:t xml:space="preserve">Our students, faculty, and staff form a </w:t>
         </w:r>
         <w:r>
           <w:rPr>
-            <w:rStyle w:val="InternetLink"/>
+            <w:rStyle w:val="Hyperlink"/>
             <w:b/>
             <w:bCs/>
           </w:rPr>
@@ -45,35 +45,28 @@
         </w:r>
         <w:r>
           <w:rPr>
-            <w:rStyle w:val="InternetLink"/>
+            <w:rStyle w:val="Hyperlink"/>
           </w:rPr>
           <w:t xml:space="preserve"> multinational community.</w:t>
         </w:r>
       </w:hyperlink>
       <w:r>
-        <w:rPr/>
         <w:t>”</w:t>
       </w:r>
     </w:p>
     <w:p>
       <w:pPr>
-        <w:pStyle w:val="Normal"/>
         <w:ind w:firstLine="720"/>
-        <w:rPr/>
-      </w:pPr>
-      <w:r>
-        <w:rPr/>
+      </w:pPr>
+      <w:r>
         <w:t>Within the current IPiB curriculum, students develop relationships with professors primarily through the formation of an academic committee made up of mentors meant to support a student’s professional well-being. However, each of these mentoring moments are behind closed doors and part of an evaluation process that determines a student’s progress towards their degree. Simultaneously, the 2023 IPiB DEI Climate Survey has shown data that suggests that there is a gap between students and others within the community, usually feeling less supported than the other groups thing. To address this issue within our community, I am proposing that we implement academic coaching within IPiB.</w:t>
       </w:r>
     </w:p>
     <w:p>
       <w:pPr>
-        <w:pStyle w:val="Normal"/>
         <w:ind w:firstLine="720"/>
-        <w:rPr/>
-      </w:pPr>
-      <w:r>
-        <w:rPr/>
+      </w:pPr>
+      <w:r>
         <w:t>Academic coaching allows students to reflect on successes and challenges alongside a faculty coach, who aids students with their experience to help create goals and develop plans</w:t>
       </w:r>
       <w:r>
@@ -83,7 +76,6 @@
         <w:t>1</w:t>
       </w:r>
       <w:r>
-        <w:rPr/>
         <w:t>. Medical schools around the United States have begun implementing a voluntary coaching group for their students</w:t>
       </w:r>
       <w:r>
@@ -93,16 +85,7 @@
         <w:t>2</w:t>
       </w:r>
       <w:r>
-        <w:rPr/>
-        <w:t xml:space="preserve">. The goal for these groups is to create a safe and supportive environment for students to reflect on both academic and personal goals </w:t>
-      </w:r>
-      <w:r>
-        <w:rPr/>
-        <w:t>alongside a faculty coach</w:t>
-      </w:r>
-      <w:r>
-        <w:rPr/>
-        <w:t xml:space="preserve">. </w:t>
+        <w:t xml:space="preserve">. The goal for these groups is to create a safe and supportive environment for students to reflect on both academic and personal goals alongside a faculty coach. </w:t>
       </w:r>
       <w:r>
         <w:rPr>
@@ -117,31 +100,22 @@
           <w:bCs/>
           <w:vertAlign w:val="superscript"/>
         </w:rPr>
-        <w:t>2,</w:t>
+        <w:t>2</w:t>
       </w:r>
       <w:r>
         <w:rPr>
           <w:b/>
           <w:bCs/>
-          <w:vertAlign w:val="superscript"/>
-        </w:rPr>
-        <w:t>4</w:t>
-      </w:r>
-      <w:r>
-        <w:rPr>
-          <w:b/>
-          <w:bCs/>
         </w:rPr>
         <w:t>”</w:t>
       </w:r>
       <w:r>
-        <w:rPr/>
         <w:t xml:space="preserve"> </w:t>
       </w:r>
-      <w:hyperlink r:id="rId3">
+      <w:hyperlink r:id="rId6">
         <w:r>
           <w:rPr>
-            <w:rStyle w:val="InternetLink"/>
+            <w:rStyle w:val="Hyperlink"/>
           </w:rPr>
           <w:t>More recently, a coaching program at UW-Madison is being started by the Office of Human Resources.</w:t>
         </w:r>
@@ -153,15 +127,21 @@
         <w:t>3</w:t>
       </w:r>
       <w:r>
-        <w:rPr/>
-        <w:t xml:space="preserve"> Through the help of people on campus as well as the attached resources, IPiB should be able to develop a coaching program that benefits and builds relationships within our program.</w:t>
-      </w:r>
-    </w:p>
-    <w:p>
-      <w:pPr>
-        <w:pStyle w:val="Normal"/>
-        <w:rPr>
-          <w:b/>
+        <w:t xml:space="preserve"> Through the help of people on campus as well as the attached resources, IPiB should be able to develop a coaching program that benefits and builds relationships within our program</w:t>
+      </w:r>
+      <w:r>
+        <w:rPr>
+          <w:vertAlign w:val="superscript"/>
+        </w:rPr>
+        <w:t>4,5</w:t>
+      </w:r>
+      <w:r>
+        <w:t>.</w:t>
+      </w:r>
+    </w:p>
+    <w:p>
+      <w:pPr>
+        <w:rPr>
           <w:b/>
           <w:bCs/>
         </w:rPr>
@@ -175,119 +155,90 @@
       </w:r>
     </w:p>
     <w:p>
-      <w:pPr>
-        <w:pStyle w:val="Normal"/>
-        <w:rPr/>
-      </w:pPr>
-      <w:r>
-        <w:rPr/>
-        <w:t xml:space="preserve"> </w:t>
-      </w:r>
-      <w:r>
-        <w:rPr/>
-        <w:t>The data from the IPiB Climate Survey suggests that the IPiB program is lacking in the following:</w:t>
-      </w:r>
-    </w:p>
-    <w:p>
-      <w:pPr>
-        <w:pStyle w:val="ListParagraph"/>
-        <w:widowControl w:val="false"/>
+      <w:r>
+        <w:t xml:space="preserve"> The data from the IPiB Climate Survey suggests that the IPiB program is lacking in the following:</w:t>
+      </w:r>
+    </w:p>
+    <w:p>
+      <w:pPr>
+        <w:pStyle w:val="ListParagraph"/>
+        <w:widowControl w:val="0"/>
         <w:numPr>
           <w:ilvl w:val="0"/>
           <w:numId w:val="3"/>
         </w:numPr>
-        <w:spacing w:lineRule="auto" w:line="240" w:before="0" w:after="0"/>
-        <w:ind w:left="720" w:right="-360" w:hanging="360"/>
-        <w:contextualSpacing/>
+        <w:spacing w:after="0" w:line="240" w:lineRule="auto"/>
+        <w:ind w:right="-360"/>
         <w:jc w:val="both"/>
-        <w:rPr/>
-      </w:pPr>
-      <w:r>
-        <w:rPr/>
+      </w:pPr>
+      <w:r>
         <w:t xml:space="preserve">If graduate students are reported as a group, their responses with respect to race are closer to the responses of marginalized students than people in other categories (undergrad, postdoc, staff). </w:t>
       </w:r>
     </w:p>
     <w:p>
       <w:pPr>
         <w:pStyle w:val="ListParagraph"/>
-        <w:widowControl w:val="false"/>
+        <w:widowControl w:val="0"/>
         <w:numPr>
           <w:ilvl w:val="0"/>
           <w:numId w:val="3"/>
         </w:numPr>
-        <w:spacing w:lineRule="auto" w:line="240" w:before="0" w:after="0"/>
-        <w:ind w:left="720" w:right="-360" w:hanging="360"/>
-        <w:contextualSpacing/>
+        <w:spacing w:after="0" w:line="240" w:lineRule="auto"/>
+        <w:ind w:right="-360"/>
         <w:jc w:val="both"/>
-        <w:rPr/>
-      </w:pPr>
-      <w:r>
-        <w:rPr/>
+      </w:pPr>
+      <w:r>
         <w:t>If graduate students are reported as a group, their responses with respect to LGBTQ+ are further from the responses of marginalized students than people in other categories (undergrad, postdoc, staff).</w:t>
       </w:r>
     </w:p>
     <w:p>
       <w:pPr>
         <w:pStyle w:val="ListParagraph"/>
-        <w:widowControl w:val="false"/>
+        <w:widowControl w:val="0"/>
         <w:numPr>
           <w:ilvl w:val="0"/>
           <w:numId w:val="3"/>
         </w:numPr>
-        <w:spacing w:lineRule="auto" w:line="240" w:before="0" w:after="0"/>
-        <w:ind w:left="720" w:right="-360" w:hanging="360"/>
-        <w:contextualSpacing/>
+        <w:spacing w:after="0" w:line="240" w:lineRule="auto"/>
+        <w:ind w:right="-360"/>
         <w:jc w:val="both"/>
-        <w:rPr/>
-      </w:pPr>
-      <w:r>
-        <w:rPr/>
+      </w:pPr>
+      <w:r>
         <w:t>The DEI community building events are appreciated, but people want more faculty engagement. </w:t>
       </w:r>
     </w:p>
     <w:p>
       <w:pPr>
         <w:pStyle w:val="ListParagraph"/>
-        <w:widowControl w:val="false"/>
+        <w:widowControl w:val="0"/>
         <w:numPr>
           <w:ilvl w:val="0"/>
           <w:numId w:val="3"/>
         </w:numPr>
-        <w:spacing w:lineRule="auto" w:line="240" w:before="0" w:after="0"/>
-        <w:ind w:left="720" w:right="-360" w:hanging="360"/>
-        <w:contextualSpacing/>
+        <w:spacing w:after="0" w:line="240" w:lineRule="auto"/>
+        <w:ind w:right="-360"/>
         <w:jc w:val="both"/>
-        <w:rPr/>
-      </w:pPr>
-      <w:r>
-        <w:rPr/>
+      </w:pPr>
+      <w:r>
         <w:t>There is a desire to focus on also welcoming groups with invisible diversities (LGBTQIA+, neurodivergent groups, etc.).</w:t>
       </w:r>
     </w:p>
     <w:p>
       <w:pPr>
-        <w:pStyle w:val="Normal"/>
-        <w:widowControl w:val="false"/>
-        <w:spacing w:lineRule="auto" w:line="240" w:before="0" w:after="0"/>
-        <w:ind w:right="-360" w:hanging="0"/>
+        <w:widowControl w:val="0"/>
+        <w:spacing w:after="0" w:line="240" w:lineRule="auto"/>
+        <w:ind w:right="-360"/>
         <w:jc w:val="both"/>
-        <w:rPr/>
-      </w:pPr>
-      <w:r>
-        <w:rPr/>
-      </w:r>
-    </w:p>
-    <w:p>
-      <w:pPr>
-        <w:pStyle w:val="Normal"/>
-        <w:widowControl w:val="false"/>
-        <w:spacing w:lineRule="auto" w:line="240" w:before="0" w:after="0"/>
+      </w:pPr>
+    </w:p>
+    <w:p>
+      <w:pPr>
+        <w:widowControl w:val="0"/>
+        <w:spacing w:after="0" w:line="240" w:lineRule="auto"/>
         <w:ind w:right="-360" w:firstLine="360"/>
         <w:jc w:val="both"/>
-        <w:rPr/>
-      </w:pPr>
-      <w:r>
-        <w:rPr/>
+      </w:pPr>
+      <w:r>
         <w:t xml:space="preserve">In addition to the above takeaways, the survey also found that there is a clear disconnect between how welcoming the IPiB program is between faculty and students. When faculty responses are dissected as a group, their responses with respect to </w:t>
       </w:r>
       <w:r>
@@ -298,7 +249,6 @@
         <w:t>women</w:t>
       </w:r>
       <w:r>
-        <w:rPr/>
         <w:t xml:space="preserve">, </w:t>
       </w:r>
       <w:r>
@@ -309,7 +259,6 @@
         <w:t>underrepresented</w:t>
       </w:r>
       <w:r>
-        <w:rPr/>
         <w:t xml:space="preserve"> </w:t>
       </w:r>
       <w:r>
@@ -320,7 +269,6 @@
         <w:t>minorities</w:t>
       </w:r>
       <w:r>
-        <w:rPr/>
         <w:t xml:space="preserve">, and </w:t>
       </w:r>
       <w:r>
@@ -331,153 +279,98 @@
         <w:t>individuals from financially disadvantaged backgrounds</w:t>
       </w:r>
       <w:r>
-        <w:rPr/>
-        <w:t xml:space="preserve"> are more positive than those found in those groups. </w:t>
-      </w:r>
-      <w:r>
-        <w:rPr/>
-        <w:t xml:space="preserve">This </w:t>
-      </w:r>
-      <w:r>
-        <w:rPr/>
-        <w:t>suggests</w:t>
-      </w:r>
-      <w:r>
-        <w:rPr/>
-        <w:t xml:space="preserve"> that faculty perceive the IPiB program to be more welcoming to individuals of these groups than people found within th</w:t>
-      </w:r>
-      <w:r>
-        <w:rPr/>
-        <w:t>e</w:t>
-      </w:r>
-      <w:r>
-        <w:rPr/>
-        <w:t xml:space="preserve">se groups. </w:t>
-      </w:r>
-      <w:r>
-        <w:rPr/>
-        <w:t xml:space="preserve">By further developing relationships between faculty and students within coaching groups, faculty may develop a better understanding of the struggles that groups such as these face within the program. By creating these coaching groups, students and faculty will have an additional opportunity to bridge the gap and learn to tackle problems together. </w:t>
-      </w:r>
-    </w:p>
-    <w:p>
-      <w:pPr>
-        <w:pStyle w:val="Normal"/>
-        <w:widowControl w:val="false"/>
-        <w:spacing w:lineRule="auto" w:line="240" w:before="0" w:after="0"/>
-        <w:ind w:right="-360" w:hanging="0"/>
+        <w:t xml:space="preserve"> are more positive than those found in those groups. This suggests that faculty perceive the IPiB program to be more welcoming to individuals of these groups than people found within these groups. By further developing relationships between faculty and students within coaching groups, faculty may develop a better understanding of the struggles that groups such as these face within the program. By creating these coaching groups, students and faculty will have an additional opportunity to bridge the gap</w:t>
+      </w:r>
+      <w:r>
+        <w:t xml:space="preserve"> </w:t>
+      </w:r>
+      <w:r>
+        <w:t>and share perspectives on a variety of topics</w:t>
+      </w:r>
+      <w:r>
+        <w:t>, w</w:t>
+      </w:r>
+      <w:r>
+        <w:t>ith</w:t>
+      </w:r>
+      <w:r>
+        <w:t xml:space="preserve"> a focus on </w:t>
+      </w:r>
+      <w:r>
+        <w:t>helping students attain their</w:t>
+      </w:r>
+      <w:r>
+        <w:t xml:space="preserve"> personal goals.</w:t>
+      </w:r>
+    </w:p>
+    <w:p>
+      <w:pPr>
+        <w:widowControl w:val="0"/>
+        <w:spacing w:after="0" w:line="240" w:lineRule="auto"/>
+        <w:ind w:right="-360" w:firstLine="360"/>
         <w:jc w:val="both"/>
-        <w:rPr/>
-      </w:pPr>
-      <w:r>
-        <w:rPr/>
-      </w:r>
-    </w:p>
-    <w:p>
-      <w:pPr>
-        <w:pStyle w:val="Normal"/>
-        <w:widowControl w:val="false"/>
-        <w:spacing w:lineRule="auto" w:line="240" w:before="0" w:after="0"/>
-        <w:ind w:right="-360" w:hanging="0"/>
+      </w:pPr>
+    </w:p>
+    <w:p>
+      <w:pPr>
+        <w:rPr>
+          <w:b/>
+          <w:bCs/>
+        </w:rPr>
+      </w:pPr>
+      <w:r>
+        <w:rPr>
+          <w:b/>
+          <w:bCs/>
+        </w:rPr>
+        <w:lastRenderedPageBreak/>
+        <w:t>Plan</w:t>
+      </w:r>
+    </w:p>
+    <w:p>
+      <w:r>
+        <w:t>Create a curriculum based on goal oriented discussion, similar to medical coaching examples. Implement a 1-year trial run with any students and faculty interested. Take feedback to determine if this was helpful for the people involved in terms of personal and professional development, and with strengthening the IPiB community.</w:t>
+      </w:r>
+    </w:p>
+    <w:p>
+      <w:pPr>
+        <w:widowControl w:val="0"/>
+        <w:spacing w:after="0" w:line="240" w:lineRule="auto"/>
+        <w:ind w:right="-360"/>
         <w:jc w:val="both"/>
-        <w:rPr/>
-      </w:pPr>
-      <w:r>
-        <w:rPr/>
-      </w:r>
-    </w:p>
-    <w:p>
-      <w:pPr>
-        <w:pStyle w:val="Normal"/>
-        <w:widowControl w:val="false"/>
-        <w:spacing w:lineRule="auto" w:line="240" w:before="0" w:after="0"/>
-        <w:ind w:right="-360" w:hanging="0"/>
+        <w:rPr>
+          <w:b/>
+          <w:bCs/>
+          <w:vertAlign w:val="superscript"/>
+        </w:rPr>
+      </w:pPr>
+      <w:r>
+        <w:rPr>
+          <w:b/>
+          <w:bCs/>
+        </w:rPr>
+        <w:t>Session Structure</w:t>
+      </w:r>
+      <w:r>
+        <w:rPr>
+          <w:b/>
+          <w:bCs/>
+          <w:vertAlign w:val="superscript"/>
+        </w:rPr>
+        <w:t>6</w:t>
+      </w:r>
+    </w:p>
+    <w:p>
+      <w:pPr>
+        <w:widowControl w:val="0"/>
+        <w:spacing w:after="0" w:line="240" w:lineRule="auto"/>
+        <w:ind w:right="-360"/>
         <w:jc w:val="both"/>
-        <w:rPr/>
-      </w:pPr>
-      <w:r>
-        <w:rPr/>
-      </w:r>
-    </w:p>
-    <w:p>
-      <w:pPr>
-        <w:pStyle w:val="Normal"/>
-        <w:widowControl w:val="false"/>
-        <w:spacing w:lineRule="auto" w:line="240" w:before="0" w:after="0"/>
-        <w:ind w:right="-360" w:hanging="0"/>
-        <w:jc w:val="both"/>
-        <w:rPr/>
-      </w:pPr>
-      <w:r>
-        <w:rPr/>
-      </w:r>
-    </w:p>
-    <w:p>
-      <w:pPr>
-        <w:pStyle w:val="Normal"/>
-        <w:rPr>
-          <w:b/>
+        <w:rPr>
           <w:b/>
           <w:bCs/>
         </w:rPr>
       </w:pPr>
-      <w:r>
-        <w:rPr>
-          <w:b/>
-          <w:bCs/>
-        </w:rPr>
-        <w:t>Plan</w:t>
-      </w:r>
-    </w:p>
-    <w:p>
-      <w:pPr>
-        <w:pStyle w:val="Normal"/>
-        <w:rPr/>
-      </w:pPr>
-      <w:r>
-        <w:rPr/>
-        <w:t>Create a curriculum based on goal oriented discussion, similar to medical coaching examples. Implement a 1-year trial run with any students and faculty interested. Take feedback to determine if this was helpful for the people involved in terms of personal and professional development, and with strengthening the IPiB community.</w:t>
-      </w:r>
-    </w:p>
-    <w:p>
-      <w:pPr>
-        <w:pStyle w:val="Normal"/>
-        <w:widowControl w:val="false"/>
-        <w:spacing w:lineRule="auto" w:line="240" w:before="0" w:after="0"/>
-        <w:ind w:right="-360" w:hanging="0"/>
-        <w:jc w:val="both"/>
-        <w:rPr>
-          <w:b/>
-          <w:b/>
-          <w:bCs/>
-        </w:rPr>
-      </w:pPr>
-      <w:r>
-        <w:rPr>
-          <w:b/>
-          <w:bCs/>
-        </w:rPr>
-        <w:t>Session Structure</w:t>
-      </w:r>
-    </w:p>
-    <w:p>
-      <w:pPr>
-        <w:pStyle w:val="Normal"/>
-        <w:widowControl w:val="false"/>
-        <w:spacing w:lineRule="auto" w:line="240" w:before="0" w:after="0"/>
-        <w:ind w:right="-360" w:hanging="0"/>
-        <w:jc w:val="both"/>
-        <w:rPr>
-          <w:b/>
-          <w:b/>
-          <w:bCs/>
-        </w:rPr>
-      </w:pPr>
-      <w:r>
-        <w:rPr>
-          <w:b/>
-          <w:bCs/>
-        </w:rPr>
-      </w:r>
     </w:p>
     <w:p>
       <w:pPr>
@@ -486,10 +379,8 @@
           <w:ilvl w:val="0"/>
           <w:numId w:val="5"/>
         </w:numPr>
-        <w:rPr/>
-      </w:pPr>
-      <w:r>
-        <w:rPr/>
+      </w:pPr>
+      <w:r>
         <w:t>Check-in: Spend a few minutes just talking about how things are going.</w:t>
       </w:r>
     </w:p>
@@ -500,10 +391,8 @@
           <w:ilvl w:val="0"/>
           <w:numId w:val="5"/>
         </w:numPr>
-        <w:rPr/>
-      </w:pPr>
-      <w:r>
-        <w:rPr/>
+      </w:pPr>
+      <w:r>
         <w:t>Review goals: Are you making progress? Do your goals need to be revised?</w:t>
       </w:r>
     </w:p>
@@ -514,10 +403,8 @@
           <w:ilvl w:val="0"/>
           <w:numId w:val="5"/>
         </w:numPr>
-        <w:rPr/>
-      </w:pPr>
-      <w:r>
-        <w:rPr/>
+      </w:pPr>
+      <w:r>
         <w:t>Discuss new goals: What changes would you like to make to feel more successful?</w:t>
       </w:r>
     </w:p>
@@ -528,10 +415,8 @@
           <w:ilvl w:val="0"/>
           <w:numId w:val="5"/>
         </w:numPr>
-        <w:rPr/>
-      </w:pPr>
-      <w:r>
-        <w:rPr/>
+      </w:pPr>
+      <w:r>
         <w:t>Review frequency of meetings: Be aware of your own needs and seek guidance. Don’t be afraid of speaking up, but then also be sure to follow through.</w:t>
       </w:r>
     </w:p>
@@ -542,10 +427,8 @@
           <w:ilvl w:val="0"/>
           <w:numId w:val="5"/>
         </w:numPr>
-        <w:rPr/>
-      </w:pPr>
-      <w:r>
-        <w:rPr/>
+      </w:pPr>
+      <w:r>
         <w:t>Wellness: Discuss how you are incorporating personal interests into your life to preserve your well-being. Have a mindful discussion about maintaining balance through transitions.</w:t>
       </w:r>
     </w:p>
@@ -556,18 +439,14 @@
           <w:ilvl w:val="0"/>
           <w:numId w:val="5"/>
         </w:numPr>
-        <w:rPr/>
-      </w:pPr>
-      <w:r>
-        <w:rPr/>
+      </w:pPr>
+      <w:r>
         <w:t>Follow-up: Close with plans for the next session and record pertinent thoughts and discussions.</w:t>
       </w:r>
     </w:p>
     <w:p>
       <w:pPr>
-        <w:pStyle w:val="Normal"/>
-        <w:rPr>
-          <w:b/>
+        <w:rPr>
           <w:b/>
           <w:bCs/>
         </w:rPr>
@@ -587,10 +466,8 @@
           <w:ilvl w:val="0"/>
           <w:numId w:val="2"/>
         </w:numPr>
-        <w:rPr/>
-      </w:pPr>
-      <w:r>
-        <w:rPr/>
+      </w:pPr>
+      <w:r>
         <w:t>Provide a safe space for student/faculty supported reflection on academic, personal, and professional goals</w:t>
       </w:r>
     </w:p>
@@ -601,10 +478,8 @@
           <w:ilvl w:val="0"/>
           <w:numId w:val="2"/>
         </w:numPr>
-        <w:rPr/>
-      </w:pPr>
-      <w:r>
-        <w:rPr/>
+      </w:pPr>
+      <w:r>
         <w:t>Assist students in developing goals for their personal satisfaction and professional future</w:t>
       </w:r>
     </w:p>
@@ -615,10 +490,8 @@
           <w:ilvl w:val="0"/>
           <w:numId w:val="2"/>
         </w:numPr>
-        <w:rPr/>
-      </w:pPr>
-      <w:r>
-        <w:rPr/>
+      </w:pPr>
+      <w:r>
         <w:t>Encourage reflection and shared perspectives between students and faculty within IPiB to enhance the camaraderie within our “</w:t>
       </w:r>
       <w:r>
@@ -629,15 +502,12 @@
         <w:t>tight and inclusive</w:t>
       </w:r>
       <w:r>
-        <w:rPr/>
         <w:t xml:space="preserve"> multinational community”</w:t>
       </w:r>
     </w:p>
     <w:p>
       <w:pPr>
-        <w:pStyle w:val="Normal"/>
-        <w:rPr>
-          <w:b/>
+        <w:rPr>
           <w:b/>
           <w:bCs/>
         </w:rPr>
@@ -657,10 +527,8 @@
           <w:ilvl w:val="0"/>
           <w:numId w:val="1"/>
         </w:numPr>
-        <w:rPr/>
-      </w:pPr>
-      <w:r>
-        <w:rPr/>
+      </w:pPr>
+      <w:r>
         <w:t>Determine curricula for each meeting, modified from the AMA coaching handbook and other medical coaching resources</w:t>
       </w:r>
     </w:p>
@@ -671,15 +539,9 @@
           <w:ilvl w:val="0"/>
           <w:numId w:val="1"/>
         </w:numPr>
-        <w:rPr/>
-      </w:pPr>
-      <w:r>
-        <w:rPr/>
-        <w:t>Create small groups of 5-6 from volunteering student</w:t>
-      </w:r>
-      <w:r>
-        <w:rPr/>
-        <w:t>s, ideally with a mix of students from different cohorts</w:t>
+      </w:pPr>
+      <w:r>
+        <w:t>Create small groups of 5-6 from volunteering students</w:t>
       </w:r>
     </w:p>
     <w:p>
@@ -689,10 +551,8 @@
           <w:ilvl w:val="0"/>
           <w:numId w:val="1"/>
         </w:numPr>
-        <w:rPr/>
-      </w:pPr>
-      <w:r>
-        <w:rPr/>
+      </w:pPr>
+      <w:r>
         <w:t>Find 1-2 faculty members to facilitate and lead each coaching group</w:t>
       </w:r>
     </w:p>
@@ -703,10 +563,8 @@
           <w:ilvl w:val="0"/>
           <w:numId w:val="1"/>
         </w:numPr>
-        <w:rPr/>
-      </w:pPr>
-      <w:r>
-        <w:rPr/>
+      </w:pPr>
+      <w:r>
         <w:t>Meet 3-4 times a year</w:t>
       </w:r>
     </w:p>
@@ -717,43 +575,35 @@
           <w:ilvl w:val="0"/>
           <w:numId w:val="1"/>
         </w:numPr>
-        <w:rPr/>
-      </w:pPr>
-      <w:r>
-        <w:rPr/>
-        <w:t>Evaluate the coaching experience</w:t>
+      </w:pPr>
+      <w:r>
+        <w:t xml:space="preserve">Evaluate the coaching </w:t>
+      </w:r>
+      <w:proofErr w:type="gramStart"/>
+      <w:r>
+        <w:t>experience</w:t>
       </w:r>
       <w:r>
         <w:rPr>
           <w:vertAlign w:val="superscript"/>
         </w:rPr>
-        <w:t>5</w:t>
-      </w:r>
-    </w:p>
-    <w:p>
-      <w:pPr>
-        <w:pStyle w:val="ListParagraph"/>
-        <w:rPr/>
-      </w:pPr>
-      <w:r>
-        <w:rPr/>
-      </w:r>
-    </w:p>
-    <w:p>
-      <w:pPr>
-        <w:pStyle w:val="ListParagraph"/>
-        <w:ind w:hanging="0"/>
-        <w:rPr/>
-      </w:pPr>
-      <w:r>
-        <w:rPr/>
-      </w:r>
-    </w:p>
-    <w:p>
-      <w:pPr>
-        <w:pStyle w:val="Normal"/>
-        <w:rPr>
-          <w:b/>
+        <w:t>7</w:t>
+      </w:r>
+      <w:proofErr w:type="gramEnd"/>
+    </w:p>
+    <w:p>
+      <w:pPr>
+        <w:pStyle w:val="ListParagraph"/>
+      </w:pPr>
+    </w:p>
+    <w:p>
+      <w:pPr>
+        <w:pStyle w:val="ListParagraph"/>
+      </w:pPr>
+    </w:p>
+    <w:p>
+      <w:pPr>
+        <w:rPr>
           <w:b/>
           <w:bCs/>
         </w:rPr>
@@ -773,35 +623,15 @@
           <w:ilvl w:val="0"/>
           <w:numId w:val="4"/>
         </w:numPr>
-        <w:rPr/>
-      </w:pPr>
-      <w:r>
-        <w:fldChar w:fldCharType="begin"/>
-      </w:r>
-      <w:r>
-        <w:rPr>
-          <w:rStyle w:val="InternetLink"/>
-        </w:rPr>
-        <w:instrText xml:space="preserve"> HYPERLINK "https://www.ama-assn.org/education/changemeded-initiative/academic-coaching-medical-education" \l ":~:text=An academic coach is a person assigned to,achieve these%2C and helping the student be accountable"</w:instrText>
-      </w:r>
-      <w:r>
-        <w:rPr>
-          <w:rStyle w:val="InternetLink"/>
-        </w:rPr>
-        <w:fldChar w:fldCharType="separate"/>
-      </w:r>
-      <w:r>
-        <w:rPr>
-          <w:rStyle w:val="InternetLink"/>
-        </w:rPr>
-        <w:t>Academic coaching in medical education</w:t>
-      </w:r>
-      <w:r>
-        <w:rPr>
-          <w:rStyle w:val="InternetLink"/>
-        </w:rPr>
-        <w:fldChar w:fldCharType="end"/>
-      </w:r>
+      </w:pPr>
+      <w:hyperlink r:id="rId7" w:anchor=":~:text=An academic coach is a person assigned to,achieve these%2C and helping the student be accountable" w:history="1">
+        <w:r>
+          <w:rPr>
+            <w:rStyle w:val="Hyperlink"/>
+          </w:rPr>
+          <w:t>Academic coaching in medical education</w:t>
+        </w:r>
+      </w:hyperlink>
     </w:p>
     <w:p>
       <w:pPr>
@@ -810,12 +640,11 @@
           <w:ilvl w:val="0"/>
           <w:numId w:val="4"/>
         </w:numPr>
-        <w:rPr/>
-      </w:pPr>
-      <w:hyperlink r:id="rId4">
+      </w:pPr>
+      <w:hyperlink r:id="rId8">
         <w:r>
           <w:rPr>
-            <w:rStyle w:val="InternetLink"/>
+            <w:rStyle w:val="Hyperlink"/>
           </w:rPr>
           <w:t>Coaching in Medical Education Handbook</w:t>
         </w:r>
@@ -828,18 +657,16 @@
           <w:ilvl w:val="0"/>
           <w:numId w:val="4"/>
         </w:numPr>
-        <w:rPr/>
-      </w:pPr>
-      <w:hyperlink r:id="rId5">
+      </w:pPr>
+      <w:hyperlink r:id="rId9">
         <w:r>
           <w:rPr>
-            <w:rStyle w:val="InternetLink"/>
+            <w:rStyle w:val="Hyperlink"/>
           </w:rPr>
           <w:t>Coaching Circles at UW-Madison</w:t>
         </w:r>
       </w:hyperlink>
       <w:r>
-        <w:rPr/>
         <w:t xml:space="preserve"> </w:t>
       </w:r>
     </w:p>
@@ -850,37 +677,28 @@
           <w:ilvl w:val="0"/>
           <w:numId w:val="4"/>
         </w:numPr>
-        <w:rPr/>
-      </w:pPr>
-      <w:r>
-        <w:fldChar w:fldCharType="begin"/>
-      </w:r>
-      <w:r>
-        <w:rPr>
-          <w:rStyle w:val="InternetLink"/>
-        </w:rPr>
-        <w:instrText xml:space="preserve"> HYPERLINK "https://www.ama-assn.org/education/changemeded-initiative/academic-coaching-medical-education" \l ":~:text=An academic coach is a person assigned to,achieve these%2C and helping the student be accountable."</w:instrText>
-      </w:r>
-      <w:r>
-        <w:rPr>
-          <w:rStyle w:val="InternetLink"/>
-        </w:rPr>
-        <w:fldChar w:fldCharType="separate"/>
-      </w:r>
-      <w:r>
-        <w:rPr>
-          <w:rStyle w:val="InternetLink"/>
-        </w:rPr>
-        <w:t>American Medical Association Coaching Overview</w:t>
-      </w:r>
-      <w:r>
-        <w:rPr>
-          <w:rStyle w:val="InternetLink"/>
-        </w:rPr>
-        <w:fldChar w:fldCharType="end"/>
-      </w:r>
-      <w:r>
-        <w:rPr/>
+      </w:pPr>
+      <w:hyperlink r:id="rId10" w:anchor=":~:text=An academic coach is a person assigned to,achieve these%2C and helping the student be accountable." w:history="1">
+        <w:r>
+          <w:rPr>
+            <w:rStyle w:val="Hyperlink"/>
+          </w:rPr>
+          <w:t>Americ</w:t>
+        </w:r>
+        <w:r>
+          <w:rPr>
+            <w:rStyle w:val="Hyperlink"/>
+          </w:rPr>
+          <w:t>a</w:t>
+        </w:r>
+        <w:r>
+          <w:rPr>
+            <w:rStyle w:val="Hyperlink"/>
+          </w:rPr>
+          <w:t>n Medical Association Coaching Overview</w:t>
+        </w:r>
+      </w:hyperlink>
+      <w:r>
         <w:t xml:space="preserve"> </w:t>
       </w:r>
     </w:p>
@@ -891,46 +709,78 @@
           <w:ilvl w:val="0"/>
           <w:numId w:val="4"/>
         </w:numPr>
-        <w:rPr/>
-      </w:pPr>
-      <w:r>
-        <w:rPr/>
-        <w:t xml:space="preserve">Wolff, M. </w:t>
-      </w:r>
-      <w:r>
-        <w:rPr>
-          <w:i/>
-        </w:rPr>
-        <w:t>et al.</w:t>
-      </w:r>
-      <w:r>
-        <w:rPr/>
-        <w:t xml:space="preserve"> Academic coaching: Insights from the medical student’s perspective. </w:t>
-      </w:r>
-      <w:r>
-        <w:rPr>
-          <w:i/>
-        </w:rPr>
-        <w:t>Medical Teacher</w:t>
-      </w:r>
-      <w:r>
-        <w:rPr/>
-        <w:t xml:space="preserve"> </w:t>
-      </w:r>
-      <w:r>
-        <w:rPr>
-          <w:b/>
-        </w:rPr>
-        <w:t>42</w:t>
-      </w:r>
-      <w:r>
-        <w:rPr/>
-        <w:t xml:space="preserve">, 172–177 (2020). </w:t>
-      </w:r>
-      <w:hyperlink r:id="rId6">
+      </w:pPr>
+      <w:hyperlink r:id="rId11" w:history="1">
         <w:r>
           <w:rPr>
-            <w:rStyle w:val="InternetLink"/>
+            <w:rStyle w:val="Hyperlink"/>
+          </w:rPr>
+          <w:t>A starter’s guide to pursuing an academic coaching program</w:t>
+        </w:r>
+      </w:hyperlink>
+    </w:p>
+    <w:p>
+      <w:pPr>
+        <w:pStyle w:val="ListParagraph"/>
+        <w:numPr>
+          <w:ilvl w:val="0"/>
+          <w:numId w:val="4"/>
+        </w:numPr>
+      </w:pPr>
+      <w:r>
+        <w:t xml:space="preserve">It Takes Two: A Guide to Being a Good </w:t>
+      </w:r>
+      <w:proofErr w:type="spellStart"/>
+      <w:r>
+        <w:t>Coachee</w:t>
+      </w:r>
+      <w:proofErr w:type="spellEnd"/>
+      <w:r>
+        <w:t xml:space="preserve"> (attached)</w:t>
+      </w:r>
+    </w:p>
+    <w:p>
+      <w:pPr>
+        <w:pStyle w:val="ListParagraph"/>
+        <w:numPr>
+          <w:ilvl w:val="0"/>
+          <w:numId w:val="4"/>
+        </w:numPr>
+      </w:pPr>
+      <w:r>
+        <w:t xml:space="preserve">Wolff, M. </w:t>
+      </w:r>
+      <w:r>
+        <w:rPr>
+          <w:i/>
+        </w:rPr>
+        <w:t>et al.</w:t>
+      </w:r>
+      <w:r>
+        <w:t xml:space="preserve"> Academic coaching: Insights from the medical student’s perspective. </w:t>
+      </w:r>
+      <w:r>
+        <w:rPr>
+          <w:i/>
+        </w:rPr>
+        <w:t>Medical Teacher</w:t>
+      </w:r>
+      <w:r>
+        <w:t xml:space="preserve"> </w:t>
+      </w:r>
+      <w:r>
+        <w:rPr>
+          <w:b/>
+        </w:rPr>
+        <w:t>42</w:t>
+      </w:r>
+      <w:r>
+        <w:t xml:space="preserve">, 172–177 (2020). </w:t>
+      </w:r>
+      <w:hyperlink r:id="rId12">
+        <w:r>
+          <w:rPr>
+            <w:rStyle w:val="Hyperlink"/>
           </w:rPr>
           <w:t>Source</w:t>
         </w:r>
@@ -939,55 +789,428 @@
     <w:p>
       <w:pPr>
         <w:pStyle w:val="ListParagraph"/>
-        <w:numPr>
-          <w:ilvl w:val="0"/>
-          <w:numId w:val="0"/>
-        </w:numPr>
-        <w:ind w:left="720" w:hanging="0"/>
-        <w:rPr/>
-      </w:pPr>
-      <w:r>
-        <w:rPr/>
-      </w:r>
-    </w:p>
-    <w:p>
-      <w:pPr>
-        <w:pStyle w:val="Normal"/>
-        <w:rPr/>
-      </w:pPr>
-      <w:r>
-        <w:rPr/>
-      </w:r>
-    </w:p>
-    <w:p>
-      <w:pPr>
-        <w:pStyle w:val="Normal"/>
-        <w:widowControl/>
-        <w:bidi w:val="0"/>
-        <w:spacing w:lineRule="auto" w:line="259" w:before="0" w:after="160"/>
-        <w:jc w:val="left"/>
-        <w:rPr/>
-      </w:pPr>
-      <w:r>
-        <w:rPr/>
-      </w:r>
-    </w:p>
+      </w:pPr>
+    </w:p>
+    <w:p/>
+    <w:p/>
     <w:sectPr>
-      <w:type w:val="nextPage"/>
       <w:pgSz w:w="12240" w:h="15840"/>
-      <w:pgMar w:left="1440" w:right="1440" w:gutter="0" w:header="0" w:top="1440" w:footer="0" w:bottom="1440"/>
-      <w:pgNumType w:fmt="decimal"/>
-      <w:formProt w:val="false"/>
-      <w:textDirection w:val="lrTb"/>
-      <w:docGrid w:type="default" w:linePitch="360" w:charSpace="4096"/>
+      <w:pgMar w:top="1440" w:right="1440" w:bottom="1440" w:left="1440" w:header="0" w:footer="0" w:gutter="0"/>
+      <w:cols w:space="720"/>
+      <w:formProt w:val="0"/>
+      <w:docGrid w:linePitch="360" w:charSpace="4096"/>
     </w:sectPr>
   </w:body>
 </w:document>
 </file>
 
 <file path=word/numbering.xml><?xml version="1.0" encoding="utf-8"?>
-<w:numbering xmlns:w="http://schemas.openxmlformats.org/wordprocessingml/2006/main" xmlns:o="urn:schemas-microsoft-com:office:office" xmlns:r="http://schemas.openxmlformats.org/officeDocument/2006/relationships" xmlns:v="urn:schemas-microsoft-com:vml" xmlns:mc="http://schemas.openxmlformats.org/markup-compatibility/2006" xmlns:w14="http://schemas.microsoft.com/office/word/2010/wordml" mc:Ignorable="w14">
-  <w:abstractNum w:abstractNumId="1">
+<w:numbering xmlns:wpc="http://schemas.microsoft.com/office/word/2010/wordprocessingCanvas" xmlns:cx="http://schemas.microsoft.com/office/drawing/2014/chartex" xmlns:cx1="http://schemas.microsoft.com/office/drawing/2015/9/8/chartex" xmlns:cx2="http://schemas.microsoft.com/office/drawing/2015/10/21/chartex" xmlns:cx3="http://schemas.microsoft.com/office/drawing/2016/5/9/chartex" xmlns:cx4="http://schemas.microsoft.com/office/drawing/2016/5/10/chartex" xmlns:cx5="http://schemas.microsoft.com/office/drawing/2016/5/11/chartex" xmlns:cx6="http://schemas.microsoft.com/office/drawing/2016/5/12/chartex" xmlns:cx7="http://schemas.microsoft.com/office/drawing/2016/5/13/chartex" xmlns:cx8="http://schemas.microsoft.com/office/drawing/2016/5/14/chartex" xmlns:mc="http://schemas.openxmlformats.org/markup-compatibility/2006" xmlns:aink="http://schemas.microsoft.com/office/drawing/2016/ink" xmlns:am3d="http://schemas.microsoft.com/office/drawing/2017/model3d" xmlns:o="urn:schemas-microsoft-com:office:office" xmlns:oel="http://schemas.microsoft.com/office/2019/extlst" xmlns:r="http://schemas.openxmlformats.org/officeDocument/2006/relationships" xmlns:m="http://schemas.openxmlformats.org/officeDocument/2006/math" xmlns:v="urn:schemas-microsoft-com:vml" xmlns:wp14="http://schemas.microsoft.com/office/word/2010/wordprocessingDrawing" xmlns:wp="http://schemas.openxmlformats.org/drawingml/2006/wordprocessingDrawing" xmlns:w10="urn:schemas-microsoft-com:office:word" xmlns:w="http://schemas.openxmlformats.org/wordprocessingml/2006/main" xmlns:w14="http://schemas.microsoft.com/office/word/2010/wordml" xmlns:w15="http://schemas.microsoft.com/office/word/2012/wordml" xmlns:w16cex="http://schemas.microsoft.com/office/word/2018/wordml/cex" xmlns:w16cid="http://schemas.microsoft.com/office/word/2016/wordml/cid" xmlns:w16="http://schemas.microsoft.com/office/word/2018/wordml" xmlns:w16sdtdh="http://schemas.microsoft.com/office/word/2020/wordml/sdtdatahash" xmlns:w16se="http://schemas.microsoft.com/office/word/2015/wordml/symex" xmlns:wpg="http://schemas.microsoft.com/office/word/2010/wordprocessingGroup" xmlns:wpi="http://schemas.microsoft.com/office/word/2010/wordprocessingInk" xmlns:wne="http://schemas.microsoft.com/office/word/2006/wordml" xmlns:wps="http://schemas.microsoft.com/office/word/2010/wordprocessingShape" mc:Ignorable="w14 w15 w16se w16cid w16 w16cex w16sdtdh wp14">
+  <w:abstractNum w:abstractNumId="0" w15:restartNumberingAfterBreak="0">
+    <w:nsid w:val="12C67BF3"/>
+    <w:multiLevelType w:val="multilevel"/>
+    <w:tmpl w:val="DBBC5716"/>
+    <w:lvl w:ilvl="0">
+      <w:start w:val="1"/>
+      <w:numFmt w:val="none"/>
+      <w:suff w:val="nothing"/>
+      <w:lvlText w:val=""/>
+      <w:lvlJc w:val="left"/>
+      <w:pPr>
+        <w:tabs>
+          <w:tab w:val="num" w:pos="0"/>
+        </w:tabs>
+        <w:ind w:left="0" w:firstLine="0"/>
+      </w:pPr>
+    </w:lvl>
+    <w:lvl w:ilvl="1">
+      <w:start w:val="1"/>
+      <w:numFmt w:val="none"/>
+      <w:suff w:val="nothing"/>
+      <w:lvlText w:val=""/>
+      <w:lvlJc w:val="left"/>
+      <w:pPr>
+        <w:tabs>
+          <w:tab w:val="num" w:pos="0"/>
+        </w:tabs>
+        <w:ind w:left="0" w:firstLine="0"/>
+      </w:pPr>
+    </w:lvl>
+    <w:lvl w:ilvl="2">
+      <w:start w:val="1"/>
+      <w:numFmt w:val="none"/>
+      <w:suff w:val="nothing"/>
+      <w:lvlText w:val=""/>
+      <w:lvlJc w:val="left"/>
+      <w:pPr>
+        <w:tabs>
+          <w:tab w:val="num" w:pos="0"/>
+        </w:tabs>
+        <w:ind w:left="0" w:firstLine="0"/>
+      </w:pPr>
+    </w:lvl>
+    <w:lvl w:ilvl="3">
+      <w:start w:val="1"/>
+      <w:numFmt w:val="none"/>
+      <w:suff w:val="nothing"/>
+      <w:lvlText w:val=""/>
+      <w:lvlJc w:val="left"/>
+      <w:pPr>
+        <w:tabs>
+          <w:tab w:val="num" w:pos="0"/>
+        </w:tabs>
+        <w:ind w:left="0" w:firstLine="0"/>
+      </w:pPr>
+    </w:lvl>
+    <w:lvl w:ilvl="4">
+      <w:start w:val="1"/>
+      <w:numFmt w:val="none"/>
+      <w:suff w:val="nothing"/>
+      <w:lvlText w:val=""/>
+      <w:lvlJc w:val="left"/>
+      <w:pPr>
+        <w:tabs>
+          <w:tab w:val="num" w:pos="0"/>
+        </w:tabs>
+        <w:ind w:left="0" w:firstLine="0"/>
+      </w:pPr>
+    </w:lvl>
+    <w:lvl w:ilvl="5">
+      <w:start w:val="1"/>
+      <w:numFmt w:val="none"/>
+      <w:suff w:val="nothing"/>
+      <w:lvlText w:val=""/>
+      <w:lvlJc w:val="left"/>
+      <w:pPr>
+        <w:tabs>
+          <w:tab w:val="num" w:pos="0"/>
+        </w:tabs>
+        <w:ind w:left="0" w:firstLine="0"/>
+      </w:pPr>
+    </w:lvl>
+    <w:lvl w:ilvl="6">
+      <w:start w:val="1"/>
+      <w:numFmt w:val="none"/>
+      <w:suff w:val="nothing"/>
+      <w:lvlText w:val=""/>
+      <w:lvlJc w:val="left"/>
+      <w:pPr>
+        <w:tabs>
+          <w:tab w:val="num" w:pos="0"/>
+        </w:tabs>
+        <w:ind w:left="0" w:firstLine="0"/>
+      </w:pPr>
+    </w:lvl>
+    <w:lvl w:ilvl="7">
+      <w:start w:val="1"/>
+      <w:numFmt w:val="none"/>
+      <w:suff w:val="nothing"/>
+      <w:lvlText w:val=""/>
+      <w:lvlJc w:val="left"/>
+      <w:pPr>
+        <w:tabs>
+          <w:tab w:val="num" w:pos="0"/>
+        </w:tabs>
+        <w:ind w:left="0" w:firstLine="0"/>
+      </w:pPr>
+    </w:lvl>
+    <w:lvl w:ilvl="8">
+      <w:start w:val="1"/>
+      <w:numFmt w:val="none"/>
+      <w:suff w:val="nothing"/>
+      <w:lvlText w:val=""/>
+      <w:lvlJc w:val="left"/>
+      <w:pPr>
+        <w:tabs>
+          <w:tab w:val="num" w:pos="0"/>
+        </w:tabs>
+        <w:ind w:left="0" w:firstLine="0"/>
+      </w:pPr>
+    </w:lvl>
+  </w:abstractNum>
+  <w:abstractNum w:abstractNumId="1" w15:restartNumberingAfterBreak="0">
+    <w:nsid w:val="36407316"/>
+    <w:multiLevelType w:val="multilevel"/>
+    <w:tmpl w:val="B5A04FFE"/>
+    <w:lvl w:ilvl="0">
+      <w:start w:val="1"/>
+      <w:numFmt w:val="bullet"/>
+      <w:lvlText w:val=""/>
+      <w:lvlJc w:val="left"/>
+      <w:pPr>
+        <w:tabs>
+          <w:tab w:val="num" w:pos="0"/>
+        </w:tabs>
+        <w:ind w:left="720" w:hanging="360"/>
+      </w:pPr>
+      <w:rPr>
+        <w:rFonts w:ascii="Symbol" w:hAnsi="Symbol" w:cs="Symbol" w:hint="default"/>
+      </w:rPr>
+    </w:lvl>
+    <w:lvl w:ilvl="1">
+      <w:start w:val="1"/>
+      <w:numFmt w:val="bullet"/>
+      <w:lvlText w:val="o"/>
+      <w:lvlJc w:val="left"/>
+      <w:pPr>
+        <w:tabs>
+          <w:tab w:val="num" w:pos="0"/>
+        </w:tabs>
+        <w:ind w:left="1440" w:hanging="360"/>
+      </w:pPr>
+      <w:rPr>
+        <w:rFonts w:ascii="Courier New" w:hAnsi="Courier New" w:cs="Courier New" w:hint="default"/>
+      </w:rPr>
+    </w:lvl>
+    <w:lvl w:ilvl="2">
+      <w:start w:val="1"/>
+      <w:numFmt w:val="bullet"/>
+      <w:lvlText w:val=""/>
+      <w:lvlJc w:val="left"/>
+      <w:pPr>
+        <w:tabs>
+          <w:tab w:val="num" w:pos="0"/>
+        </w:tabs>
+        <w:ind w:left="2160" w:hanging="360"/>
+      </w:pPr>
+      <w:rPr>
+        <w:rFonts w:ascii="Wingdings" w:hAnsi="Wingdings" w:cs="Wingdings" w:hint="default"/>
+      </w:rPr>
+    </w:lvl>
+    <w:lvl w:ilvl="3">
+      <w:start w:val="1"/>
+      <w:numFmt w:val="bullet"/>
+      <w:lvlText w:val=""/>
+      <w:lvlJc w:val="left"/>
+      <w:pPr>
+        <w:tabs>
+          <w:tab w:val="num" w:pos="0"/>
+        </w:tabs>
+        <w:ind w:left="2880" w:hanging="360"/>
+      </w:pPr>
+      <w:rPr>
+        <w:rFonts w:ascii="Symbol" w:hAnsi="Symbol" w:cs="Symbol" w:hint="default"/>
+      </w:rPr>
+    </w:lvl>
+    <w:lvl w:ilvl="4">
+      <w:start w:val="1"/>
+      <w:numFmt w:val="bullet"/>
+      <w:lvlText w:val="o"/>
+      <w:lvlJc w:val="left"/>
+      <w:pPr>
+        <w:tabs>
+          <w:tab w:val="num" w:pos="0"/>
+        </w:tabs>
+        <w:ind w:left="3600" w:hanging="360"/>
+      </w:pPr>
+      <w:rPr>
+        <w:rFonts w:ascii="Courier New" w:hAnsi="Courier New" w:cs="Courier New" w:hint="default"/>
+      </w:rPr>
+    </w:lvl>
+    <w:lvl w:ilvl="5">
+      <w:start w:val="1"/>
+      <w:numFmt w:val="bullet"/>
+      <w:lvlText w:val=""/>
+      <w:lvlJc w:val="left"/>
+      <w:pPr>
+        <w:tabs>
+          <w:tab w:val="num" w:pos="0"/>
+        </w:tabs>
+        <w:ind w:left="4320" w:hanging="360"/>
+      </w:pPr>
+      <w:rPr>
+        <w:rFonts w:ascii="Wingdings" w:hAnsi="Wingdings" w:cs="Wingdings" w:hint="default"/>
+      </w:rPr>
+    </w:lvl>
+    <w:lvl w:ilvl="6">
+      <w:start w:val="1"/>
+      <w:numFmt w:val="bullet"/>
+      <w:lvlText w:val=""/>
+      <w:lvlJc w:val="left"/>
+      <w:pPr>
+        <w:tabs>
+          <w:tab w:val="num" w:pos="0"/>
+        </w:tabs>
+        <w:ind w:left="5040" w:hanging="360"/>
+      </w:pPr>
+      <w:rPr>
+        <w:rFonts w:ascii="Symbol" w:hAnsi="Symbol" w:cs="Symbol" w:hint="default"/>
+      </w:rPr>
+    </w:lvl>
+    <w:lvl w:ilvl="7">
+      <w:start w:val="1"/>
+      <w:numFmt w:val="bullet"/>
+      <w:lvlText w:val="o"/>
+      <w:lvlJc w:val="left"/>
+      <w:pPr>
+        <w:tabs>
+          <w:tab w:val="num" w:pos="0"/>
+        </w:tabs>
+        <w:ind w:left="5760" w:hanging="360"/>
+      </w:pPr>
+      <w:rPr>
+        <w:rFonts w:ascii="Courier New" w:hAnsi="Courier New" w:cs="Courier New" w:hint="default"/>
+      </w:rPr>
+    </w:lvl>
+    <w:lvl w:ilvl="8">
+      <w:start w:val="1"/>
+      <w:numFmt w:val="bullet"/>
+      <w:lvlText w:val=""/>
+      <w:lvlJc w:val="left"/>
+      <w:pPr>
+        <w:tabs>
+          <w:tab w:val="num" w:pos="0"/>
+        </w:tabs>
+        <w:ind w:left="6480" w:hanging="360"/>
+      </w:pPr>
+      <w:rPr>
+        <w:rFonts w:ascii="Wingdings" w:hAnsi="Wingdings" w:cs="Wingdings" w:hint="default"/>
+      </w:rPr>
+    </w:lvl>
+  </w:abstractNum>
+  <w:abstractNum w:abstractNumId="2" w15:restartNumberingAfterBreak="0">
+    <w:nsid w:val="436D6A41"/>
+    <w:multiLevelType w:val="multilevel"/>
+    <w:tmpl w:val="2EDE46B6"/>
+    <w:lvl w:ilvl="0">
+      <w:numFmt w:val="bullet"/>
+      <w:lvlText w:val="•"/>
+      <w:lvlJc w:val="left"/>
+      <w:pPr>
+        <w:tabs>
+          <w:tab w:val="num" w:pos="0"/>
+        </w:tabs>
+        <w:ind w:left="720" w:hanging="360"/>
+      </w:pPr>
+      <w:rPr>
+        <w:rFonts w:ascii="Calibri" w:eastAsiaTheme="minorHAnsi" w:hAnsi="Calibri" w:cs="Calibri" w:hint="default"/>
+      </w:rPr>
+    </w:lvl>
+    <w:lvl w:ilvl="1">
+      <w:start w:val="1"/>
+      <w:numFmt w:val="bullet"/>
+      <w:lvlText w:val="o"/>
+      <w:lvlJc w:val="left"/>
+      <w:pPr>
+        <w:tabs>
+          <w:tab w:val="num" w:pos="0"/>
+        </w:tabs>
+        <w:ind w:left="1440" w:hanging="360"/>
+      </w:pPr>
+      <w:rPr>
+        <w:rFonts w:ascii="Courier New" w:hAnsi="Courier New" w:cs="Courier New" w:hint="default"/>
+      </w:rPr>
+    </w:lvl>
+    <w:lvl w:ilvl="2">
+      <w:start w:val="1"/>
+      <w:numFmt w:val="bullet"/>
+      <w:lvlText w:val=""/>
+      <w:lvlJc w:val="left"/>
+      <w:pPr>
+        <w:tabs>
+          <w:tab w:val="num" w:pos="0"/>
+        </w:tabs>
+        <w:ind w:left="2160" w:hanging="360"/>
+      </w:pPr>
+      <w:rPr>
+        <w:rFonts w:ascii="Wingdings" w:hAnsi="Wingdings" w:cs="Wingdings" w:hint="default"/>
+      </w:rPr>
+    </w:lvl>
+    <w:lvl w:ilvl="3">
+      <w:start w:val="1"/>
+      <w:numFmt w:val="bullet"/>
+      <w:lvlText w:val=""/>
+      <w:lvlJc w:val="left"/>
+      <w:pPr>
+        <w:tabs>
+          <w:tab w:val="num" w:pos="0"/>
+        </w:tabs>
+        <w:ind w:left="2880" w:hanging="360"/>
+      </w:pPr>
+      <w:rPr>
+        <w:rFonts w:ascii="Symbol" w:hAnsi="Symbol" w:cs="Symbol" w:hint="default"/>
+      </w:rPr>
+    </w:lvl>
+    <w:lvl w:ilvl="4">
+      <w:start w:val="1"/>
+      <w:numFmt w:val="bullet"/>
+      <w:lvlText w:val="o"/>
+      <w:lvlJc w:val="left"/>
+      <w:pPr>
+        <w:tabs>
+          <w:tab w:val="num" w:pos="0"/>
+        </w:tabs>
+        <w:ind w:left="3600" w:hanging="360"/>
+      </w:pPr>
+      <w:rPr>
+        <w:rFonts w:ascii="Courier New" w:hAnsi="Courier New" w:cs="Courier New" w:hint="default"/>
+      </w:rPr>
+    </w:lvl>
+    <w:lvl w:ilvl="5">
+      <w:start w:val="1"/>
+      <w:numFmt w:val="bullet"/>
+      <w:lvlText w:val=""/>
+      <w:lvlJc w:val="left"/>
+      <w:pPr>
+        <w:tabs>
+          <w:tab w:val="num" w:pos="0"/>
+        </w:tabs>
+        <w:ind w:left="4320" w:hanging="360"/>
+      </w:pPr>
+      <w:rPr>
+        <w:rFonts w:ascii="Wingdings" w:hAnsi="Wingdings" w:cs="Wingdings" w:hint="default"/>
+      </w:rPr>
+    </w:lvl>
+    <w:lvl w:ilvl="6">
+      <w:start w:val="1"/>
+      <w:numFmt w:val="bullet"/>
+      <w:lvlText w:val=""/>
+      <w:lvlJc w:val="left"/>
+      <w:pPr>
+        <w:tabs>
+          <w:tab w:val="num" w:pos="0"/>
+        </w:tabs>
+        <w:ind w:left="5040" w:hanging="360"/>
+      </w:pPr>
+      <w:rPr>
+        <w:rFonts w:ascii="Symbol" w:hAnsi="Symbol" w:cs="Symbol" w:hint="default"/>
+      </w:rPr>
+    </w:lvl>
+    <w:lvl w:ilvl="7">
+      <w:start w:val="1"/>
+      <w:numFmt w:val="bullet"/>
+      <w:lvlText w:val="o"/>
+      <w:lvlJc w:val="left"/>
+      <w:pPr>
+        <w:tabs>
+          <w:tab w:val="num" w:pos="0"/>
+        </w:tabs>
+        <w:ind w:left="5760" w:hanging="360"/>
+      </w:pPr>
+      <w:rPr>
+        <w:rFonts w:ascii="Courier New" w:hAnsi="Courier New" w:cs="Courier New" w:hint="default"/>
+      </w:rPr>
+    </w:lvl>
+    <w:lvl w:ilvl="8">
+      <w:start w:val="1"/>
+      <w:numFmt w:val="bullet"/>
+      <w:lvlText w:val=""/>
+      <w:lvlJc w:val="left"/>
+      <w:pPr>
+        <w:tabs>
+          <w:tab w:val="num" w:pos="0"/>
+        </w:tabs>
+        <w:ind w:left="6480" w:hanging="360"/>
+      </w:pPr>
+      <w:rPr>
+        <w:rFonts w:ascii="Wingdings" w:hAnsi="Wingdings" w:cs="Wingdings" w:hint="default"/>
+      </w:rPr>
+    </w:lvl>
+  </w:abstractNum>
+  <w:abstractNum w:abstractNumId="3" w15:restartNumberingAfterBreak="0">
+    <w:nsid w:val="536A5727"/>
+    <w:multiLevelType w:val="multilevel"/>
+    <w:tmpl w:val="8DAECD08"/>
     <w:lvl w:ilvl="0">
       <w:start w:val="1"/>
       <w:numFmt w:val="decimal"/>
@@ -999,7 +1222,6 @@
         </w:tabs>
         <w:ind w:left="720" w:hanging="360"/>
       </w:pPr>
-      <w:rPr/>
     </w:lvl>
     <w:lvl w:ilvl="1">
       <w:start w:val="1"/>
@@ -1012,7 +1234,6 @@
         </w:tabs>
         <w:ind w:left="1440" w:hanging="360"/>
       </w:pPr>
-      <w:rPr/>
     </w:lvl>
     <w:lvl w:ilvl="2">
       <w:start w:val="1"/>
@@ -1025,7 +1246,6 @@
         </w:tabs>
         <w:ind w:left="2160" w:hanging="180"/>
       </w:pPr>
-      <w:rPr/>
     </w:lvl>
     <w:lvl w:ilvl="3">
       <w:start w:val="1"/>
@@ -1038,7 +1258,6 @@
         </w:tabs>
         <w:ind w:left="2880" w:hanging="360"/>
       </w:pPr>
-      <w:rPr/>
     </w:lvl>
     <w:lvl w:ilvl="4">
       <w:start w:val="1"/>
@@ -1051,7 +1270,6 @@
         </w:tabs>
         <w:ind w:left="3600" w:hanging="360"/>
       </w:pPr>
-      <w:rPr/>
     </w:lvl>
     <w:lvl w:ilvl="5">
       <w:start w:val="1"/>
@@ -1064,7 +1282,6 @@
         </w:tabs>
         <w:ind w:left="4320" w:hanging="180"/>
       </w:pPr>
-      <w:rPr/>
     </w:lvl>
     <w:lvl w:ilvl="6">
       <w:start w:val="1"/>
@@ -1077,7 +1294,6 @@
         </w:tabs>
         <w:ind w:left="5040" w:hanging="360"/>
       </w:pPr>
-      <w:rPr/>
     </w:lvl>
     <w:lvl w:ilvl="7">
       <w:start w:val="1"/>
@@ -1090,7 +1306,6 @@
         </w:tabs>
         <w:ind w:left="5760" w:hanging="360"/>
       </w:pPr>
-      <w:rPr/>
     </w:lvl>
     <w:lvl w:ilvl="8">
       <w:start w:val="1"/>
@@ -1103,10 +1318,12 @@
         </w:tabs>
         <w:ind w:left="6480" w:hanging="180"/>
       </w:pPr>
-      <w:rPr/>
     </w:lvl>
   </w:abstractNum>
-  <w:abstractNum w:abstractNumId="2">
+  <w:abstractNum w:abstractNumId="4" w15:restartNumberingAfterBreak="0">
+    <w:nsid w:val="57EE13A2"/>
+    <w:multiLevelType w:val="multilevel"/>
+    <w:tmpl w:val="BC7694E4"/>
     <w:lvl w:ilvl="0">
       <w:start w:val="1"/>
       <w:numFmt w:val="bullet"/>
@@ -1243,144 +1460,10 @@
       </w:rPr>
     </w:lvl>
   </w:abstractNum>
-  <w:abstractNum w:abstractNumId="3">
-    <w:lvl w:ilvl="0">
-      <w:start w:val="1"/>
-      <w:numFmt w:val="bullet"/>
-      <w:lvlText w:val=""/>
-      <w:lvlJc w:val="left"/>
-      <w:pPr>
-        <w:tabs>
-          <w:tab w:val="num" w:pos="0"/>
-        </w:tabs>
-        <w:ind w:left="720" w:hanging="360"/>
-      </w:pPr>
-      <w:rPr>
-        <w:rFonts w:ascii="Symbol" w:hAnsi="Symbol" w:cs="Symbol" w:hint="default"/>
-      </w:rPr>
-    </w:lvl>
-    <w:lvl w:ilvl="1">
-      <w:start w:val="1"/>
-      <w:numFmt w:val="bullet"/>
-      <w:lvlText w:val="o"/>
-      <w:lvlJc w:val="left"/>
-      <w:pPr>
-        <w:tabs>
-          <w:tab w:val="num" w:pos="0"/>
-        </w:tabs>
-        <w:ind w:left="1440" w:hanging="360"/>
-      </w:pPr>
-      <w:rPr>
-        <w:rFonts w:ascii="Courier New" w:hAnsi="Courier New" w:cs="Courier New" w:hint="default"/>
-      </w:rPr>
-    </w:lvl>
-    <w:lvl w:ilvl="2">
-      <w:start w:val="1"/>
-      <w:numFmt w:val="bullet"/>
-      <w:lvlText w:val=""/>
-      <w:lvlJc w:val="left"/>
-      <w:pPr>
-        <w:tabs>
-          <w:tab w:val="num" w:pos="0"/>
-        </w:tabs>
-        <w:ind w:left="2160" w:hanging="360"/>
-      </w:pPr>
-      <w:rPr>
-        <w:rFonts w:ascii="Wingdings" w:hAnsi="Wingdings" w:cs="Wingdings" w:hint="default"/>
-      </w:rPr>
-    </w:lvl>
-    <w:lvl w:ilvl="3">
-      <w:start w:val="1"/>
-      <w:numFmt w:val="bullet"/>
-      <w:lvlText w:val=""/>
-      <w:lvlJc w:val="left"/>
-      <w:pPr>
-        <w:tabs>
-          <w:tab w:val="num" w:pos="0"/>
-        </w:tabs>
-        <w:ind w:left="2880" w:hanging="360"/>
-      </w:pPr>
-      <w:rPr>
-        <w:rFonts w:ascii="Symbol" w:hAnsi="Symbol" w:cs="Symbol" w:hint="default"/>
-      </w:rPr>
-    </w:lvl>
-    <w:lvl w:ilvl="4">
-      <w:start w:val="1"/>
-      <w:numFmt w:val="bullet"/>
-      <w:lvlText w:val="o"/>
-      <w:lvlJc w:val="left"/>
-      <w:pPr>
-        <w:tabs>
-          <w:tab w:val="num" w:pos="0"/>
-        </w:tabs>
-        <w:ind w:left="3600" w:hanging="360"/>
-      </w:pPr>
-      <w:rPr>
-        <w:rFonts w:ascii="Courier New" w:hAnsi="Courier New" w:cs="Courier New" w:hint="default"/>
-      </w:rPr>
-    </w:lvl>
-    <w:lvl w:ilvl="5">
-      <w:start w:val="1"/>
-      <w:numFmt w:val="bullet"/>
-      <w:lvlText w:val=""/>
-      <w:lvlJc w:val="left"/>
-      <w:pPr>
-        <w:tabs>
-          <w:tab w:val="num" w:pos="0"/>
-        </w:tabs>
-        <w:ind w:left="4320" w:hanging="360"/>
-      </w:pPr>
-      <w:rPr>
-        <w:rFonts w:ascii="Wingdings" w:hAnsi="Wingdings" w:cs="Wingdings" w:hint="default"/>
-      </w:rPr>
-    </w:lvl>
-    <w:lvl w:ilvl="6">
-      <w:start w:val="1"/>
-      <w:numFmt w:val="bullet"/>
-      <w:lvlText w:val=""/>
-      <w:lvlJc w:val="left"/>
-      <w:pPr>
-        <w:tabs>
-          <w:tab w:val="num" w:pos="0"/>
-        </w:tabs>
-        <w:ind w:left="5040" w:hanging="360"/>
-      </w:pPr>
-      <w:rPr>
-        <w:rFonts w:ascii="Symbol" w:hAnsi="Symbol" w:cs="Symbol" w:hint="default"/>
-      </w:rPr>
-    </w:lvl>
-    <w:lvl w:ilvl="7">
-      <w:start w:val="1"/>
-      <w:numFmt w:val="bullet"/>
-      <w:lvlText w:val="o"/>
-      <w:lvlJc w:val="left"/>
-      <w:pPr>
-        <w:tabs>
-          <w:tab w:val="num" w:pos="0"/>
-        </w:tabs>
-        <w:ind w:left="5760" w:hanging="360"/>
-      </w:pPr>
-      <w:rPr>
-        <w:rFonts w:ascii="Courier New" w:hAnsi="Courier New" w:cs="Courier New" w:hint="default"/>
-      </w:rPr>
-    </w:lvl>
-    <w:lvl w:ilvl="8">
-      <w:start w:val="1"/>
-      <w:numFmt w:val="bullet"/>
-      <w:lvlText w:val=""/>
-      <w:lvlJc w:val="left"/>
-      <w:pPr>
-        <w:tabs>
-          <w:tab w:val="num" w:pos="0"/>
-        </w:tabs>
-        <w:ind w:left="6480" w:hanging="360"/>
-      </w:pPr>
-      <w:rPr>
-        <w:rFonts w:ascii="Wingdings" w:hAnsi="Wingdings" w:cs="Wingdings" w:hint="default"/>
-      </w:rPr>
-    </w:lvl>
-  </w:abstractNum>
-  <w:abstractNum w:abstractNumId="4">
+  <w:abstractNum w:abstractNumId="5" w15:restartNumberingAfterBreak="0">
+    <w:nsid w:val="68C104A6"/>
+    <w:multiLevelType w:val="multilevel"/>
+    <w:tmpl w:val="FF5E662E"/>
     <w:lvl w:ilvl="0">
       <w:start w:val="1"/>
       <w:numFmt w:val="decimal"/>
@@ -1392,7 +1475,6 @@
         </w:tabs>
         <w:ind w:left="720" w:hanging="360"/>
       </w:pPr>
-      <w:rPr/>
     </w:lvl>
     <w:lvl w:ilvl="1">
       <w:start w:val="1"/>
@@ -1405,7 +1487,6 @@
         </w:tabs>
         <w:ind w:left="1440" w:hanging="360"/>
       </w:pPr>
-      <w:rPr/>
     </w:lvl>
     <w:lvl w:ilvl="2">
       <w:start w:val="1"/>
@@ -1418,7 +1499,6 @@
         </w:tabs>
         <w:ind w:left="2160" w:hanging="180"/>
       </w:pPr>
-      <w:rPr/>
     </w:lvl>
     <w:lvl w:ilvl="3">
       <w:start w:val="1"/>
@@ -1431,7 +1511,6 @@
         </w:tabs>
         <w:ind w:left="2880" w:hanging="360"/>
       </w:pPr>
-      <w:rPr/>
     </w:lvl>
     <w:lvl w:ilvl="4">
       <w:start w:val="1"/>
@@ -1444,7 +1523,6 @@
         </w:tabs>
         <w:ind w:left="3600" w:hanging="360"/>
       </w:pPr>
-      <w:rPr/>
     </w:lvl>
     <w:lvl w:ilvl="5">
       <w:start w:val="1"/>
@@ -1457,7 +1535,6 @@
         </w:tabs>
         <w:ind w:left="4320" w:hanging="180"/>
       </w:pPr>
-      <w:rPr/>
     </w:lvl>
     <w:lvl w:ilvl="6">
       <w:start w:val="1"/>
@@ -1470,7 +1547,6 @@
         </w:tabs>
         <w:ind w:left="5040" w:hanging="360"/>
       </w:pPr>
-      <w:rPr/>
     </w:lvl>
     <w:lvl w:ilvl="7">
       <w:start w:val="1"/>
@@ -1483,7 +1559,6 @@
         </w:tabs>
         <w:ind w:left="5760" w:hanging="360"/>
       </w:pPr>
-      <w:rPr/>
     </w:lvl>
     <w:lvl w:ilvl="8">
       <w:start w:val="1"/>
@@ -1496,292 +1571,35 @@
         </w:tabs>
         <w:ind w:left="6480" w:hanging="180"/>
       </w:pPr>
-      <w:rPr/>
     </w:lvl>
   </w:abstractNum>
-  <w:abstractNum w:abstractNumId="5">
-    <w:lvl w:ilvl="0">
-      <w:numFmt w:val="bullet"/>
-      <w:lvlText w:val="•"/>
-      <w:lvlJc w:val="left"/>
-      <w:pPr>
-        <w:tabs>
-          <w:tab w:val="num" w:pos="0"/>
-        </w:tabs>
-        <w:ind w:left="720" w:hanging="360"/>
-      </w:pPr>
-      <w:rPr>
-        <w:rFonts w:ascii="Calibri" w:hAnsi="Calibri" w:cs="Calibri" w:hint="default"/>
-        <w:rFonts w:eastAsiaTheme="minorHAnsi"/>
-      </w:rPr>
-    </w:lvl>
-    <w:lvl w:ilvl="1">
-      <w:start w:val="1"/>
-      <w:numFmt w:val="bullet"/>
-      <w:lvlText w:val="o"/>
-      <w:lvlJc w:val="left"/>
-      <w:pPr>
-        <w:tabs>
-          <w:tab w:val="num" w:pos="0"/>
-        </w:tabs>
-        <w:ind w:left="1440" w:hanging="360"/>
-      </w:pPr>
-      <w:rPr>
-        <w:rFonts w:ascii="Courier New" w:hAnsi="Courier New" w:cs="Courier New" w:hint="default"/>
-      </w:rPr>
-    </w:lvl>
-    <w:lvl w:ilvl="2">
-      <w:start w:val="1"/>
-      <w:numFmt w:val="bullet"/>
-      <w:lvlText w:val=""/>
-      <w:lvlJc w:val="left"/>
-      <w:pPr>
-        <w:tabs>
-          <w:tab w:val="num" w:pos="0"/>
-        </w:tabs>
-        <w:ind w:left="2160" w:hanging="360"/>
-      </w:pPr>
-      <w:rPr>
-        <w:rFonts w:ascii="Wingdings" w:hAnsi="Wingdings" w:cs="Wingdings" w:hint="default"/>
-      </w:rPr>
-    </w:lvl>
-    <w:lvl w:ilvl="3">
-      <w:start w:val="1"/>
-      <w:numFmt w:val="bullet"/>
-      <w:lvlText w:val=""/>
-      <w:lvlJc w:val="left"/>
-      <w:pPr>
-        <w:tabs>
-          <w:tab w:val="num" w:pos="0"/>
-        </w:tabs>
-        <w:ind w:left="2880" w:hanging="360"/>
-      </w:pPr>
-      <w:rPr>
-        <w:rFonts w:ascii="Symbol" w:hAnsi="Symbol" w:cs="Symbol" w:hint="default"/>
-      </w:rPr>
-    </w:lvl>
-    <w:lvl w:ilvl="4">
-      <w:start w:val="1"/>
-      <w:numFmt w:val="bullet"/>
-      <w:lvlText w:val="o"/>
-      <w:lvlJc w:val="left"/>
-      <w:pPr>
-        <w:tabs>
-          <w:tab w:val="num" w:pos="0"/>
-        </w:tabs>
-        <w:ind w:left="3600" w:hanging="360"/>
-      </w:pPr>
-      <w:rPr>
-        <w:rFonts w:ascii="Courier New" w:hAnsi="Courier New" w:cs="Courier New" w:hint="default"/>
-      </w:rPr>
-    </w:lvl>
-    <w:lvl w:ilvl="5">
-      <w:start w:val="1"/>
-      <w:numFmt w:val="bullet"/>
-      <w:lvlText w:val=""/>
-      <w:lvlJc w:val="left"/>
-      <w:pPr>
-        <w:tabs>
-          <w:tab w:val="num" w:pos="0"/>
-        </w:tabs>
-        <w:ind w:left="4320" w:hanging="360"/>
-      </w:pPr>
-      <w:rPr>
-        <w:rFonts w:ascii="Wingdings" w:hAnsi="Wingdings" w:cs="Wingdings" w:hint="default"/>
-      </w:rPr>
-    </w:lvl>
-    <w:lvl w:ilvl="6">
-      <w:start w:val="1"/>
-      <w:numFmt w:val="bullet"/>
-      <w:lvlText w:val=""/>
-      <w:lvlJc w:val="left"/>
-      <w:pPr>
-        <w:tabs>
-          <w:tab w:val="num" w:pos="0"/>
-        </w:tabs>
-        <w:ind w:left="5040" w:hanging="360"/>
-      </w:pPr>
-      <w:rPr>
-        <w:rFonts w:ascii="Symbol" w:hAnsi="Symbol" w:cs="Symbol" w:hint="default"/>
-      </w:rPr>
-    </w:lvl>
-    <w:lvl w:ilvl="7">
-      <w:start w:val="1"/>
-      <w:numFmt w:val="bullet"/>
-      <w:lvlText w:val="o"/>
-      <w:lvlJc w:val="left"/>
-      <w:pPr>
-        <w:tabs>
-          <w:tab w:val="num" w:pos="0"/>
-        </w:tabs>
-        <w:ind w:left="5760" w:hanging="360"/>
-      </w:pPr>
-      <w:rPr>
-        <w:rFonts w:ascii="Courier New" w:hAnsi="Courier New" w:cs="Courier New" w:hint="default"/>
-      </w:rPr>
-    </w:lvl>
-    <w:lvl w:ilvl="8">
-      <w:start w:val="1"/>
-      <w:numFmt w:val="bullet"/>
-      <w:lvlText w:val=""/>
-      <w:lvlJc w:val="left"/>
-      <w:pPr>
-        <w:tabs>
-          <w:tab w:val="num" w:pos="0"/>
-        </w:tabs>
-        <w:ind w:left="6480" w:hanging="360"/>
-      </w:pPr>
-      <w:rPr>
-        <w:rFonts w:ascii="Wingdings" w:hAnsi="Wingdings" w:cs="Wingdings" w:hint="default"/>
-      </w:rPr>
-    </w:lvl>
-  </w:abstractNum>
-  <w:abstractNum w:abstractNumId="6">
-    <w:lvl w:ilvl="0">
-      <w:start w:val="1"/>
-      <w:numFmt w:val="none"/>
-      <w:suff w:val="nothing"/>
-      <w:lvlText w:val=""/>
-      <w:lvlJc w:val="left"/>
-      <w:pPr>
-        <w:tabs>
-          <w:tab w:val="num" w:pos="0"/>
-        </w:tabs>
-        <w:ind w:left="0" w:hanging="0"/>
-      </w:pPr>
-    </w:lvl>
-    <w:lvl w:ilvl="1">
-      <w:start w:val="1"/>
-      <w:numFmt w:val="none"/>
-      <w:suff w:val="nothing"/>
-      <w:lvlText w:val=""/>
-      <w:lvlJc w:val="left"/>
-      <w:pPr>
-        <w:tabs>
-          <w:tab w:val="num" w:pos="0"/>
-        </w:tabs>
-        <w:ind w:left="0" w:hanging="0"/>
-      </w:pPr>
-    </w:lvl>
-    <w:lvl w:ilvl="2">
-      <w:start w:val="1"/>
-      <w:numFmt w:val="none"/>
-      <w:suff w:val="nothing"/>
-      <w:lvlText w:val=""/>
-      <w:lvlJc w:val="left"/>
-      <w:pPr>
-        <w:tabs>
-          <w:tab w:val="num" w:pos="0"/>
-        </w:tabs>
-        <w:ind w:left="0" w:hanging="0"/>
-      </w:pPr>
-    </w:lvl>
-    <w:lvl w:ilvl="3">
-      <w:start w:val="1"/>
-      <w:numFmt w:val="none"/>
-      <w:suff w:val="nothing"/>
-      <w:lvlText w:val=""/>
-      <w:lvlJc w:val="left"/>
-      <w:pPr>
-        <w:tabs>
-          <w:tab w:val="num" w:pos="0"/>
-        </w:tabs>
-        <w:ind w:left="0" w:hanging="0"/>
-      </w:pPr>
-    </w:lvl>
-    <w:lvl w:ilvl="4">
-      <w:start w:val="1"/>
-      <w:numFmt w:val="none"/>
-      <w:suff w:val="nothing"/>
-      <w:lvlText w:val=""/>
-      <w:lvlJc w:val="left"/>
-      <w:pPr>
-        <w:tabs>
-          <w:tab w:val="num" w:pos="0"/>
-        </w:tabs>
-        <w:ind w:left="0" w:hanging="0"/>
-      </w:pPr>
-    </w:lvl>
-    <w:lvl w:ilvl="5">
-      <w:start w:val="1"/>
-      <w:numFmt w:val="none"/>
-      <w:suff w:val="nothing"/>
-      <w:lvlText w:val=""/>
-      <w:lvlJc w:val="left"/>
-      <w:pPr>
-        <w:tabs>
-          <w:tab w:val="num" w:pos="0"/>
-        </w:tabs>
-        <w:ind w:left="0" w:hanging="0"/>
-      </w:pPr>
-    </w:lvl>
-    <w:lvl w:ilvl="6">
-      <w:start w:val="1"/>
-      <w:numFmt w:val="none"/>
-      <w:suff w:val="nothing"/>
-      <w:lvlText w:val=""/>
-      <w:lvlJc w:val="left"/>
-      <w:pPr>
-        <w:tabs>
-          <w:tab w:val="num" w:pos="0"/>
-        </w:tabs>
-        <w:ind w:left="0" w:hanging="0"/>
-      </w:pPr>
-    </w:lvl>
-    <w:lvl w:ilvl="7">
-      <w:start w:val="1"/>
-      <w:numFmt w:val="none"/>
-      <w:suff w:val="nothing"/>
-      <w:lvlText w:val=""/>
-      <w:lvlJc w:val="left"/>
-      <w:pPr>
-        <w:tabs>
-          <w:tab w:val="num" w:pos="0"/>
-        </w:tabs>
-        <w:ind w:left="0" w:hanging="0"/>
-      </w:pPr>
-    </w:lvl>
-    <w:lvl w:ilvl="8">
-      <w:start w:val="1"/>
-      <w:numFmt w:val="none"/>
-      <w:suff w:val="nothing"/>
-      <w:lvlText w:val=""/>
-      <w:lvlJc w:val="left"/>
-      <w:pPr>
-        <w:tabs>
-          <w:tab w:val="num" w:pos="0"/>
-        </w:tabs>
-        <w:ind w:left="0" w:hanging="0"/>
-      </w:pPr>
-    </w:lvl>
-  </w:abstractNum>
-  <w:num w:numId="1">
+  <w:num w:numId="1" w16cid:durableId="751774409">
+    <w:abstractNumId w:val="5"/>
+  </w:num>
+  <w:num w:numId="2" w16cid:durableId="1994141695">
     <w:abstractNumId w:val="1"/>
   </w:num>
-  <w:num w:numId="2">
+  <w:num w:numId="3" w16cid:durableId="1932468891">
+    <w:abstractNumId w:val="4"/>
+  </w:num>
+  <w:num w:numId="4" w16cid:durableId="2118015887">
+    <w:abstractNumId w:val="3"/>
+  </w:num>
+  <w:num w:numId="5" w16cid:durableId="1338074810">
     <w:abstractNumId w:val="2"/>
   </w:num>
-  <w:num w:numId="3">
-    <w:abstractNumId w:val="3"/>
-  </w:num>
-  <w:num w:numId="4">
-    <w:abstractNumId w:val="4"/>
-  </w:num>
-  <w:num w:numId="5">
-    <w:abstractNumId w:val="5"/>
-  </w:num>
-  <w:num w:numId="6">
-    <w:abstractNumId w:val="6"/>
+  <w:num w:numId="6" w16cid:durableId="1413701686">
+    <w:abstractNumId w:val="0"/>
   </w:num>
 </w:numbering>
 </file>
 
 <file path=word/styles.xml><?xml version="1.0" encoding="utf-8"?>
-<w:styles xmlns:w="http://schemas.openxmlformats.org/wordprocessingml/2006/main" xmlns:w14="http://schemas.microsoft.com/office/word/2010/wordml" xmlns:mc="http://schemas.openxmlformats.org/markup-compatibility/2006" mc:Ignorable="w14">
+<w:styles xmlns:mc="http://schemas.openxmlformats.org/markup-compatibility/2006" xmlns:r="http://schemas.openxmlformats.org/officeDocument/2006/relationships" xmlns:w="http://schemas.openxmlformats.org/wordprocessingml/2006/main" xmlns:w14="http://schemas.microsoft.com/office/word/2010/wordml" xmlns:w15="http://schemas.microsoft.com/office/word/2012/wordml" xmlns:w16cex="http://schemas.microsoft.com/office/word/2018/wordml/cex" xmlns:w16cid="http://schemas.microsoft.com/office/word/2016/wordml/cid" xmlns:w16="http://schemas.microsoft.com/office/word/2018/wordml" xmlns:w16sdtdh="http://schemas.microsoft.com/office/word/2020/wordml/sdtdatahash" xmlns:w16se="http://schemas.microsoft.com/office/word/2015/wordml/symex" mc:Ignorable="w14 w15 w16se w16cid w16 w16cex w16sdtdh">
   <w:docDefaults>
     <w:rPrDefault>
       <w:rPr>
-        <w:rFonts w:ascii="Calibri" w:hAnsi="Calibri" w:eastAsia="Calibri" w:cs="" w:asciiTheme="minorHAnsi" w:cstheme="minorBidi" w:eastAsiaTheme="minorHAnsi" w:hAnsiTheme="minorHAnsi"/>
+        <w:rFonts w:asciiTheme="minorHAnsi" w:eastAsiaTheme="minorHAnsi" w:hAnsiTheme="minorHAnsi" w:cstheme="minorBidi"/>
         <w:kern w:val="2"/>
         <w:sz w:val="22"/>
         <w:szCs w:val="22"/>
@@ -1791,21 +1609,21 @@
     </w:rPrDefault>
     <w:pPrDefault>
       <w:pPr>
-        <w:suppressAutoHyphens w:val="true"/>
+        <w:suppressAutoHyphens/>
       </w:pPr>
     </w:pPrDefault>
   </w:docDefaults>
   <w:latentStyles w:defLockedState="0" w:defUIPriority="99" w:defSemiHidden="0" w:defUnhideWhenUsed="0" w:defQFormat="0" w:count="376">
     <w:lsdException w:name="Normal" w:uiPriority="0" w:qFormat="1"/>
     <w:lsdException w:name="heading 1" w:uiPriority="9" w:qFormat="1"/>
-    <w:lsdException w:name="heading 2" w:uiPriority="9" w:semiHidden="1" w:unhideWhenUsed="1" w:qFormat="1"/>
-    <w:lsdException w:name="heading 3" w:uiPriority="9" w:semiHidden="1" w:unhideWhenUsed="1" w:qFormat="1"/>
-    <w:lsdException w:name="heading 4" w:uiPriority="9" w:semiHidden="1" w:unhideWhenUsed="1" w:qFormat="1"/>
-    <w:lsdException w:name="heading 5" w:uiPriority="9" w:semiHidden="1" w:unhideWhenUsed="1" w:qFormat="1"/>
-    <w:lsdException w:name="heading 6" w:uiPriority="9" w:semiHidden="1" w:unhideWhenUsed="1" w:qFormat="1"/>
-    <w:lsdException w:name="heading 7" w:uiPriority="9" w:semiHidden="1" w:unhideWhenUsed="1" w:qFormat="1"/>
-    <w:lsdException w:name="heading 8" w:uiPriority="9" w:semiHidden="1" w:unhideWhenUsed="1" w:qFormat="1"/>
-    <w:lsdException w:name="heading 9" w:uiPriority="9" w:semiHidden="1" w:unhideWhenUsed="1" w:qFormat="1"/>
+    <w:lsdException w:name="heading 2" w:semiHidden="1" w:uiPriority="9" w:unhideWhenUsed="1" w:qFormat="1"/>
+    <w:lsdException w:name="heading 3" w:semiHidden="1" w:uiPriority="9" w:unhideWhenUsed="1" w:qFormat="1"/>
+    <w:lsdException w:name="heading 4" w:semiHidden="1" w:uiPriority="9" w:unhideWhenUsed="1" w:qFormat="1"/>
+    <w:lsdException w:name="heading 5" w:semiHidden="1" w:uiPriority="9" w:unhideWhenUsed="1" w:qFormat="1"/>
+    <w:lsdException w:name="heading 6" w:semiHidden="1" w:uiPriority="9" w:unhideWhenUsed="1" w:qFormat="1"/>
+    <w:lsdException w:name="heading 7" w:semiHidden="1" w:uiPriority="9" w:unhideWhenUsed="1" w:qFormat="1"/>
+    <w:lsdException w:name="heading 8" w:semiHidden="1" w:uiPriority="9" w:unhideWhenUsed="1" w:qFormat="1"/>
+    <w:lsdException w:name="heading 9" w:semiHidden="1" w:uiPriority="9" w:unhideWhenUsed="1" w:qFormat="1"/>
     <w:lsdException w:name="index 1" w:semiHidden="1" w:unhideWhenUsed="1"/>
     <w:lsdException w:name="index 2" w:semiHidden="1" w:unhideWhenUsed="1"/>
     <w:lsdException w:name="index 3" w:semiHidden="1" w:unhideWhenUsed="1"/>
@@ -1815,22 +1633,22 @@
     <w:lsdException w:name="index 7" w:semiHidden="1" w:unhideWhenUsed="1"/>
     <w:lsdException w:name="index 8" w:semiHidden="1" w:unhideWhenUsed="1"/>
     <w:lsdException w:name="index 9" w:semiHidden="1" w:unhideWhenUsed="1"/>
-    <w:lsdException w:name="toc 1" w:uiPriority="39" w:semiHidden="1" w:unhideWhenUsed="1"/>
-    <w:lsdException w:name="toc 2" w:uiPriority="39" w:semiHidden="1" w:unhideWhenUsed="1"/>
-    <w:lsdException w:name="toc 3" w:uiPriority="39" w:semiHidden="1" w:unhideWhenUsed="1"/>
-    <w:lsdException w:name="toc 4" w:uiPriority="39" w:semiHidden="1" w:unhideWhenUsed="1"/>
-    <w:lsdException w:name="toc 5" w:uiPriority="39" w:semiHidden="1" w:unhideWhenUsed="1"/>
-    <w:lsdException w:name="toc 6" w:uiPriority="39" w:semiHidden="1" w:unhideWhenUsed="1"/>
-    <w:lsdException w:name="toc 7" w:uiPriority="39" w:semiHidden="1" w:unhideWhenUsed="1"/>
-    <w:lsdException w:name="toc 8" w:uiPriority="39" w:semiHidden="1" w:unhideWhenUsed="1"/>
-    <w:lsdException w:name="toc 9" w:uiPriority="39" w:semiHidden="1" w:unhideWhenUsed="1"/>
+    <w:lsdException w:name="toc 1" w:semiHidden="1" w:uiPriority="39" w:unhideWhenUsed="1"/>
+    <w:lsdException w:name="toc 2" w:semiHidden="1" w:uiPriority="39" w:unhideWhenUsed="1"/>
+    <w:lsdException w:name="toc 3" w:semiHidden="1" w:uiPriority="39" w:unhideWhenUsed="1"/>
+    <w:lsdException w:name="toc 4" w:semiHidden="1" w:uiPriority="39" w:unhideWhenUsed="1"/>
+    <w:lsdException w:name="toc 5" w:semiHidden="1" w:uiPriority="39" w:unhideWhenUsed="1"/>
+    <w:lsdException w:name="toc 6" w:semiHidden="1" w:uiPriority="39" w:unhideWhenUsed="1"/>
+    <w:lsdException w:name="toc 7" w:semiHidden="1" w:uiPriority="39" w:unhideWhenUsed="1"/>
+    <w:lsdException w:name="toc 8" w:semiHidden="1" w:uiPriority="39" w:unhideWhenUsed="1"/>
+    <w:lsdException w:name="toc 9" w:semiHidden="1" w:uiPriority="39" w:unhideWhenUsed="1"/>
     <w:lsdException w:name="Normal Indent" w:semiHidden="1" w:unhideWhenUsed="1"/>
     <w:lsdException w:name="footnote text" w:semiHidden="1" w:unhideWhenUsed="1"/>
     <w:lsdException w:name="annotation text" w:semiHidden="1" w:unhideWhenUsed="1"/>
     <w:lsdException w:name="header" w:semiHidden="1" w:unhideWhenUsed="1"/>
     <w:lsdException w:name="footer" w:semiHidden="1" w:unhideWhenUsed="1"/>
     <w:lsdException w:name="index heading" w:semiHidden="1" w:unhideWhenUsed="1"/>
-    <w:lsdException w:name="caption" w:uiPriority="35" w:semiHidden="1" w:unhideWhenUsed="1" w:qFormat="1"/>
+    <w:lsdException w:name="caption" w:semiHidden="1" w:uiPriority="35" w:unhideWhenUsed="1" w:qFormat="1"/>
     <w:lsdException w:name="table of figures" w:semiHidden="1" w:unhideWhenUsed="1"/>
     <w:lsdException w:name="envelope address" w:semiHidden="1" w:unhideWhenUsed="1"/>
     <w:lsdException w:name="envelope return" w:semiHidden="1" w:unhideWhenUsed="1"/>
@@ -1861,7 +1679,7 @@
     <w:lsdException w:name="Title" w:uiPriority="10" w:qFormat="1"/>
     <w:lsdException w:name="Closing" w:semiHidden="1" w:unhideWhenUsed="1"/>
     <w:lsdException w:name="Signature" w:semiHidden="1" w:unhideWhenUsed="1"/>
-    <w:lsdException w:name="Default Paragraph Font" w:uiPriority="1" w:semiHidden="1" w:unhideWhenUsed="1"/>
+    <w:lsdException w:name="Default Paragraph Font" w:semiHidden="1" w:uiPriority="1" w:unhideWhenUsed="1"/>
     <w:lsdException w:name="Body Text" w:semiHidden="1" w:unhideWhenUsed="1"/>
     <w:lsdException w:name="Body Text Indent" w:semiHidden="1" w:unhideWhenUsed="1"/>
     <w:lsdException w:name="List Continue" w:semiHidden="1" w:unhideWhenUsed="1"/>
@@ -2061,8 +1879,8 @@
     <w:lsdException w:name="Subtle Reference" w:uiPriority="31" w:qFormat="1"/>
     <w:lsdException w:name="Intense Reference" w:uiPriority="32" w:qFormat="1"/>
     <w:lsdException w:name="Book Title" w:uiPriority="33" w:qFormat="1"/>
-    <w:lsdException w:name="Bibliography" w:uiPriority="37" w:semiHidden="1" w:unhideWhenUsed="1"/>
-    <w:lsdException w:name="TOC Heading" w:uiPriority="39" w:semiHidden="1" w:unhideWhenUsed="1" w:qFormat="1"/>
+    <w:lsdException w:name="Bibliography" w:semiHidden="1" w:uiPriority="37" w:unhideWhenUsed="1"/>
+    <w:lsdException w:name="TOC Heading" w:semiHidden="1" w:uiPriority="39" w:unhideWhenUsed="1" w:qFormat="1"/>
     <w:lsdException w:name="Plain Table 1" w:uiPriority="41"/>
     <w:lsdException w:name="Plain Table 2" w:uiPriority="42"/>
     <w:lsdException w:name="Plain Table 3" w:uiPriority="43"/>
@@ -2173,39 +1991,46 @@
     <w:lsdException w:name="Unresolved Mention" w:semiHidden="1" w:unhideWhenUsed="1"/>
     <w:lsdException w:name="Smart Link" w:semiHidden="1" w:unhideWhenUsed="1"/>
   </w:latentStyles>
-  <w:style w:type="paragraph" w:styleId="Normal" w:default="1">
+  <w:style w:type="paragraph" w:default="1" w:styleId="Normal">
     <w:name w:val="Normal"/>
     <w:qFormat/>
     <w:pPr>
-      <w:widowControl/>
-      <w:bidi w:val="0"/>
-      <w:spacing w:lineRule="auto" w:line="259" w:before="0" w:after="160"/>
-      <w:jc w:val="left"/>
+      <w:spacing w:after="160" w:line="259" w:lineRule="auto"/>
     </w:pPr>
-    <w:rPr>
-      <w:rFonts w:ascii="Calibri" w:hAnsi="Calibri" w:eastAsia="Calibri" w:cs="" w:asciiTheme="minorHAnsi" w:cstheme="minorBidi" w:eastAsiaTheme="minorHAnsi" w:hAnsiTheme="minorHAnsi"/>
-      <w:color w:val="auto"/>
-      <w:kern w:val="2"/>
-      <w:sz w:val="22"/>
-      <w:szCs w:val="22"/>
-      <w:lang w:val="en-US" w:eastAsia="en-US" w:bidi="ar-SA"/>
-      <w14:ligatures w14:val="standardContextual"/>
-    </w:rPr>
   </w:style>
-  <w:style w:type="character" w:styleId="DefaultParagraphFont" w:default="1">
+  <w:style w:type="character" w:default="1" w:styleId="DefaultParagraphFont">
     <w:name w:val="Default Paragraph Font"/>
     <w:uiPriority w:val="1"/>
     <w:semiHidden/>
     <w:unhideWhenUsed/>
-    <w:qFormat/>
-    <w:rPr/>
   </w:style>
-  <w:style w:type="character" w:styleId="InternetLink">
+  <w:style w:type="table" w:default="1" w:styleId="TableNormal">
+    <w:name w:val="Normal Table"/>
+    <w:uiPriority w:val="99"/>
+    <w:semiHidden/>
+    <w:unhideWhenUsed/>
+    <w:tblPr>
+      <w:tblInd w:w="0" w:type="dxa"/>
+      <w:tblCellMar>
+        <w:top w:w="0" w:type="dxa"/>
+        <w:left w:w="108" w:type="dxa"/>
+        <w:bottom w:w="0" w:type="dxa"/>
+        <w:right w:w="108" w:type="dxa"/>
+      </w:tblCellMar>
+    </w:tblPr>
+  </w:style>
+  <w:style w:type="numbering" w:default="1" w:styleId="NoList">
+    <w:name w:val="No List"/>
+    <w:uiPriority w:val="99"/>
+    <w:semiHidden/>
+    <w:unhideWhenUsed/>
+  </w:style>
+  <w:style w:type="character" w:styleId="Hyperlink">
     <w:name w:val="Hyperlink"/>
     <w:basedOn w:val="DefaultParagraphFont"/>
     <w:uiPriority w:val="99"/>
     <w:unhideWhenUsed/>
-    <w:rsid w:val="00306ce6"/>
+    <w:rsid w:val="00306CE6"/>
     <w:rPr>
       <w:color w:val="0563C1" w:themeColor="hyperlink"/>
       <w:u w:val="single"/>
@@ -2218,57 +2043,55 @@
     <w:semiHidden/>
     <w:unhideWhenUsed/>
     <w:qFormat/>
-    <w:rsid w:val="00306ce6"/>
+    <w:rsid w:val="00306CE6"/>
     <w:rPr>
       <w:color w:val="605E5C"/>
-      <w:shd w:fill="E1DFDD" w:val="clear"/>
+      <w:shd w:val="clear" w:color="auto" w:fill="E1DFDD"/>
     </w:rPr>
   </w:style>
-  <w:style w:type="character" w:styleId="VisitedInternetLink">
+  <w:style w:type="character" w:styleId="FollowedHyperlink">
     <w:name w:val="FollowedHyperlink"/>
     <w:basedOn w:val="DefaultParagraphFont"/>
     <w:uiPriority w:val="99"/>
     <w:semiHidden/>
     <w:unhideWhenUsed/>
-    <w:rsid w:val="006320ae"/>
+    <w:rsid w:val="006320AE"/>
     <w:rPr>
       <w:color w:val="954F72" w:themeColor="followedHyperlink"/>
       <w:u w:val="single"/>
     </w:rPr>
   </w:style>
-  <w:style w:type="paragraph" w:styleId="Heading">
+  <w:style w:type="paragraph" w:customStyle="1" w:styleId="Heading">
     <w:name w:val="Heading"/>
     <w:basedOn w:val="Normal"/>
-    <w:next w:val="TextBody"/>
+    <w:next w:val="BodyText"/>
     <w:qFormat/>
     <w:pPr>
-      <w:keepNext w:val="true"/>
+      <w:keepNext/>
       <w:spacing w:before="240" w:after="120"/>
     </w:pPr>
     <w:rPr>
-      <w:rFonts w:ascii="Liberation Sans" w:hAnsi="Liberation Sans" w:eastAsia="Noto Sans CJK SC" w:cs="Lohit Devanagari"/>
+      <w:rFonts w:ascii="Liberation Sans" w:eastAsia="Noto Sans CJK SC" w:hAnsi="Liberation Sans" w:cs="Lohit Devanagari"/>
       <w:sz w:val="28"/>
       <w:szCs w:val="28"/>
     </w:rPr>
   </w:style>
-  <w:style w:type="paragraph" w:styleId="TextBody">
+  <w:style w:type="paragraph" w:styleId="BodyText">
     <w:name w:val="Body Text"/>
     <w:basedOn w:val="Normal"/>
     <w:pPr>
-      <w:spacing w:lineRule="auto" w:line="276" w:before="0" w:after="140"/>
+      <w:spacing w:after="140" w:line="276" w:lineRule="auto"/>
     </w:pPr>
-    <w:rPr/>
   </w:style>
   <w:style w:type="paragraph" w:styleId="List">
     <w:name w:val="List"/>
-    <w:basedOn w:val="TextBody"/>
-    <w:pPr/>
+    <w:basedOn w:val="BodyText"/>
     <w:rPr>
       <w:rFonts w:cs="Lohit Devanagari"/>
     </w:rPr>
   </w:style>
   <w:style w:type="paragraph" w:styleId="Caption">
-    <w:name w:val="Caption"/>
+    <w:name w:val="caption"/>
     <w:basedOn w:val="Normal"/>
     <w:qFormat/>
     <w:pPr>
@@ -2283,7 +2106,7 @@
       <w:szCs w:val="24"/>
     </w:rPr>
   </w:style>
-  <w:style w:type="paragraph" w:styleId="Index">
+  <w:style w:type="paragraph" w:customStyle="1" w:styleId="Index">
     <w:name w:val="Index"/>
     <w:basedOn w:val="Normal"/>
     <w:qFormat/>
@@ -2299,34 +2122,11 @@
     <w:basedOn w:val="Normal"/>
     <w:uiPriority w:val="34"/>
     <w:qFormat/>
-    <w:rsid w:val="00306ce6"/>
+    <w:rsid w:val="00306CE6"/>
     <w:pPr>
-      <w:spacing w:before="0" w:after="160"/>
-      <w:ind w:left="720" w:hanging="0"/>
+      <w:ind w:left="720"/>
       <w:contextualSpacing/>
     </w:pPr>
-    <w:rPr/>
-  </w:style>
-  <w:style w:type="numbering" w:styleId="NoList" w:default="1">
-    <w:name w:val="No List"/>
-    <w:uiPriority w:val="99"/>
-    <w:semiHidden/>
-    <w:unhideWhenUsed/>
-    <w:qFormat/>
-  </w:style>
-  <w:style w:type="table" w:default="1" w:styleId="TableNormal">
-    <w:name w:val="Normal Table"/>
-    <w:uiPriority w:val="99"/>
-    <w:semiHidden/>
-    <w:unhideWhenUsed/>
-    <w:tblPr>
-      <w:tblCellMar>
-        <w:top w:w="0" w:type="dxa"/>
-        <w:left w:w="108" w:type="dxa"/>
-        <w:bottom w:w="0" w:type="dxa"/>
-        <w:right w:w="108" w:type="dxa"/>
-      </w:tblCellMar>
-    </w:tblPr>
   </w:style>
 </w:styles>
 </file>

</xml_diff>